<commit_message>
Added Functional Properties section
</commit_message>
<xml_diff>
--- a/written/D1 - Proposal Document.docx
+++ b/written/D1 - Proposal Document.docx
@@ -243,8 +243,6 @@
         </w:rPr>
         <w:t xml:space="preserve">In single-player mode, which they can play offline, the game essentially becomes the arcade classic Breakout, but with the prisons surrounded by bricks. In this mode, the player has a set number of lives, and loses one if they fail to relay the ball back up, towards the bricks. </w:t>
       </w:r>
-      <w:bookmarkStart w:id="0" w:name="_GoBack"/>
-      <w:bookmarkEnd w:id="0"/>
       <w:r>
         <w:rPr>
           <w:rStyle w:val="Heading1Char"/>
@@ -325,7 +323,7 @@
                               </pic:cNvPicPr>
                             </pic:nvPicPr>
                             <pic:blipFill rotWithShape="1">
-                              <a:blip r:embed="rId6" cstate="print">
+                              <a:blip r:embed="rId7" cstate="print">
                                 <a:extLst>
                                   <a:ext uri="{28A0092B-C50C-407E-A947-70E740481C1C}">
                                     <a14:useLocalDpi xmlns:a14="http://schemas.microsoft.com/office/drawing/2010/main" val="0"/>
@@ -362,7 +360,7 @@
                               </pic:cNvPicPr>
                             </pic:nvPicPr>
                             <pic:blipFill>
-                              <a:blip r:embed="rId7">
+                              <a:blip r:embed="rId8">
                                 <a:extLst>
                                   <a:ext uri="{28A0092B-C50C-407E-A947-70E740481C1C}">
                                     <a14:useLocalDpi xmlns:a14="http://schemas.microsoft.com/office/drawing/2010/main" val="0"/>
@@ -395,7 +393,7 @@
                               </a:effectLst>
                             </pic:spPr>
                           </pic:pic>
-                          <w14:contentPart bwMode="auto" r:id="rId8">
+                          <w14:contentPart bwMode="auto" r:id="rId9">
                             <w14:nvContentPartPr>
                               <w14:cNvPr id="21" name="Ink 21"/>
                               <w14:cNvContentPartPr/>
@@ -405,7 +403,7 @@
                               <a:ext cx="1483042" cy="228420"/>
                             </w14:xfrm>
                           </w14:contentPart>
-                          <w14:contentPart bwMode="auto" r:id="rId9">
+                          <w14:contentPart bwMode="auto" r:id="rId10">
                             <w14:nvContentPartPr>
                               <w14:cNvPr id="22" name="Ink 22"/>
                               <w14:cNvContentPartPr/>
@@ -415,7 +413,7 @@
                               <a:ext cx="1403640" cy="76320"/>
                             </w14:xfrm>
                           </w14:contentPart>
-                          <w14:contentPart bwMode="auto" r:id="rId10">
+                          <w14:contentPart bwMode="auto" r:id="rId11">
                             <w14:nvContentPartPr>
                               <w14:cNvPr id="23" name="Ink 23"/>
                               <w14:cNvContentPartPr/>
@@ -425,7 +423,7 @@
                               <a:ext cx="1110240" cy="176760"/>
                             </w14:xfrm>
                           </w14:contentPart>
-                          <w14:contentPart bwMode="auto" r:id="rId11">
+                          <w14:contentPart bwMode="auto" r:id="rId12">
                             <w14:nvContentPartPr>
                               <w14:cNvPr id="24" name="Ink 24"/>
                               <w14:cNvContentPartPr/>
@@ -435,7 +433,7 @@
                               <a:ext cx="369000" cy="184320"/>
                             </w14:xfrm>
                           </w14:contentPart>
-                          <w14:contentPart bwMode="auto" r:id="rId12">
+                          <w14:contentPart bwMode="auto" r:id="rId13">
                             <w14:nvContentPartPr>
                               <w14:cNvPr id="25" name="Ink 25"/>
                               <w14:cNvContentPartPr/>
@@ -445,7 +443,7 @@
                               <a:ext cx="946440" cy="38160"/>
                             </w14:xfrm>
                           </w14:contentPart>
-                          <w14:contentPart bwMode="auto" r:id="rId13">
+                          <w14:contentPart bwMode="auto" r:id="rId14">
                             <w14:nvContentPartPr>
                               <w14:cNvPr id="26" name="Ink 26"/>
                               <w14:cNvContentPartPr/>
@@ -464,7 +462,7 @@
                             </pic:cNvPicPr>
                           </pic:nvPicPr>
                           <pic:blipFill rotWithShape="1">
-                            <a:blip r:embed="rId14" cstate="print">
+                            <a:blip r:embed="rId15" cstate="print">
                               <a:extLst>
                                 <a:ext uri="{28A0092B-C50C-407E-A947-70E740481C1C}">
                                   <a14:useLocalDpi xmlns:a14="http://schemas.microsoft.com/office/drawing/2010/main" val="0"/>
@@ -493,7 +491,7 @@
                           </pic:spPr>
                         </pic:pic>
                       </wpg:grpSp>
-                      <w14:contentPart bwMode="auto" r:id="rId15">
+                      <w14:contentPart bwMode="auto" r:id="rId16">
                         <w14:nvContentPartPr>
                           <w14:cNvPr id="38" name="Ink 38"/>
                           <w14:cNvContentPartPr/>
@@ -736,6 +734,768 @@
       </w:r>
     </w:p>
     <w:p/>
+    <w:p>
+      <w:r>
+        <w:br w:type="page"/>
+      </w:r>
+    </w:p>
+    <w:p>
+      <w:pPr>
+        <w:spacing w:after="0" w:line="240" w:lineRule="auto"/>
+        <w:rPr>
+          <w:rFonts w:ascii="Times New Roman" w:eastAsia="Times New Roman" w:hAnsi="Times New Roman" w:cs="Times New Roman"/>
+          <w:sz w:val="24"/>
+          <w:szCs w:val="24"/>
+          <w:lang w:val="en-CA" w:eastAsia="en-CA"/>
+        </w:rPr>
+      </w:pPr>
+      <w:r>
+        <w:rPr>
+          <w:rFonts w:ascii="Arial" w:eastAsia="Times New Roman" w:hAnsi="Arial" w:cs="Arial"/>
+          <w:b/>
+          <w:bCs/>
+          <w:color w:val="000000"/>
+          <w:lang w:val="en-CA" w:eastAsia="en-CA"/>
+        </w:rPr>
+        <w:lastRenderedPageBreak/>
+        <w:t>2.0 Functional Properties</w:t>
+      </w:r>
+      <w:r>
+        <w:rPr>
+          <w:rFonts w:ascii="Arial" w:eastAsia="Times New Roman" w:hAnsi="Arial" w:cs="Arial"/>
+          <w:color w:val="000000"/>
+          <w:lang w:val="en-CA" w:eastAsia="en-CA"/>
+        </w:rPr>
+        <w:t xml:space="preserve"> </w:t>
+      </w:r>
+      <w:r>
+        <w:rPr>
+          <w:rFonts w:ascii="Arial" w:eastAsia="Times New Roman" w:hAnsi="Arial" w:cs="Arial"/>
+          <w:color w:val="000000"/>
+          <w:lang w:val="en-CA" w:eastAsia="en-CA"/>
+        </w:rPr>
+        <w:br/>
+      </w:r>
+      <w:r>
+        <w:rPr>
+          <w:rFonts w:ascii="Arial" w:eastAsia="Times New Roman" w:hAnsi="Arial" w:cs="Arial"/>
+          <w:color w:val="000000"/>
+          <w:lang w:val="en-CA" w:eastAsia="en-CA"/>
+        </w:rPr>
+        <w:br/>
+      </w:r>
+    </w:p>
+    <w:p>
+      <w:pPr>
+        <w:numPr>
+          <w:ilvl w:val="0"/>
+          <w:numId w:val="1"/>
+        </w:numPr>
+        <w:spacing w:after="0" w:line="240" w:lineRule="auto"/>
+        <w:textAlignment w:val="baseline"/>
+        <w:rPr>
+          <w:rFonts w:ascii="Arial" w:eastAsia="Times New Roman" w:hAnsi="Arial" w:cs="Arial"/>
+          <w:color w:val="000000"/>
+          <w:lang w:val="en-CA" w:eastAsia="en-CA"/>
+        </w:rPr>
+      </w:pPr>
+      <w:r>
+        <w:rPr>
+          <w:rFonts w:ascii="Arial" w:eastAsia="Times New Roman" w:hAnsi="Arial" w:cs="Arial"/>
+          <w:color w:val="000000"/>
+          <w:lang w:val="en-CA" w:eastAsia="en-CA"/>
+        </w:rPr>
+        <w:t>User Accounts - The application syncs the two User screens during gameplay</w:t>
+      </w:r>
+      <w:r>
+        <w:rPr>
+          <w:rFonts w:ascii="Arial" w:eastAsia="Times New Roman" w:hAnsi="Arial" w:cs="Arial"/>
+          <w:color w:val="000000"/>
+          <w:lang w:val="en-CA" w:eastAsia="en-CA"/>
+        </w:rPr>
+        <w:br/>
+      </w:r>
+      <w:r>
+        <w:rPr>
+          <w:rFonts w:ascii="Arial" w:eastAsia="Times New Roman" w:hAnsi="Arial" w:cs="Arial"/>
+          <w:b/>
+          <w:color w:val="000000"/>
+          <w:lang w:val="en-CA" w:eastAsia="en-CA"/>
+        </w:rPr>
+        <w:t>1.1</w:t>
+      </w:r>
+      <w:r>
+        <w:rPr>
+          <w:rFonts w:ascii="Arial" w:eastAsia="Times New Roman" w:hAnsi="Arial" w:cs="Arial"/>
+          <w:color w:val="000000"/>
+          <w:lang w:val="en-CA" w:eastAsia="en-CA"/>
+        </w:rPr>
+        <w:t xml:space="preserve"> Player</w:t>
+      </w:r>
+      <w:r>
+        <w:rPr>
+          <w:rFonts w:ascii="Arial" w:eastAsia="Times New Roman" w:hAnsi="Arial" w:cs="Arial"/>
+          <w:color w:val="000000"/>
+          <w:lang w:val="en-CA" w:eastAsia="en-CA"/>
+        </w:rPr>
+        <w:br/>
+      </w:r>
+      <w:r>
+        <w:rPr>
+          <w:rFonts w:ascii="Arial" w:eastAsia="Times New Roman" w:hAnsi="Arial" w:cs="Arial"/>
+          <w:b/>
+          <w:color w:val="000000"/>
+          <w:lang w:val="en-CA" w:eastAsia="en-CA"/>
+        </w:rPr>
+        <w:t>1.2</w:t>
+      </w:r>
+      <w:r>
+        <w:rPr>
+          <w:rFonts w:ascii="Arial" w:eastAsia="Times New Roman" w:hAnsi="Arial" w:cs="Arial"/>
+          <w:color w:val="000000"/>
+          <w:lang w:val="en-CA" w:eastAsia="en-CA"/>
+        </w:rPr>
+        <w:t xml:space="preserve"> Opponent</w:t>
+      </w:r>
+      <w:r>
+        <w:rPr>
+          <w:rFonts w:ascii="Arial" w:eastAsia="Times New Roman" w:hAnsi="Arial" w:cs="Arial"/>
+          <w:color w:val="000000"/>
+          <w:lang w:val="en-CA" w:eastAsia="en-CA"/>
+        </w:rPr>
+        <w:br/>
+      </w:r>
+    </w:p>
+    <w:p>
+      <w:pPr>
+        <w:numPr>
+          <w:ilvl w:val="0"/>
+          <w:numId w:val="1"/>
+        </w:numPr>
+        <w:spacing w:after="0" w:line="240" w:lineRule="auto"/>
+        <w:textAlignment w:val="baseline"/>
+        <w:rPr>
+          <w:rFonts w:ascii="Arial" w:eastAsia="Times New Roman" w:hAnsi="Arial" w:cs="Arial"/>
+          <w:color w:val="000000"/>
+          <w:lang w:val="en-CA" w:eastAsia="en-CA"/>
+        </w:rPr>
+      </w:pPr>
+      <w:r>
+        <w:rPr>
+          <w:rFonts w:ascii="Arial" w:eastAsia="Times New Roman" w:hAnsi="Arial" w:cs="Arial"/>
+          <w:color w:val="000000"/>
+          <w:lang w:val="en-CA" w:eastAsia="en-CA"/>
+        </w:rPr>
+        <w:t>Paddle - Used by Players to deflect the ball</w:t>
+      </w:r>
+      <w:r>
+        <w:br/>
+      </w:r>
+      <w:r>
+        <w:rPr>
+          <w:rFonts w:ascii="Arial" w:eastAsia="Times New Roman" w:hAnsi="Arial" w:cs="Arial"/>
+          <w:b/>
+          <w:color w:val="000000"/>
+          <w:lang w:val="en-CA" w:eastAsia="en-CA"/>
+        </w:rPr>
+        <w:t>2.1</w:t>
+      </w:r>
+      <w:r>
+        <w:rPr>
+          <w:rFonts w:ascii="Arial" w:eastAsia="Times New Roman" w:hAnsi="Arial" w:cs="Arial"/>
+          <w:color w:val="000000"/>
+          <w:lang w:val="en-CA" w:eastAsia="en-CA"/>
+        </w:rPr>
+        <w:t xml:space="preserve"> Upgraded paddles - Paddles increase in size when the appropriate powerup is picked up</w:t>
+      </w:r>
+      <w:r>
+        <w:rPr>
+          <w:rFonts w:ascii="Arial" w:eastAsia="Times New Roman" w:hAnsi="Arial" w:cs="Arial"/>
+          <w:color w:val="000000"/>
+          <w:lang w:val="en-CA" w:eastAsia="en-CA"/>
+        </w:rPr>
+        <w:br/>
+      </w:r>
+    </w:p>
+    <w:p>
+      <w:pPr>
+        <w:numPr>
+          <w:ilvl w:val="0"/>
+          <w:numId w:val="1"/>
+        </w:numPr>
+        <w:spacing w:after="0" w:line="240" w:lineRule="auto"/>
+        <w:textAlignment w:val="baseline"/>
+        <w:rPr>
+          <w:rFonts w:ascii="Arial" w:eastAsia="Times New Roman" w:hAnsi="Arial" w:cs="Arial"/>
+          <w:color w:val="000000"/>
+          <w:lang w:val="en-CA" w:eastAsia="en-CA"/>
+        </w:rPr>
+      </w:pPr>
+      <w:r>
+        <w:rPr>
+          <w:rFonts w:ascii="Arial" w:eastAsia="Times New Roman" w:hAnsi="Arial" w:cs="Arial"/>
+          <w:color w:val="000000"/>
+          <w:lang w:val="en-CA" w:eastAsia="en-CA"/>
+        </w:rPr>
+        <w:t>Prisons - Holds opponent’s citizens, who need to be freed.</w:t>
+      </w:r>
+      <w:r>
+        <w:rPr>
+          <w:rFonts w:ascii="Arial" w:eastAsia="Times New Roman" w:hAnsi="Arial" w:cs="Arial"/>
+          <w:color w:val="000000"/>
+          <w:lang w:val="en-CA" w:eastAsia="en-CA"/>
+        </w:rPr>
+        <w:br/>
+      </w:r>
+      <w:bookmarkStart w:id="0" w:name="_GoBack"/>
+      <w:bookmarkEnd w:id="0"/>
+      <w:r>
+        <w:rPr>
+          <w:rFonts w:ascii="Arial" w:eastAsia="Times New Roman" w:hAnsi="Arial" w:cs="Arial"/>
+          <w:b/>
+          <w:color w:val="000000"/>
+          <w:lang w:val="en-CA" w:eastAsia="en-CA"/>
+        </w:rPr>
+        <w:t>3.1</w:t>
+      </w:r>
+      <w:r>
+        <w:rPr>
+          <w:rFonts w:ascii="Arial" w:eastAsia="Times New Roman" w:hAnsi="Arial" w:cs="Arial"/>
+          <w:color w:val="000000"/>
+          <w:lang w:val="en-CA" w:eastAsia="en-CA"/>
+        </w:rPr>
+        <w:t xml:space="preserve"> Fake Prisons - These Prisons do not free any prisoners when they’re destroyed. Instead, they trap and return the ball to the Player’s paddle.</w:t>
+      </w:r>
+      <w:r>
+        <w:rPr>
+          <w:rFonts w:ascii="Arial" w:eastAsia="Times New Roman" w:hAnsi="Arial" w:cs="Arial"/>
+          <w:color w:val="000000"/>
+          <w:lang w:val="en-CA" w:eastAsia="en-CA"/>
+        </w:rPr>
+        <w:br/>
+      </w:r>
+      <w:r>
+        <w:rPr>
+          <w:rFonts w:ascii="Arial" w:eastAsia="Times New Roman" w:hAnsi="Arial" w:cs="Arial"/>
+          <w:b/>
+          <w:color w:val="000000"/>
+          <w:lang w:val="en-CA" w:eastAsia="en-CA"/>
+        </w:rPr>
+        <w:t>3.2</w:t>
+      </w:r>
+      <w:r>
+        <w:rPr>
+          <w:rFonts w:ascii="Arial" w:eastAsia="Times New Roman" w:hAnsi="Arial" w:cs="Arial"/>
+          <w:color w:val="000000"/>
+          <w:lang w:val="en-CA" w:eastAsia="en-CA"/>
+        </w:rPr>
+        <w:t xml:space="preserve"> Real Prisons - These Prisons free the opponent’s citizens when destroyed.</w:t>
+      </w:r>
+      <w:r>
+        <w:rPr>
+          <w:rFonts w:ascii="Arial" w:eastAsia="Times New Roman" w:hAnsi="Arial" w:cs="Arial"/>
+          <w:color w:val="000000"/>
+          <w:lang w:val="en-CA" w:eastAsia="en-CA"/>
+        </w:rPr>
+        <w:br/>
+      </w:r>
+    </w:p>
+    <w:p>
+      <w:pPr>
+        <w:numPr>
+          <w:ilvl w:val="0"/>
+          <w:numId w:val="1"/>
+        </w:numPr>
+        <w:spacing w:after="0" w:line="240" w:lineRule="auto"/>
+        <w:textAlignment w:val="baseline"/>
+        <w:rPr>
+          <w:rFonts w:ascii="Arial" w:eastAsia="Times New Roman" w:hAnsi="Arial" w:cs="Arial"/>
+          <w:color w:val="000000"/>
+          <w:lang w:val="en-CA" w:eastAsia="en-CA"/>
+        </w:rPr>
+      </w:pPr>
+      <w:r>
+        <w:rPr>
+          <w:rFonts w:ascii="Arial" w:eastAsia="Times New Roman" w:hAnsi="Arial" w:cs="Arial"/>
+          <w:color w:val="000000"/>
+          <w:lang w:val="en-CA" w:eastAsia="en-CA"/>
+        </w:rPr>
+        <w:t>Ball - Relayed to destroy Bricks and Prisons</w:t>
+      </w:r>
+      <w:r>
+        <w:rPr>
+          <w:rFonts w:ascii="Arial" w:eastAsia="Times New Roman" w:hAnsi="Arial" w:cs="Arial"/>
+          <w:color w:val="000000"/>
+          <w:lang w:val="en-CA" w:eastAsia="en-CA"/>
+        </w:rPr>
+        <w:br/>
+      </w:r>
+      <w:r>
+        <w:rPr>
+          <w:rFonts w:ascii="Arial" w:eastAsia="Times New Roman" w:hAnsi="Arial" w:cs="Arial"/>
+          <w:b/>
+          <w:color w:val="000000"/>
+          <w:lang w:val="en-CA" w:eastAsia="en-CA"/>
+        </w:rPr>
+        <w:t>4.1</w:t>
+      </w:r>
+      <w:r>
+        <w:rPr>
+          <w:rFonts w:ascii="Arial" w:eastAsia="Times New Roman" w:hAnsi="Arial" w:cs="Arial"/>
+          <w:color w:val="000000"/>
+          <w:lang w:val="en-CA" w:eastAsia="en-CA"/>
+        </w:rPr>
+        <w:t xml:space="preserve"> </w:t>
+      </w:r>
+      <w:r>
+        <w:rPr>
+          <w:rFonts w:ascii="Arial" w:eastAsia="Times New Roman" w:hAnsi="Arial" w:cs="Arial"/>
+          <w:color w:val="000000"/>
+          <w:lang w:val="en-CA" w:eastAsia="en-CA"/>
+        </w:rPr>
+        <w:t>Upgraded ball - The Ball’s speed is increased</w:t>
+      </w:r>
+      <w:r>
+        <w:rPr>
+          <w:rFonts w:ascii="Arial" w:eastAsia="Times New Roman" w:hAnsi="Arial" w:cs="Arial"/>
+          <w:color w:val="000000"/>
+          <w:lang w:val="en-CA" w:eastAsia="en-CA"/>
+        </w:rPr>
+        <w:t>.</w:t>
+      </w:r>
+      <w:r>
+        <w:rPr>
+          <w:rFonts w:ascii="Arial" w:eastAsia="Times New Roman" w:hAnsi="Arial" w:cs="Arial"/>
+          <w:color w:val="000000"/>
+          <w:lang w:val="en-CA" w:eastAsia="en-CA"/>
+        </w:rPr>
+        <w:br/>
+      </w:r>
+    </w:p>
+    <w:p>
+      <w:pPr>
+        <w:numPr>
+          <w:ilvl w:val="0"/>
+          <w:numId w:val="1"/>
+        </w:numPr>
+        <w:spacing w:after="0" w:line="240" w:lineRule="auto"/>
+        <w:textAlignment w:val="baseline"/>
+        <w:rPr>
+          <w:rFonts w:ascii="Arial" w:eastAsia="Times New Roman" w:hAnsi="Arial" w:cs="Arial"/>
+          <w:color w:val="000000"/>
+          <w:lang w:val="en-CA" w:eastAsia="en-CA"/>
+        </w:rPr>
+      </w:pPr>
+      <w:r>
+        <w:rPr>
+          <w:rFonts w:ascii="Arial" w:eastAsia="Times New Roman" w:hAnsi="Arial" w:cs="Arial"/>
+          <w:color w:val="000000"/>
+          <w:lang w:val="en-CA" w:eastAsia="en-CA"/>
+        </w:rPr>
+        <w:t>Bricks - Obstacles to protect Player Prisons</w:t>
+      </w:r>
+      <w:r>
+        <w:rPr>
+          <w:rFonts w:ascii="Arial" w:eastAsia="Times New Roman" w:hAnsi="Arial" w:cs="Arial"/>
+          <w:color w:val="000000"/>
+          <w:lang w:val="en-CA" w:eastAsia="en-CA"/>
+        </w:rPr>
+        <w:br/>
+      </w:r>
+      <w:r>
+        <w:rPr>
+          <w:rFonts w:ascii="Arial" w:eastAsia="Times New Roman" w:hAnsi="Arial" w:cs="Arial"/>
+          <w:b/>
+          <w:color w:val="000000"/>
+          <w:lang w:val="en-CA" w:eastAsia="en-CA"/>
+        </w:rPr>
+        <w:t>5.1</w:t>
+      </w:r>
+      <w:r>
+        <w:rPr>
+          <w:rFonts w:ascii="Arial" w:eastAsia="Times New Roman" w:hAnsi="Arial" w:cs="Arial"/>
+          <w:color w:val="000000"/>
+          <w:lang w:val="en-CA" w:eastAsia="en-CA"/>
+        </w:rPr>
+        <w:t xml:space="preserve"> Pure blocking bricks - Their only function is to protect Prisons. They are destroyed when hit a certain number of times.</w:t>
+      </w:r>
+      <w:r>
+        <w:rPr>
+          <w:rFonts w:ascii="Arial" w:eastAsia="Times New Roman" w:hAnsi="Arial" w:cs="Arial"/>
+          <w:color w:val="000000"/>
+          <w:lang w:val="en-CA" w:eastAsia="en-CA"/>
+        </w:rPr>
+        <w:br/>
+      </w:r>
+      <w:r>
+        <w:rPr>
+          <w:rFonts w:ascii="Arial" w:eastAsia="Times New Roman" w:hAnsi="Arial" w:cs="Arial"/>
+          <w:b/>
+          <w:color w:val="000000"/>
+          <w:lang w:val="en-CA" w:eastAsia="en-CA"/>
+        </w:rPr>
+        <w:t>5.2</w:t>
+      </w:r>
+      <w:r>
+        <w:rPr>
+          <w:rFonts w:ascii="Arial" w:eastAsia="Times New Roman" w:hAnsi="Arial" w:cs="Arial"/>
+          <w:color w:val="000000"/>
+          <w:lang w:val="en-CA" w:eastAsia="en-CA"/>
+        </w:rPr>
+        <w:t xml:space="preserve"> Powerup releasing bricks - They release powerups when they are destroyed.</w:t>
+      </w:r>
+      <w:r>
+        <w:rPr>
+          <w:rFonts w:ascii="Arial" w:eastAsia="Times New Roman" w:hAnsi="Arial" w:cs="Arial"/>
+          <w:color w:val="000000"/>
+          <w:lang w:val="en-CA" w:eastAsia="en-CA"/>
+        </w:rPr>
+        <w:br/>
+      </w:r>
+    </w:p>
+    <w:p>
+      <w:pPr>
+        <w:numPr>
+          <w:ilvl w:val="0"/>
+          <w:numId w:val="1"/>
+        </w:numPr>
+        <w:tabs>
+          <w:tab w:val="clear" w:pos="720"/>
+        </w:tabs>
+        <w:spacing w:after="0" w:line="240" w:lineRule="auto"/>
+        <w:ind w:left="709"/>
+        <w:textAlignment w:val="baseline"/>
+        <w:rPr>
+          <w:rFonts w:ascii="Arial" w:eastAsia="Times New Roman" w:hAnsi="Arial" w:cs="Arial"/>
+          <w:color w:val="000000"/>
+          <w:lang w:val="en-CA" w:eastAsia="en-CA"/>
+        </w:rPr>
+      </w:pPr>
+      <w:r>
+        <w:rPr>
+          <w:rFonts w:ascii="Arial" w:eastAsia="Times New Roman" w:hAnsi="Arial" w:cs="Arial"/>
+          <w:color w:val="000000"/>
+          <w:lang w:val="en-CA" w:eastAsia="en-CA"/>
+        </w:rPr>
+        <w:t>Power-ups - Provide upgrades when picked up by Paddles</w:t>
+      </w:r>
+      <w:r>
+        <w:rPr>
+          <w:rFonts w:ascii="Arial" w:eastAsia="Times New Roman" w:hAnsi="Arial" w:cs="Arial"/>
+          <w:color w:val="000000"/>
+          <w:lang w:val="en-CA" w:eastAsia="en-CA"/>
+        </w:rPr>
+        <w:br/>
+      </w:r>
+      <w:r>
+        <w:rPr>
+          <w:rFonts w:ascii="Arial" w:eastAsia="Times New Roman" w:hAnsi="Arial" w:cs="Arial"/>
+          <w:b/>
+          <w:color w:val="000000"/>
+          <w:lang w:val="en-CA" w:eastAsia="en-CA"/>
+        </w:rPr>
+        <w:t>6.1</w:t>
+      </w:r>
+      <w:r>
+        <w:rPr>
+          <w:rFonts w:ascii="Arial" w:eastAsia="Times New Roman" w:hAnsi="Arial" w:cs="Arial"/>
+          <w:color w:val="000000"/>
+          <w:lang w:val="en-CA" w:eastAsia="en-CA"/>
+        </w:rPr>
+        <w:t xml:space="preserve"> Randomly generated - Generated randomly as the game goes on.</w:t>
+      </w:r>
+      <w:r>
+        <w:rPr>
+          <w:rFonts w:ascii="Arial" w:eastAsia="Times New Roman" w:hAnsi="Arial" w:cs="Arial"/>
+          <w:color w:val="000000"/>
+          <w:lang w:val="en-CA" w:eastAsia="en-CA"/>
+        </w:rPr>
+        <w:br/>
+      </w:r>
+      <w:r>
+        <w:rPr>
+          <w:rFonts w:ascii="Arial" w:eastAsia="Times New Roman" w:hAnsi="Arial" w:cs="Arial"/>
+          <w:b/>
+          <w:color w:val="000000"/>
+          <w:lang w:val="en-CA" w:eastAsia="en-CA"/>
+        </w:rPr>
+        <w:t>6.2</w:t>
+      </w:r>
+      <w:r>
+        <w:rPr>
+          <w:rFonts w:ascii="Arial" w:eastAsia="Times New Roman" w:hAnsi="Arial" w:cs="Arial"/>
+          <w:color w:val="000000"/>
+          <w:lang w:val="en-CA" w:eastAsia="en-CA"/>
+        </w:rPr>
+        <w:t xml:space="preserve"> Stored in Bricks - These are stored in Bricks and released when the Brick is </w:t>
+      </w:r>
+      <w:r>
+        <w:rPr>
+          <w:rFonts w:ascii="Arial" w:eastAsia="Times New Roman" w:hAnsi="Arial" w:cs="Arial"/>
+          <w:color w:val="000000"/>
+          <w:lang w:val="en-CA" w:eastAsia="en-CA"/>
+        </w:rPr>
+        <w:t xml:space="preserve"> </w:t>
+      </w:r>
+      <w:r>
+        <w:rPr>
+          <w:rFonts w:ascii="Arial" w:eastAsia="Times New Roman" w:hAnsi="Arial" w:cs="Arial"/>
+          <w:color w:val="000000"/>
+          <w:lang w:val="en-CA" w:eastAsia="en-CA"/>
+        </w:rPr>
+        <w:t>destroyed.</w:t>
+      </w:r>
+      <w:r>
+        <w:rPr>
+          <w:rFonts w:ascii="Arial" w:eastAsia="Times New Roman" w:hAnsi="Arial" w:cs="Arial"/>
+          <w:color w:val="000000"/>
+          <w:lang w:val="en-CA" w:eastAsia="en-CA"/>
+        </w:rPr>
+        <w:br/>
+      </w:r>
+      <w:r>
+        <w:rPr>
+          <w:rFonts w:ascii="Arial" w:eastAsia="Times New Roman" w:hAnsi="Arial" w:cs="Arial"/>
+          <w:b/>
+          <w:color w:val="000000"/>
+          <w:lang w:val="en-CA" w:eastAsia="en-CA"/>
+        </w:rPr>
+        <w:t>6.3</w:t>
+      </w:r>
+      <w:r>
+        <w:rPr>
+          <w:rFonts w:ascii="Arial" w:eastAsia="Times New Roman" w:hAnsi="Arial" w:cs="Arial"/>
+          <w:color w:val="000000"/>
+          <w:lang w:val="en-CA" w:eastAsia="en-CA"/>
+        </w:rPr>
+        <w:t xml:space="preserve"> Different Types</w:t>
+      </w:r>
+      <w:r>
+        <w:rPr>
+          <w:rFonts w:ascii="Arial" w:eastAsia="Times New Roman" w:hAnsi="Arial" w:cs="Arial"/>
+          <w:color w:val="000000"/>
+          <w:lang w:val="en-CA" w:eastAsia="en-CA"/>
+        </w:rPr>
+        <w:br/>
+        <w:t>    a. Restore Player Prison</w:t>
+      </w:r>
+      <w:r>
+        <w:rPr>
+          <w:rFonts w:ascii="Arial" w:eastAsia="Times New Roman" w:hAnsi="Arial" w:cs="Arial"/>
+          <w:color w:val="000000"/>
+          <w:lang w:val="en-CA" w:eastAsia="en-CA"/>
+        </w:rPr>
+        <w:br/>
+        <w:t>    b. Create a Fake Prison</w:t>
+      </w:r>
+      <w:r>
+        <w:rPr>
+          <w:rFonts w:ascii="Arial" w:eastAsia="Times New Roman" w:hAnsi="Arial" w:cs="Arial"/>
+          <w:color w:val="000000"/>
+          <w:lang w:val="en-CA" w:eastAsia="en-CA"/>
+        </w:rPr>
+        <w:br/>
+        <w:t>    c. Increase player paddle size</w:t>
+      </w:r>
+      <w:r>
+        <w:rPr>
+          <w:rFonts w:ascii="Arial" w:eastAsia="Times New Roman" w:hAnsi="Arial" w:cs="Arial"/>
+          <w:color w:val="000000"/>
+          <w:lang w:val="en-CA" w:eastAsia="en-CA"/>
+        </w:rPr>
+        <w:br/>
+        <w:t>    d. Decrease opponent paddle size</w:t>
+      </w:r>
+      <w:r>
+        <w:rPr>
+          <w:rFonts w:ascii="Arial" w:eastAsia="Times New Roman" w:hAnsi="Arial" w:cs="Arial"/>
+          <w:color w:val="000000"/>
+          <w:lang w:val="en-CA" w:eastAsia="en-CA"/>
+        </w:rPr>
+        <w:br/>
+        <w:t>    e. Slow down the opponent paddle</w:t>
+      </w:r>
+      <w:r>
+        <w:rPr>
+          <w:rFonts w:ascii="Arial" w:eastAsia="Times New Roman" w:hAnsi="Arial" w:cs="Arial"/>
+          <w:color w:val="000000"/>
+          <w:lang w:val="en-CA" w:eastAsia="en-CA"/>
+        </w:rPr>
+        <w:br/>
+      </w:r>
+    </w:p>
+    <w:p>
+      <w:pPr>
+        <w:numPr>
+          <w:ilvl w:val="0"/>
+          <w:numId w:val="1"/>
+        </w:numPr>
+        <w:spacing w:after="0" w:line="240" w:lineRule="auto"/>
+        <w:textAlignment w:val="baseline"/>
+        <w:rPr>
+          <w:rFonts w:ascii="Arial" w:eastAsia="Times New Roman" w:hAnsi="Arial" w:cs="Arial"/>
+          <w:color w:val="000000"/>
+          <w:lang w:val="en-CA" w:eastAsia="en-CA"/>
+        </w:rPr>
+      </w:pPr>
+      <w:r>
+        <w:rPr>
+          <w:rFonts w:ascii="Arial" w:eastAsia="Times New Roman" w:hAnsi="Arial" w:cs="Arial"/>
+          <w:color w:val="000000"/>
+          <w:lang w:val="en-CA" w:eastAsia="en-CA"/>
+        </w:rPr>
+        <w:t xml:space="preserve">Board </w:t>
+      </w:r>
+      <w:r>
+        <w:rPr>
+          <w:rFonts w:ascii="Arial" w:eastAsia="Times New Roman" w:hAnsi="Arial" w:cs="Arial"/>
+          <w:color w:val="000000"/>
+          <w:lang w:val="en-CA" w:eastAsia="en-CA"/>
+        </w:rPr>
+        <w:br/>
+      </w:r>
+      <w:r>
+        <w:rPr>
+          <w:rFonts w:ascii="Arial" w:eastAsia="Times New Roman" w:hAnsi="Arial" w:cs="Arial"/>
+          <w:b/>
+          <w:color w:val="000000"/>
+          <w:lang w:val="en-CA" w:eastAsia="en-CA"/>
+        </w:rPr>
+        <w:t>7.1</w:t>
+      </w:r>
+      <w:r>
+        <w:rPr>
+          <w:rFonts w:ascii="Arial" w:eastAsia="Times New Roman" w:hAnsi="Arial" w:cs="Arial"/>
+          <w:color w:val="000000"/>
+          <w:lang w:val="en-CA" w:eastAsia="en-CA"/>
+        </w:rPr>
+        <w:t xml:space="preserve"> Timer - A simple countdown timer. A game would last for a custom amount of time.</w:t>
+      </w:r>
+      <w:r>
+        <w:rPr>
+          <w:rFonts w:ascii="Arial" w:eastAsia="Times New Roman" w:hAnsi="Arial" w:cs="Arial"/>
+          <w:color w:val="000000"/>
+          <w:lang w:val="en-CA" w:eastAsia="en-CA"/>
+        </w:rPr>
+        <w:br/>
+      </w:r>
+      <w:r>
+        <w:rPr>
+          <w:rFonts w:ascii="Arial" w:eastAsia="Times New Roman" w:hAnsi="Arial" w:cs="Arial"/>
+          <w:b/>
+          <w:color w:val="000000"/>
+          <w:lang w:val="en-CA" w:eastAsia="en-CA"/>
+        </w:rPr>
+        <w:t>7.2</w:t>
+      </w:r>
+      <w:r>
+        <w:rPr>
+          <w:rFonts w:ascii="Arial" w:eastAsia="Times New Roman" w:hAnsi="Arial" w:cs="Arial"/>
+          <w:color w:val="000000"/>
+          <w:lang w:val="en-CA" w:eastAsia="en-CA"/>
+        </w:rPr>
+        <w:t xml:space="preserve"> Scoreboard - Shows the freed prisoner count for both players</w:t>
+      </w:r>
+      <w:r>
+        <w:rPr>
+          <w:rFonts w:ascii="Arial" w:eastAsia="Times New Roman" w:hAnsi="Arial" w:cs="Arial"/>
+          <w:color w:val="000000"/>
+          <w:lang w:val="en-CA" w:eastAsia="en-CA"/>
+        </w:rPr>
+        <w:br/>
+      </w:r>
+    </w:p>
+    <w:p>
+      <w:pPr>
+        <w:numPr>
+          <w:ilvl w:val="0"/>
+          <w:numId w:val="1"/>
+        </w:numPr>
+        <w:spacing w:after="0" w:line="240" w:lineRule="auto"/>
+        <w:textAlignment w:val="baseline"/>
+        <w:rPr>
+          <w:rFonts w:ascii="Arial" w:eastAsia="Times New Roman" w:hAnsi="Arial" w:cs="Arial"/>
+          <w:color w:val="000000"/>
+          <w:lang w:val="en-CA" w:eastAsia="en-CA"/>
+        </w:rPr>
+      </w:pPr>
+      <w:r>
+        <w:rPr>
+          <w:rFonts w:ascii="Arial" w:eastAsia="Times New Roman" w:hAnsi="Arial" w:cs="Arial"/>
+          <w:color w:val="000000"/>
+          <w:lang w:val="en-CA" w:eastAsia="en-CA"/>
+        </w:rPr>
+        <w:t>Home screen - A welcome screen that allows users to connect and start the game.</w:t>
+      </w:r>
+      <w:r>
+        <w:rPr>
+          <w:rFonts w:ascii="Arial" w:eastAsia="Times New Roman" w:hAnsi="Arial" w:cs="Arial"/>
+          <w:color w:val="000000"/>
+          <w:lang w:val="en-CA" w:eastAsia="en-CA"/>
+        </w:rPr>
+        <w:br/>
+      </w:r>
+      <w:r>
+        <w:rPr>
+          <w:rFonts w:ascii="Arial" w:eastAsia="Times New Roman" w:hAnsi="Arial" w:cs="Arial"/>
+          <w:b/>
+          <w:color w:val="000000"/>
+          <w:lang w:val="en-CA" w:eastAsia="en-CA"/>
+        </w:rPr>
+        <w:t>8.1</w:t>
+      </w:r>
+      <w:r>
+        <w:rPr>
+          <w:rFonts w:ascii="Arial" w:eastAsia="Times New Roman" w:hAnsi="Arial" w:cs="Arial"/>
+          <w:color w:val="000000"/>
+          <w:lang w:val="en-CA" w:eastAsia="en-CA"/>
+        </w:rPr>
+        <w:t xml:space="preserve"> Single player mode - Allows a Player to play class</w:t>
+      </w:r>
+      <w:r>
+        <w:rPr>
+          <w:rFonts w:ascii="Arial" w:eastAsia="Times New Roman" w:hAnsi="Arial" w:cs="Arial"/>
+          <w:color w:val="000000"/>
+          <w:lang w:val="en-CA" w:eastAsia="en-CA"/>
+        </w:rPr>
+        <w:br/>
+      </w:r>
+      <w:r>
+        <w:rPr>
+          <w:rFonts w:ascii="Arial" w:eastAsia="Times New Roman" w:hAnsi="Arial" w:cs="Arial"/>
+          <w:b/>
+          <w:color w:val="000000"/>
+          <w:lang w:val="en-CA" w:eastAsia="en-CA"/>
+        </w:rPr>
+        <w:t>8.2</w:t>
+      </w:r>
+      <w:r>
+        <w:rPr>
+          <w:rFonts w:ascii="Arial" w:eastAsia="Times New Roman" w:hAnsi="Arial" w:cs="Arial"/>
+          <w:color w:val="000000"/>
+          <w:lang w:val="en-CA" w:eastAsia="en-CA"/>
+        </w:rPr>
+        <w:t xml:space="preserve"> Multiplayer mode - Allows a Player to connect to another player, using </w:t>
+      </w:r>
+      <w:proofErr w:type="spellStart"/>
+      <w:r>
+        <w:rPr>
+          <w:rFonts w:ascii="Arial" w:eastAsia="Times New Roman" w:hAnsi="Arial" w:cs="Arial"/>
+          <w:color w:val="000000"/>
+          <w:lang w:val="en-CA" w:eastAsia="en-CA"/>
+        </w:rPr>
+        <w:t>WiFi</w:t>
+      </w:r>
+      <w:proofErr w:type="spellEnd"/>
+      <w:r>
+        <w:rPr>
+          <w:rFonts w:ascii="Arial" w:eastAsia="Times New Roman" w:hAnsi="Arial" w:cs="Arial"/>
+          <w:color w:val="000000"/>
+          <w:lang w:val="en-CA" w:eastAsia="en-CA"/>
+        </w:rPr>
+        <w:t>, for a versus style game</w:t>
+      </w:r>
+    </w:p>
     <w:sectPr>
       <w:headerReference w:type="first" r:id="rId36"/>
       <w:pgSz w:w="12240" w:h="15840"/>
@@ -912,12 +1672,13 @@
               <w:rFonts w:ascii="Arial" w:hAnsi="Arial" w:cs="Arial"/>
             </w:rPr>
           </w:pPr>
+          <w:r>
+            <w:rPr>
+              <w:rFonts w:ascii="Arial" w:hAnsi="Arial" w:cs="Arial"/>
+            </w:rPr>
+            <w:t>Adil Mian</w:t>
+          </w:r>
         </w:p>
-      </w:tc>
-      <w:tc>
-        <w:tcPr>
-          <w:tcW w:w="2338" w:type="dxa"/>
-        </w:tcPr>
         <w:p>
           <w:pPr>
             <w:pStyle w:val="Header"/>
@@ -926,7 +1687,18 @@
               <w:rFonts w:ascii="Arial" w:hAnsi="Arial" w:cs="Arial"/>
             </w:rPr>
           </w:pPr>
+          <w:r>
+            <w:rPr>
+              <w:rFonts w:ascii="Arial" w:hAnsi="Arial" w:cs="Arial"/>
+            </w:rPr>
+            <w:t>am2mian</w:t>
+          </w:r>
         </w:p>
+      </w:tc>
+      <w:tc>
+        <w:tcPr>
+          <w:tcW w:w="2338" w:type="dxa"/>
+        </w:tcPr>
         <w:p>
           <w:pPr>
             <w:pStyle w:val="Header"/>
@@ -970,6 +1742,293 @@
 </w:hdr>
 </file>
 
+<file path=word/numbering.xml><?xml version="1.0" encoding="utf-8"?>
+<w:numbering xmlns:wpc="http://schemas.microsoft.com/office/word/2010/wordprocessingCanvas" xmlns:cx="http://schemas.microsoft.com/office/drawing/2014/chartex" xmlns:cx1="http://schemas.microsoft.com/office/drawing/2015/9/8/chartex" xmlns:cx2="http://schemas.microsoft.com/office/drawing/2015/10/21/chartex" xmlns:cx3="http://schemas.microsoft.com/office/drawing/2016/5/9/chartex" xmlns:cx4="http://schemas.microsoft.com/office/drawing/2016/5/10/chartex" xmlns:cx5="http://schemas.microsoft.com/office/drawing/2016/5/11/chartex" xmlns:cx6="http://schemas.microsoft.com/office/drawing/2016/5/12/chartex" xmlns:cx7="http://schemas.microsoft.com/office/drawing/2016/5/13/chartex" xmlns:cx8="http://schemas.microsoft.com/office/drawing/2016/5/14/chartex" xmlns:mc="http://schemas.openxmlformats.org/markup-compatibility/2006" xmlns:aink="http://schemas.microsoft.com/office/drawing/2016/ink" xmlns:am3d="http://schemas.microsoft.com/office/drawing/2017/model3d" xmlns:o="urn:schemas-microsoft-com:office:office" xmlns:r="http://schemas.openxmlformats.org/officeDocument/2006/relationships" xmlns:m="http://schemas.openxmlformats.org/officeDocument/2006/math" xmlns:v="urn:schemas-microsoft-com:vml" xmlns:wp14="http://schemas.microsoft.com/office/word/2010/wordprocessingDrawing" xmlns:wp="http://schemas.openxmlformats.org/drawingml/2006/wordprocessingDrawing" xmlns:w10="urn:schemas-microsoft-com:office:word" xmlns:w="http://schemas.openxmlformats.org/wordprocessingml/2006/main" xmlns:w14="http://schemas.microsoft.com/office/word/2010/wordml" xmlns:w15="http://schemas.microsoft.com/office/word/2012/wordml" xmlns:w16cid="http://schemas.microsoft.com/office/word/2016/wordml/cid" xmlns:w16se="http://schemas.microsoft.com/office/word/2015/wordml/symex" xmlns:wpg="http://schemas.microsoft.com/office/word/2010/wordprocessingGroup" xmlns:wpi="http://schemas.microsoft.com/office/word/2010/wordprocessingInk" xmlns:wne="http://schemas.microsoft.com/office/word/2006/wordml" xmlns:wps="http://schemas.microsoft.com/office/word/2010/wordprocessingShape" mc:Ignorable="w14 w15 w16se w16cid wp14">
+  <w:abstractNum w:abstractNumId="0" w15:restartNumberingAfterBreak="0">
+    <w:nsid w:val="49300A21"/>
+    <w:multiLevelType w:val="multilevel"/>
+    <w:tmpl w:val="9A96D7E0"/>
+    <w:lvl w:ilvl="0">
+      <w:start w:val="4"/>
+      <w:numFmt w:val="decimal"/>
+      <w:lvlText w:val="%1."/>
+      <w:lvlJc w:val="left"/>
+      <w:pPr>
+        <w:tabs>
+          <w:tab w:val="num" w:pos="720"/>
+        </w:tabs>
+        <w:ind w:left="720" w:hanging="360"/>
+      </w:pPr>
+    </w:lvl>
+    <w:lvl w:ilvl="1" w:tentative="1">
+      <w:start w:val="1"/>
+      <w:numFmt w:val="decimal"/>
+      <w:lvlText w:val="%2."/>
+      <w:lvlJc w:val="left"/>
+      <w:pPr>
+        <w:tabs>
+          <w:tab w:val="num" w:pos="1440"/>
+        </w:tabs>
+        <w:ind w:left="1440" w:hanging="360"/>
+      </w:pPr>
+    </w:lvl>
+    <w:lvl w:ilvl="2" w:tentative="1">
+      <w:start w:val="1"/>
+      <w:numFmt w:val="decimal"/>
+      <w:lvlText w:val="%3."/>
+      <w:lvlJc w:val="left"/>
+      <w:pPr>
+        <w:tabs>
+          <w:tab w:val="num" w:pos="2160"/>
+        </w:tabs>
+        <w:ind w:left="2160" w:hanging="360"/>
+      </w:pPr>
+    </w:lvl>
+    <w:lvl w:ilvl="3" w:tentative="1">
+      <w:start w:val="1"/>
+      <w:numFmt w:val="decimal"/>
+      <w:lvlText w:val="%4."/>
+      <w:lvlJc w:val="left"/>
+      <w:pPr>
+        <w:tabs>
+          <w:tab w:val="num" w:pos="2880"/>
+        </w:tabs>
+        <w:ind w:left="2880" w:hanging="360"/>
+      </w:pPr>
+    </w:lvl>
+    <w:lvl w:ilvl="4" w:tentative="1">
+      <w:start w:val="1"/>
+      <w:numFmt w:val="decimal"/>
+      <w:lvlText w:val="%5."/>
+      <w:lvlJc w:val="left"/>
+      <w:pPr>
+        <w:tabs>
+          <w:tab w:val="num" w:pos="3600"/>
+        </w:tabs>
+        <w:ind w:left="3600" w:hanging="360"/>
+      </w:pPr>
+    </w:lvl>
+    <w:lvl w:ilvl="5" w:tentative="1">
+      <w:start w:val="1"/>
+      <w:numFmt w:val="decimal"/>
+      <w:lvlText w:val="%6."/>
+      <w:lvlJc w:val="left"/>
+      <w:pPr>
+        <w:tabs>
+          <w:tab w:val="num" w:pos="4320"/>
+        </w:tabs>
+        <w:ind w:left="4320" w:hanging="360"/>
+      </w:pPr>
+    </w:lvl>
+    <w:lvl w:ilvl="6" w:tentative="1">
+      <w:start w:val="1"/>
+      <w:numFmt w:val="decimal"/>
+      <w:lvlText w:val="%7."/>
+      <w:lvlJc w:val="left"/>
+      <w:pPr>
+        <w:tabs>
+          <w:tab w:val="num" w:pos="5040"/>
+        </w:tabs>
+        <w:ind w:left="5040" w:hanging="360"/>
+      </w:pPr>
+    </w:lvl>
+    <w:lvl w:ilvl="7" w:tentative="1">
+      <w:start w:val="1"/>
+      <w:numFmt w:val="decimal"/>
+      <w:lvlText w:val="%8."/>
+      <w:lvlJc w:val="left"/>
+      <w:pPr>
+        <w:tabs>
+          <w:tab w:val="num" w:pos="5760"/>
+        </w:tabs>
+        <w:ind w:left="5760" w:hanging="360"/>
+      </w:pPr>
+    </w:lvl>
+    <w:lvl w:ilvl="8" w:tentative="1">
+      <w:start w:val="1"/>
+      <w:numFmt w:val="decimal"/>
+      <w:lvlText w:val="%9."/>
+      <w:lvlJc w:val="left"/>
+      <w:pPr>
+        <w:tabs>
+          <w:tab w:val="num" w:pos="6480"/>
+        </w:tabs>
+        <w:ind w:left="6480" w:hanging="360"/>
+      </w:pPr>
+    </w:lvl>
+  </w:abstractNum>
+  <w:abstractNum w:abstractNumId="1" w15:restartNumberingAfterBreak="0">
+    <w:nsid w:val="6D8C662F"/>
+    <w:multiLevelType w:val="multilevel"/>
+    <w:tmpl w:val="22627D8C"/>
+    <w:lvl w:ilvl="0">
+      <w:start w:val="1"/>
+      <w:numFmt w:val="decimal"/>
+      <w:lvlText w:val="%1."/>
+      <w:lvlJc w:val="left"/>
+      <w:pPr>
+        <w:tabs>
+          <w:tab w:val="num" w:pos="720"/>
+        </w:tabs>
+        <w:ind w:left="720" w:hanging="360"/>
+      </w:pPr>
+      <w:rPr>
+        <w:b/>
+      </w:rPr>
+    </w:lvl>
+    <w:lvl w:ilvl="1">
+      <w:start w:val="1"/>
+      <w:numFmt w:val="decimal"/>
+      <w:lvlText w:val="%2."/>
+      <w:lvlJc w:val="left"/>
+      <w:pPr>
+        <w:tabs>
+          <w:tab w:val="num" w:pos="1440"/>
+        </w:tabs>
+        <w:ind w:left="1440" w:hanging="360"/>
+      </w:pPr>
+    </w:lvl>
+    <w:lvl w:ilvl="2" w:tentative="1">
+      <w:start w:val="1"/>
+      <w:numFmt w:val="decimal"/>
+      <w:lvlText w:val="%3."/>
+      <w:lvlJc w:val="left"/>
+      <w:pPr>
+        <w:tabs>
+          <w:tab w:val="num" w:pos="2160"/>
+        </w:tabs>
+        <w:ind w:left="2160" w:hanging="360"/>
+      </w:pPr>
+    </w:lvl>
+    <w:lvl w:ilvl="3" w:tentative="1">
+      <w:start w:val="1"/>
+      <w:numFmt w:val="decimal"/>
+      <w:lvlText w:val="%4."/>
+      <w:lvlJc w:val="left"/>
+      <w:pPr>
+        <w:tabs>
+          <w:tab w:val="num" w:pos="2880"/>
+        </w:tabs>
+        <w:ind w:left="2880" w:hanging="360"/>
+      </w:pPr>
+    </w:lvl>
+    <w:lvl w:ilvl="4" w:tentative="1">
+      <w:start w:val="1"/>
+      <w:numFmt w:val="decimal"/>
+      <w:lvlText w:val="%5."/>
+      <w:lvlJc w:val="left"/>
+      <w:pPr>
+        <w:tabs>
+          <w:tab w:val="num" w:pos="3600"/>
+        </w:tabs>
+        <w:ind w:left="3600" w:hanging="360"/>
+      </w:pPr>
+    </w:lvl>
+    <w:lvl w:ilvl="5" w:tentative="1">
+      <w:start w:val="1"/>
+      <w:numFmt w:val="decimal"/>
+      <w:lvlText w:val="%6."/>
+      <w:lvlJc w:val="left"/>
+      <w:pPr>
+        <w:tabs>
+          <w:tab w:val="num" w:pos="4320"/>
+        </w:tabs>
+        <w:ind w:left="4320" w:hanging="360"/>
+      </w:pPr>
+    </w:lvl>
+    <w:lvl w:ilvl="6" w:tentative="1">
+      <w:start w:val="1"/>
+      <w:numFmt w:val="decimal"/>
+      <w:lvlText w:val="%7."/>
+      <w:lvlJc w:val="left"/>
+      <w:pPr>
+        <w:tabs>
+          <w:tab w:val="num" w:pos="5040"/>
+        </w:tabs>
+        <w:ind w:left="5040" w:hanging="360"/>
+      </w:pPr>
+    </w:lvl>
+    <w:lvl w:ilvl="7" w:tentative="1">
+      <w:start w:val="1"/>
+      <w:numFmt w:val="decimal"/>
+      <w:lvlText w:val="%8."/>
+      <w:lvlJc w:val="left"/>
+      <w:pPr>
+        <w:tabs>
+          <w:tab w:val="num" w:pos="5760"/>
+        </w:tabs>
+        <w:ind w:left="5760" w:hanging="360"/>
+      </w:pPr>
+    </w:lvl>
+    <w:lvl w:ilvl="8" w:tentative="1">
+      <w:start w:val="1"/>
+      <w:numFmt w:val="decimal"/>
+      <w:lvlText w:val="%9."/>
+      <w:lvlJc w:val="left"/>
+      <w:pPr>
+        <w:tabs>
+          <w:tab w:val="num" w:pos="6480"/>
+        </w:tabs>
+        <w:ind w:left="6480" w:hanging="360"/>
+      </w:pPr>
+    </w:lvl>
+  </w:abstractNum>
+  <w:num w:numId="1">
+    <w:abstractNumId w:val="1"/>
+  </w:num>
+  <w:num w:numId="2">
+    <w:abstractNumId w:val="0"/>
+    <w:lvlOverride w:ilvl="0">
+      <w:lvl w:ilvl="0">
+        <w:numFmt w:val="decimal"/>
+        <w:lvlText w:val="%1."/>
+        <w:lvlJc w:val="left"/>
+      </w:lvl>
+    </w:lvlOverride>
+  </w:num>
+  <w:num w:numId="3">
+    <w:abstractNumId w:val="0"/>
+    <w:lvlOverride w:ilvl="0">
+      <w:lvl w:ilvl="0">
+        <w:numFmt w:val="decimal"/>
+        <w:lvlText w:val="%1."/>
+        <w:lvlJc w:val="left"/>
+      </w:lvl>
+    </w:lvlOverride>
+  </w:num>
+  <w:num w:numId="4">
+    <w:abstractNumId w:val="0"/>
+    <w:lvlOverride w:ilvl="0">
+      <w:lvl w:ilvl="0">
+        <w:numFmt w:val="decimal"/>
+        <w:lvlText w:val="%1."/>
+        <w:lvlJc w:val="left"/>
+      </w:lvl>
+    </w:lvlOverride>
+  </w:num>
+  <w:num w:numId="5">
+    <w:abstractNumId w:val="0"/>
+    <w:lvlOverride w:ilvl="0">
+      <w:lvl w:ilvl="0">
+        <w:numFmt w:val="decimal"/>
+        <w:lvlText w:val="%1."/>
+        <w:lvlJc w:val="left"/>
+      </w:lvl>
+    </w:lvlOverride>
+  </w:num>
+  <w:num w:numId="6">
+    <w:abstractNumId w:val="0"/>
+    <w:lvlOverride w:ilvl="0">
+      <w:lvl w:ilvl="0">
+        <w:numFmt w:val="decimal"/>
+        <w:lvlText w:val="%1."/>
+        <w:lvlJc w:val="left"/>
+      </w:lvl>
+    </w:lvlOverride>
+  </w:num>
+</w:numbering>
+</file>
+
 <file path=word/styles.xml><?xml version="1.0" encoding="utf-8"?>
 <w:styles xmlns:mc="http://schemas.openxmlformats.org/markup-compatibility/2006" xmlns:r="http://schemas.openxmlformats.org/officeDocument/2006/relationships" xmlns:w="http://schemas.openxmlformats.org/wordprocessingml/2006/main" xmlns:w14="http://schemas.microsoft.com/office/word/2010/wordml" xmlns:w15="http://schemas.microsoft.com/office/word/2012/wordml" xmlns:w16cid="http://schemas.microsoft.com/office/word/2016/wordml/cid" xmlns:w16se="http://schemas.microsoft.com/office/word/2015/wordml/symex" mc:Ignorable="w14 w15 w16se w16cid">
   <w:docDefaults>
@@ -987,7 +2046,7 @@
       </w:pPr>
     </w:pPrDefault>
   </w:docDefaults>
-  <w:latentStyles w:defLockedState="0" w:defUIPriority="99" w:defSemiHidden="0" w:defUnhideWhenUsed="0" w:defQFormat="0" w:count="376">
+  <w:latentStyles w:defLockedState="0" w:defUIPriority="99" w:defSemiHidden="0" w:defUnhideWhenUsed="0" w:defQFormat="0" w:count="375">
     <w:lsdException w:name="Normal" w:uiPriority="0" w:qFormat="1"/>
     <w:lsdException w:name="heading 1" w:uiPriority="9" w:qFormat="1"/>
     <w:lsdException w:name="heading 2" w:semiHidden="1" w:uiPriority="9" w:unhideWhenUsed="1" w:qFormat="1"/>
@@ -1363,7 +2422,6 @@
     <w:lsdException w:name="Smart Hyperlink" w:semiHidden="1" w:unhideWhenUsed="1"/>
     <w:lsdException w:name="Hashtag" w:semiHidden="1" w:unhideWhenUsed="1"/>
     <w:lsdException w:name="Unresolved Mention" w:semiHidden="1" w:unhideWhenUsed="1"/>
-    <w:lsdException w:name="Smart Link" w:semiHidden="1" w:unhideWhenUsed="1"/>
   </w:latentStyles>
   <w:style w:type="paragraph" w:default="1" w:styleId="Normal">
     <w:name w:val="Normal"/>
@@ -1390,7 +2448,6 @@
   <w:style w:type="character" w:default="1" w:styleId="DefaultParagraphFont">
     <w:name w:val="Default Paragraph Font"/>
     <w:uiPriority w:val="1"/>
-    <w:semiHidden/>
     <w:unhideWhenUsed/>
   </w:style>
   <w:style w:type="table" w:default="1" w:styleId="TableNormal">

</xml_diff>

<commit_message>
Move mockups to last page.
</commit_message>
<xml_diff>
--- a/written/D1 - Proposal Document.docx
+++ b/written/D1 - Proposal Document.docx
@@ -233,7 +233,9 @@
       <w:pPr>
         <w:spacing w:after="0" w:line="276" w:lineRule="auto"/>
         <w:rPr>
-          <w:rStyle w:val="Heading1Char"/>
+          <w:rFonts w:ascii="Arial" w:hAnsi="Arial" w:cs="Arial"/>
+          <w:b/>
+          <w:noProof/>
         </w:rPr>
       </w:pPr>
       <w:r>
@@ -244,9 +246,788 @@
         <w:t xml:space="preserve">In single-player mode, which they can play offline, the game essentially becomes the arcade classic Breakout, but with the prisons surrounded by bricks. In this mode, the player has a set number of lives, and loses one if they fail to relay the ball back up, towards the bricks. </w:t>
       </w:r>
       <w:r>
-        <w:rPr>
-          <w:rStyle w:val="Heading1Char"/>
-          <w:b w:val="0"/>
+        <w:br w:type="page"/>
+      </w:r>
+    </w:p>
+    <w:p>
+      <w:pPr>
+        <w:spacing w:after="0" w:line="240" w:lineRule="auto"/>
+        <w:rPr>
+          <w:rFonts w:ascii="Times New Roman" w:eastAsia="Times New Roman" w:hAnsi="Times New Roman" w:cs="Times New Roman"/>
+          <w:sz w:val="24"/>
+          <w:szCs w:val="24"/>
+          <w:lang w:val="en-CA" w:eastAsia="en-CA"/>
+        </w:rPr>
+      </w:pPr>
+      <w:r>
+        <w:rPr>
+          <w:rFonts w:ascii="Arial" w:eastAsia="Times New Roman" w:hAnsi="Arial" w:cs="Arial"/>
+          <w:b/>
+          <w:bCs/>
+          <w:color w:val="000000"/>
+          <w:lang w:val="en-CA" w:eastAsia="en-CA"/>
+        </w:rPr>
+        <w:lastRenderedPageBreak/>
+        <w:t>2.0 Functional Properties</w:t>
+      </w:r>
+      <w:r>
+        <w:rPr>
+          <w:rFonts w:ascii="Arial" w:eastAsia="Times New Roman" w:hAnsi="Arial" w:cs="Arial"/>
+          <w:color w:val="000000"/>
+          <w:lang w:val="en-CA" w:eastAsia="en-CA"/>
+        </w:rPr>
+        <w:t xml:space="preserve"> </w:t>
+      </w:r>
+      <w:r>
+        <w:rPr>
+          <w:rFonts w:ascii="Arial" w:eastAsia="Times New Roman" w:hAnsi="Arial" w:cs="Arial"/>
+          <w:color w:val="000000"/>
+          <w:lang w:val="en-CA" w:eastAsia="en-CA"/>
+        </w:rPr>
+        <w:br/>
+      </w:r>
+      <w:r>
+        <w:rPr>
+          <w:rFonts w:ascii="Arial" w:eastAsia="Times New Roman" w:hAnsi="Arial" w:cs="Arial"/>
+          <w:color w:val="000000"/>
+          <w:lang w:val="en-CA" w:eastAsia="en-CA"/>
+        </w:rPr>
+        <w:br/>
+      </w:r>
+    </w:p>
+    <w:p>
+      <w:pPr>
+        <w:numPr>
+          <w:ilvl w:val="0"/>
+          <w:numId w:val="1"/>
+        </w:numPr>
+        <w:spacing w:after="0" w:line="240" w:lineRule="auto"/>
+        <w:textAlignment w:val="baseline"/>
+        <w:rPr>
+          <w:rFonts w:ascii="Arial" w:eastAsia="Times New Roman" w:hAnsi="Arial" w:cs="Arial"/>
+          <w:color w:val="000000"/>
+          <w:lang w:val="en-CA" w:eastAsia="en-CA"/>
+        </w:rPr>
+      </w:pPr>
+      <w:r>
+        <w:rPr>
+          <w:rFonts w:ascii="Arial" w:eastAsia="Times New Roman" w:hAnsi="Arial" w:cs="Arial"/>
+          <w:color w:val="000000"/>
+          <w:lang w:val="en-CA" w:eastAsia="en-CA"/>
+        </w:rPr>
+        <w:t>User Accounts - The application syncs the two User screens during gameplay</w:t>
+      </w:r>
+      <w:r>
+        <w:rPr>
+          <w:rFonts w:ascii="Arial" w:eastAsia="Times New Roman" w:hAnsi="Arial" w:cs="Arial"/>
+          <w:color w:val="000000"/>
+          <w:lang w:val="en-CA" w:eastAsia="en-CA"/>
+        </w:rPr>
+        <w:br/>
+      </w:r>
+      <w:r>
+        <w:rPr>
+          <w:rFonts w:ascii="Arial" w:eastAsia="Times New Roman" w:hAnsi="Arial" w:cs="Arial"/>
+          <w:b/>
+          <w:color w:val="000000"/>
+          <w:lang w:val="en-CA" w:eastAsia="en-CA"/>
+        </w:rPr>
+        <w:t>1.1</w:t>
+      </w:r>
+      <w:r>
+        <w:rPr>
+          <w:rFonts w:ascii="Arial" w:eastAsia="Times New Roman" w:hAnsi="Arial" w:cs="Arial"/>
+          <w:color w:val="000000"/>
+          <w:lang w:val="en-CA" w:eastAsia="en-CA"/>
+        </w:rPr>
+        <w:t xml:space="preserve"> Player</w:t>
+      </w:r>
+      <w:r>
+        <w:rPr>
+          <w:rFonts w:ascii="Arial" w:eastAsia="Times New Roman" w:hAnsi="Arial" w:cs="Arial"/>
+          <w:color w:val="000000"/>
+          <w:lang w:val="en-CA" w:eastAsia="en-CA"/>
+        </w:rPr>
+        <w:br/>
+      </w:r>
+      <w:r>
+        <w:rPr>
+          <w:rFonts w:ascii="Arial" w:eastAsia="Times New Roman" w:hAnsi="Arial" w:cs="Arial"/>
+          <w:b/>
+          <w:color w:val="000000"/>
+          <w:lang w:val="en-CA" w:eastAsia="en-CA"/>
+        </w:rPr>
+        <w:t>1.2</w:t>
+      </w:r>
+      <w:r>
+        <w:rPr>
+          <w:rFonts w:ascii="Arial" w:eastAsia="Times New Roman" w:hAnsi="Arial" w:cs="Arial"/>
+          <w:color w:val="000000"/>
+          <w:lang w:val="en-CA" w:eastAsia="en-CA"/>
+        </w:rPr>
+        <w:t xml:space="preserve"> Opponent</w:t>
+      </w:r>
+      <w:r>
+        <w:rPr>
+          <w:rFonts w:ascii="Arial" w:eastAsia="Times New Roman" w:hAnsi="Arial" w:cs="Arial"/>
+          <w:color w:val="000000"/>
+          <w:lang w:val="en-CA" w:eastAsia="en-CA"/>
+        </w:rPr>
+        <w:br/>
+      </w:r>
+    </w:p>
+    <w:p>
+      <w:pPr>
+        <w:numPr>
+          <w:ilvl w:val="0"/>
+          <w:numId w:val="1"/>
+        </w:numPr>
+        <w:spacing w:after="0" w:line="240" w:lineRule="auto"/>
+        <w:textAlignment w:val="baseline"/>
+        <w:rPr>
+          <w:rFonts w:ascii="Arial" w:eastAsia="Times New Roman" w:hAnsi="Arial" w:cs="Arial"/>
+          <w:color w:val="000000"/>
+          <w:lang w:val="en-CA" w:eastAsia="en-CA"/>
+        </w:rPr>
+      </w:pPr>
+      <w:r>
+        <w:rPr>
+          <w:rFonts w:ascii="Arial" w:eastAsia="Times New Roman" w:hAnsi="Arial" w:cs="Arial"/>
+          <w:color w:val="000000"/>
+          <w:lang w:val="en-CA" w:eastAsia="en-CA"/>
+        </w:rPr>
+        <w:t>Paddle - Used by Players to deflect the ball</w:t>
+      </w:r>
+      <w:r>
+        <w:br/>
+      </w:r>
+      <w:r>
+        <w:rPr>
+          <w:rFonts w:ascii="Arial" w:eastAsia="Times New Roman" w:hAnsi="Arial" w:cs="Arial"/>
+          <w:b/>
+          <w:color w:val="000000"/>
+          <w:lang w:val="en-CA" w:eastAsia="en-CA"/>
+        </w:rPr>
+        <w:t>2.1</w:t>
+      </w:r>
+      <w:r>
+        <w:rPr>
+          <w:rFonts w:ascii="Arial" w:eastAsia="Times New Roman" w:hAnsi="Arial" w:cs="Arial"/>
+          <w:color w:val="000000"/>
+          <w:lang w:val="en-CA" w:eastAsia="en-CA"/>
+        </w:rPr>
+        <w:t xml:space="preserve"> Upgraded paddles - Paddles increase in size when the appropriate powerup is picked up</w:t>
+      </w:r>
+      <w:r>
+        <w:rPr>
+          <w:rFonts w:ascii="Arial" w:eastAsia="Times New Roman" w:hAnsi="Arial" w:cs="Arial"/>
+          <w:color w:val="000000"/>
+          <w:lang w:val="en-CA" w:eastAsia="en-CA"/>
+        </w:rPr>
+        <w:br/>
+      </w:r>
+    </w:p>
+    <w:p>
+      <w:pPr>
+        <w:numPr>
+          <w:ilvl w:val="0"/>
+          <w:numId w:val="1"/>
+        </w:numPr>
+        <w:spacing w:after="0" w:line="240" w:lineRule="auto"/>
+        <w:textAlignment w:val="baseline"/>
+        <w:rPr>
+          <w:rFonts w:ascii="Arial" w:eastAsia="Times New Roman" w:hAnsi="Arial" w:cs="Arial"/>
+          <w:color w:val="000000"/>
+          <w:lang w:val="en-CA" w:eastAsia="en-CA"/>
+        </w:rPr>
+      </w:pPr>
+      <w:r>
+        <w:rPr>
+          <w:rFonts w:ascii="Arial" w:eastAsia="Times New Roman" w:hAnsi="Arial" w:cs="Arial"/>
+          <w:color w:val="000000"/>
+          <w:lang w:val="en-CA" w:eastAsia="en-CA"/>
+        </w:rPr>
+        <w:t>Prisons - Holds opponent’s citizens, who need to be freed.</w:t>
+      </w:r>
+      <w:r>
+        <w:rPr>
+          <w:rFonts w:ascii="Arial" w:eastAsia="Times New Roman" w:hAnsi="Arial" w:cs="Arial"/>
+          <w:color w:val="000000"/>
+          <w:lang w:val="en-CA" w:eastAsia="en-CA"/>
+        </w:rPr>
+        <w:br/>
+      </w:r>
+      <w:r>
+        <w:rPr>
+          <w:rFonts w:ascii="Arial" w:eastAsia="Times New Roman" w:hAnsi="Arial" w:cs="Arial"/>
+          <w:b/>
+          <w:color w:val="000000"/>
+          <w:lang w:val="en-CA" w:eastAsia="en-CA"/>
+        </w:rPr>
+        <w:t>3.1</w:t>
+      </w:r>
+      <w:r>
+        <w:rPr>
+          <w:rFonts w:ascii="Arial" w:eastAsia="Times New Roman" w:hAnsi="Arial" w:cs="Arial"/>
+          <w:color w:val="000000"/>
+          <w:lang w:val="en-CA" w:eastAsia="en-CA"/>
+        </w:rPr>
+        <w:t xml:space="preserve"> Fake Prisons - These Prisons do not free any prisoners when they’re destroyed. Instead, they trap and return the ball to the Player’s paddle.</w:t>
+      </w:r>
+      <w:r>
+        <w:rPr>
+          <w:rFonts w:ascii="Arial" w:eastAsia="Times New Roman" w:hAnsi="Arial" w:cs="Arial"/>
+          <w:color w:val="000000"/>
+          <w:lang w:val="en-CA" w:eastAsia="en-CA"/>
+        </w:rPr>
+        <w:br/>
+      </w:r>
+      <w:r>
+        <w:rPr>
+          <w:rFonts w:ascii="Arial" w:eastAsia="Times New Roman" w:hAnsi="Arial" w:cs="Arial"/>
+          <w:b/>
+          <w:color w:val="000000"/>
+          <w:lang w:val="en-CA" w:eastAsia="en-CA"/>
+        </w:rPr>
+        <w:t>3.2</w:t>
+      </w:r>
+      <w:r>
+        <w:rPr>
+          <w:rFonts w:ascii="Arial" w:eastAsia="Times New Roman" w:hAnsi="Arial" w:cs="Arial"/>
+          <w:color w:val="000000"/>
+          <w:lang w:val="en-CA" w:eastAsia="en-CA"/>
+        </w:rPr>
+        <w:t xml:space="preserve"> Real Prisons - These Prisons free the opponent’s citizens when destroyed.</w:t>
+      </w:r>
+      <w:r>
+        <w:rPr>
+          <w:rFonts w:ascii="Arial" w:eastAsia="Times New Roman" w:hAnsi="Arial" w:cs="Arial"/>
+          <w:color w:val="000000"/>
+          <w:lang w:val="en-CA" w:eastAsia="en-CA"/>
+        </w:rPr>
+        <w:br/>
+      </w:r>
+    </w:p>
+    <w:p>
+      <w:pPr>
+        <w:numPr>
+          <w:ilvl w:val="0"/>
+          <w:numId w:val="1"/>
+        </w:numPr>
+        <w:spacing w:after="0" w:line="240" w:lineRule="auto"/>
+        <w:textAlignment w:val="baseline"/>
+        <w:rPr>
+          <w:rFonts w:ascii="Arial" w:eastAsia="Times New Roman" w:hAnsi="Arial" w:cs="Arial"/>
+          <w:color w:val="000000"/>
+          <w:lang w:val="en-CA" w:eastAsia="en-CA"/>
+        </w:rPr>
+      </w:pPr>
+      <w:r>
+        <w:rPr>
+          <w:rFonts w:ascii="Arial" w:eastAsia="Times New Roman" w:hAnsi="Arial" w:cs="Arial"/>
+          <w:color w:val="000000"/>
+          <w:lang w:val="en-CA" w:eastAsia="en-CA"/>
+        </w:rPr>
+        <w:t>Ball - Relayed to destroy Bricks and Prisons</w:t>
+      </w:r>
+      <w:r>
+        <w:rPr>
+          <w:rFonts w:ascii="Arial" w:eastAsia="Times New Roman" w:hAnsi="Arial" w:cs="Arial"/>
+          <w:color w:val="000000"/>
+          <w:lang w:val="en-CA" w:eastAsia="en-CA"/>
+        </w:rPr>
+        <w:br/>
+      </w:r>
+      <w:r>
+        <w:rPr>
+          <w:rFonts w:ascii="Arial" w:eastAsia="Times New Roman" w:hAnsi="Arial" w:cs="Arial"/>
+          <w:b/>
+          <w:color w:val="000000"/>
+          <w:lang w:val="en-CA" w:eastAsia="en-CA"/>
+        </w:rPr>
+        <w:t>4.1</w:t>
+      </w:r>
+      <w:r>
+        <w:rPr>
+          <w:rFonts w:ascii="Arial" w:eastAsia="Times New Roman" w:hAnsi="Arial" w:cs="Arial"/>
+          <w:color w:val="000000"/>
+          <w:lang w:val="en-CA" w:eastAsia="en-CA"/>
+        </w:rPr>
+        <w:t xml:space="preserve"> </w:t>
+      </w:r>
+      <w:r>
+        <w:rPr>
+          <w:rFonts w:ascii="Arial" w:eastAsia="Times New Roman" w:hAnsi="Arial" w:cs="Arial"/>
+          <w:color w:val="000000"/>
+          <w:lang w:val="en-CA" w:eastAsia="en-CA"/>
+        </w:rPr>
+        <w:t>Upgraded ball - The Ball’s speed is increased</w:t>
+      </w:r>
+      <w:r>
+        <w:rPr>
+          <w:rFonts w:ascii="Arial" w:eastAsia="Times New Roman" w:hAnsi="Arial" w:cs="Arial"/>
+          <w:color w:val="000000"/>
+          <w:lang w:val="en-CA" w:eastAsia="en-CA"/>
+        </w:rPr>
+        <w:t>.</w:t>
+      </w:r>
+      <w:r>
+        <w:rPr>
+          <w:rFonts w:ascii="Arial" w:eastAsia="Times New Roman" w:hAnsi="Arial" w:cs="Arial"/>
+          <w:color w:val="000000"/>
+          <w:lang w:val="en-CA" w:eastAsia="en-CA"/>
+        </w:rPr>
+        <w:br/>
+      </w:r>
+    </w:p>
+    <w:p>
+      <w:pPr>
+        <w:numPr>
+          <w:ilvl w:val="0"/>
+          <w:numId w:val="1"/>
+        </w:numPr>
+        <w:spacing w:after="0" w:line="240" w:lineRule="auto"/>
+        <w:textAlignment w:val="baseline"/>
+        <w:rPr>
+          <w:rFonts w:ascii="Arial" w:eastAsia="Times New Roman" w:hAnsi="Arial" w:cs="Arial"/>
+          <w:color w:val="000000"/>
+          <w:lang w:val="en-CA" w:eastAsia="en-CA"/>
+        </w:rPr>
+      </w:pPr>
+      <w:r>
+        <w:rPr>
+          <w:rFonts w:ascii="Arial" w:eastAsia="Times New Roman" w:hAnsi="Arial" w:cs="Arial"/>
+          <w:color w:val="000000"/>
+          <w:lang w:val="en-CA" w:eastAsia="en-CA"/>
+        </w:rPr>
+        <w:t>Bricks - Obstacles to protect Player Prisons</w:t>
+      </w:r>
+      <w:r>
+        <w:rPr>
+          <w:rFonts w:ascii="Arial" w:eastAsia="Times New Roman" w:hAnsi="Arial" w:cs="Arial"/>
+          <w:color w:val="000000"/>
+          <w:lang w:val="en-CA" w:eastAsia="en-CA"/>
+        </w:rPr>
+        <w:br/>
+      </w:r>
+      <w:r>
+        <w:rPr>
+          <w:rFonts w:ascii="Arial" w:eastAsia="Times New Roman" w:hAnsi="Arial" w:cs="Arial"/>
+          <w:b/>
+          <w:color w:val="000000"/>
+          <w:lang w:val="en-CA" w:eastAsia="en-CA"/>
+        </w:rPr>
+        <w:t>5.1</w:t>
+      </w:r>
+      <w:r>
+        <w:rPr>
+          <w:rFonts w:ascii="Arial" w:eastAsia="Times New Roman" w:hAnsi="Arial" w:cs="Arial"/>
+          <w:color w:val="000000"/>
+          <w:lang w:val="en-CA" w:eastAsia="en-CA"/>
+        </w:rPr>
+        <w:t xml:space="preserve"> Pure blocking bricks - Their only function is to protect Prisons. They are destroyed when hit a certain number of times.</w:t>
+      </w:r>
+      <w:r>
+        <w:rPr>
+          <w:rFonts w:ascii="Arial" w:eastAsia="Times New Roman" w:hAnsi="Arial" w:cs="Arial"/>
+          <w:color w:val="000000"/>
+          <w:lang w:val="en-CA" w:eastAsia="en-CA"/>
+        </w:rPr>
+        <w:br/>
+      </w:r>
+      <w:r>
+        <w:rPr>
+          <w:rFonts w:ascii="Arial" w:eastAsia="Times New Roman" w:hAnsi="Arial" w:cs="Arial"/>
+          <w:b/>
+          <w:color w:val="000000"/>
+          <w:lang w:val="en-CA" w:eastAsia="en-CA"/>
+        </w:rPr>
+        <w:t>5.2</w:t>
+      </w:r>
+      <w:r>
+        <w:rPr>
+          <w:rFonts w:ascii="Arial" w:eastAsia="Times New Roman" w:hAnsi="Arial" w:cs="Arial"/>
+          <w:color w:val="000000"/>
+          <w:lang w:val="en-CA" w:eastAsia="en-CA"/>
+        </w:rPr>
+        <w:t xml:space="preserve"> Powerup releasing bricks - They release powerups when they are destroyed.</w:t>
+      </w:r>
+      <w:r>
+        <w:rPr>
+          <w:rFonts w:ascii="Arial" w:eastAsia="Times New Roman" w:hAnsi="Arial" w:cs="Arial"/>
+          <w:color w:val="000000"/>
+          <w:lang w:val="en-CA" w:eastAsia="en-CA"/>
+        </w:rPr>
+        <w:br/>
+      </w:r>
+    </w:p>
+    <w:p>
+      <w:pPr>
+        <w:numPr>
+          <w:ilvl w:val="0"/>
+          <w:numId w:val="1"/>
+        </w:numPr>
+        <w:tabs>
+          <w:tab w:val="clear" w:pos="720"/>
+        </w:tabs>
+        <w:spacing w:after="0" w:line="240" w:lineRule="auto"/>
+        <w:ind w:left="709"/>
+        <w:textAlignment w:val="baseline"/>
+        <w:rPr>
+          <w:rFonts w:ascii="Arial" w:eastAsia="Times New Roman" w:hAnsi="Arial" w:cs="Arial"/>
+          <w:color w:val="000000"/>
+          <w:lang w:val="en-CA" w:eastAsia="en-CA"/>
+        </w:rPr>
+      </w:pPr>
+      <w:r>
+        <w:rPr>
+          <w:rFonts w:ascii="Arial" w:eastAsia="Times New Roman" w:hAnsi="Arial" w:cs="Arial"/>
+          <w:color w:val="000000"/>
+          <w:lang w:val="en-CA" w:eastAsia="en-CA"/>
+        </w:rPr>
+        <w:t>Power-ups - Provide upgrades when picked up by Paddles</w:t>
+      </w:r>
+      <w:r>
+        <w:rPr>
+          <w:rFonts w:ascii="Arial" w:eastAsia="Times New Roman" w:hAnsi="Arial" w:cs="Arial"/>
+          <w:color w:val="000000"/>
+          <w:lang w:val="en-CA" w:eastAsia="en-CA"/>
+        </w:rPr>
+        <w:br/>
+      </w:r>
+      <w:r>
+        <w:rPr>
+          <w:rFonts w:ascii="Arial" w:eastAsia="Times New Roman" w:hAnsi="Arial" w:cs="Arial"/>
+          <w:b/>
+          <w:color w:val="000000"/>
+          <w:lang w:val="en-CA" w:eastAsia="en-CA"/>
+        </w:rPr>
+        <w:t>6.1</w:t>
+      </w:r>
+      <w:r>
+        <w:rPr>
+          <w:rFonts w:ascii="Arial" w:eastAsia="Times New Roman" w:hAnsi="Arial" w:cs="Arial"/>
+          <w:color w:val="000000"/>
+          <w:lang w:val="en-CA" w:eastAsia="en-CA"/>
+        </w:rPr>
+        <w:t xml:space="preserve"> Randomly generated - Generated randomly as the game goes on.</w:t>
+      </w:r>
+      <w:r>
+        <w:rPr>
+          <w:rFonts w:ascii="Arial" w:eastAsia="Times New Roman" w:hAnsi="Arial" w:cs="Arial"/>
+          <w:color w:val="000000"/>
+          <w:lang w:val="en-CA" w:eastAsia="en-CA"/>
+        </w:rPr>
+        <w:br/>
+      </w:r>
+      <w:r>
+        <w:rPr>
+          <w:rFonts w:ascii="Arial" w:eastAsia="Times New Roman" w:hAnsi="Arial" w:cs="Arial"/>
+          <w:b/>
+          <w:color w:val="000000"/>
+          <w:lang w:val="en-CA" w:eastAsia="en-CA"/>
+        </w:rPr>
+        <w:t>6.2</w:t>
+      </w:r>
+      <w:r>
+        <w:rPr>
+          <w:rFonts w:ascii="Arial" w:eastAsia="Times New Roman" w:hAnsi="Arial" w:cs="Arial"/>
+          <w:color w:val="000000"/>
+          <w:lang w:val="en-CA" w:eastAsia="en-CA"/>
+        </w:rPr>
+        <w:t xml:space="preserve"> Stored in Bricks - These are stored in Bricks and released when the Brick is </w:t>
+      </w:r>
+      <w:r>
+        <w:rPr>
+          <w:rFonts w:ascii="Arial" w:eastAsia="Times New Roman" w:hAnsi="Arial" w:cs="Arial"/>
+          <w:color w:val="000000"/>
+          <w:lang w:val="en-CA" w:eastAsia="en-CA"/>
+        </w:rPr>
+        <w:t xml:space="preserve"> </w:t>
+      </w:r>
+      <w:r>
+        <w:rPr>
+          <w:rFonts w:ascii="Arial" w:eastAsia="Times New Roman" w:hAnsi="Arial" w:cs="Arial"/>
+          <w:color w:val="000000"/>
+          <w:lang w:val="en-CA" w:eastAsia="en-CA"/>
+        </w:rPr>
+        <w:t>destroyed.</w:t>
+      </w:r>
+      <w:r>
+        <w:rPr>
+          <w:rFonts w:ascii="Arial" w:eastAsia="Times New Roman" w:hAnsi="Arial" w:cs="Arial"/>
+          <w:color w:val="000000"/>
+          <w:lang w:val="en-CA" w:eastAsia="en-CA"/>
+        </w:rPr>
+        <w:br/>
+      </w:r>
+      <w:r>
+        <w:rPr>
+          <w:rFonts w:ascii="Arial" w:eastAsia="Times New Roman" w:hAnsi="Arial" w:cs="Arial"/>
+          <w:b/>
+          <w:color w:val="000000"/>
+          <w:lang w:val="en-CA" w:eastAsia="en-CA"/>
+        </w:rPr>
+        <w:t>6.3</w:t>
+      </w:r>
+      <w:r>
+        <w:rPr>
+          <w:rFonts w:ascii="Arial" w:eastAsia="Times New Roman" w:hAnsi="Arial" w:cs="Arial"/>
+          <w:color w:val="000000"/>
+          <w:lang w:val="en-CA" w:eastAsia="en-CA"/>
+        </w:rPr>
+        <w:t xml:space="preserve"> Different Types</w:t>
+      </w:r>
+      <w:r>
+        <w:rPr>
+          <w:rFonts w:ascii="Arial" w:eastAsia="Times New Roman" w:hAnsi="Arial" w:cs="Arial"/>
+          <w:color w:val="000000"/>
+          <w:lang w:val="en-CA" w:eastAsia="en-CA"/>
+        </w:rPr>
+        <w:br/>
+        <w:t>    a. Restore Player Prison</w:t>
+      </w:r>
+      <w:r>
+        <w:rPr>
+          <w:rFonts w:ascii="Arial" w:eastAsia="Times New Roman" w:hAnsi="Arial" w:cs="Arial"/>
+          <w:color w:val="000000"/>
+          <w:lang w:val="en-CA" w:eastAsia="en-CA"/>
+        </w:rPr>
+        <w:br/>
+        <w:t>    b. Create a Fake Prison</w:t>
+      </w:r>
+      <w:r>
+        <w:rPr>
+          <w:rFonts w:ascii="Arial" w:eastAsia="Times New Roman" w:hAnsi="Arial" w:cs="Arial"/>
+          <w:color w:val="000000"/>
+          <w:lang w:val="en-CA" w:eastAsia="en-CA"/>
+        </w:rPr>
+        <w:br/>
+        <w:t>    c. Increase player paddle size</w:t>
+      </w:r>
+      <w:r>
+        <w:rPr>
+          <w:rFonts w:ascii="Arial" w:eastAsia="Times New Roman" w:hAnsi="Arial" w:cs="Arial"/>
+          <w:color w:val="000000"/>
+          <w:lang w:val="en-CA" w:eastAsia="en-CA"/>
+        </w:rPr>
+        <w:br/>
+        <w:t>    d. Decrease opponent paddle size</w:t>
+      </w:r>
+      <w:r>
+        <w:rPr>
+          <w:rFonts w:ascii="Arial" w:eastAsia="Times New Roman" w:hAnsi="Arial" w:cs="Arial"/>
+          <w:color w:val="000000"/>
+          <w:lang w:val="en-CA" w:eastAsia="en-CA"/>
+        </w:rPr>
+        <w:br/>
+        <w:t>    e. Slow down the opponent paddle</w:t>
+      </w:r>
+      <w:r>
+        <w:rPr>
+          <w:rFonts w:ascii="Arial" w:eastAsia="Times New Roman" w:hAnsi="Arial" w:cs="Arial"/>
+          <w:color w:val="000000"/>
+          <w:lang w:val="en-CA" w:eastAsia="en-CA"/>
+        </w:rPr>
+        <w:br/>
+      </w:r>
+    </w:p>
+    <w:p>
+      <w:pPr>
+        <w:numPr>
+          <w:ilvl w:val="0"/>
+          <w:numId w:val="1"/>
+        </w:numPr>
+        <w:spacing w:after="0" w:line="240" w:lineRule="auto"/>
+        <w:textAlignment w:val="baseline"/>
+        <w:rPr>
+          <w:rFonts w:ascii="Arial" w:eastAsia="Times New Roman" w:hAnsi="Arial" w:cs="Arial"/>
+          <w:color w:val="000000"/>
+          <w:lang w:val="en-CA" w:eastAsia="en-CA"/>
+        </w:rPr>
+      </w:pPr>
+      <w:r>
+        <w:rPr>
+          <w:rFonts w:ascii="Arial" w:eastAsia="Times New Roman" w:hAnsi="Arial" w:cs="Arial"/>
+          <w:color w:val="000000"/>
+          <w:lang w:val="en-CA" w:eastAsia="en-CA"/>
+        </w:rPr>
+        <w:t xml:space="preserve">Board </w:t>
+      </w:r>
+      <w:r>
+        <w:rPr>
+          <w:rFonts w:ascii="Arial" w:eastAsia="Times New Roman" w:hAnsi="Arial" w:cs="Arial"/>
+          <w:color w:val="000000"/>
+          <w:lang w:val="en-CA" w:eastAsia="en-CA"/>
+        </w:rPr>
+        <w:br/>
+      </w:r>
+      <w:r>
+        <w:rPr>
+          <w:rFonts w:ascii="Arial" w:eastAsia="Times New Roman" w:hAnsi="Arial" w:cs="Arial"/>
+          <w:b/>
+          <w:color w:val="000000"/>
+          <w:lang w:val="en-CA" w:eastAsia="en-CA"/>
+        </w:rPr>
+        <w:t>7.1</w:t>
+      </w:r>
+      <w:r>
+        <w:rPr>
+          <w:rFonts w:ascii="Arial" w:eastAsia="Times New Roman" w:hAnsi="Arial" w:cs="Arial"/>
+          <w:color w:val="000000"/>
+          <w:lang w:val="en-CA" w:eastAsia="en-CA"/>
+        </w:rPr>
+        <w:t xml:space="preserve"> Timer - A simple countdown timer. A game would last for a custom amount of time.</w:t>
+      </w:r>
+      <w:r>
+        <w:rPr>
+          <w:rFonts w:ascii="Arial" w:eastAsia="Times New Roman" w:hAnsi="Arial" w:cs="Arial"/>
+          <w:color w:val="000000"/>
+          <w:lang w:val="en-CA" w:eastAsia="en-CA"/>
+        </w:rPr>
+        <w:br/>
+      </w:r>
+      <w:r>
+        <w:rPr>
+          <w:rFonts w:ascii="Arial" w:eastAsia="Times New Roman" w:hAnsi="Arial" w:cs="Arial"/>
+          <w:b/>
+          <w:color w:val="000000"/>
+          <w:lang w:val="en-CA" w:eastAsia="en-CA"/>
+        </w:rPr>
+        <w:t>7.2</w:t>
+      </w:r>
+      <w:r>
+        <w:rPr>
+          <w:rFonts w:ascii="Arial" w:eastAsia="Times New Roman" w:hAnsi="Arial" w:cs="Arial"/>
+          <w:color w:val="000000"/>
+          <w:lang w:val="en-CA" w:eastAsia="en-CA"/>
+        </w:rPr>
+        <w:t xml:space="preserve"> Scoreboard - Shows the freed prisoner count for both players</w:t>
+      </w:r>
+      <w:r>
+        <w:rPr>
+          <w:rFonts w:ascii="Arial" w:eastAsia="Times New Roman" w:hAnsi="Arial" w:cs="Arial"/>
+          <w:color w:val="000000"/>
+          <w:lang w:val="en-CA" w:eastAsia="en-CA"/>
+        </w:rPr>
+        <w:br/>
+      </w:r>
+    </w:p>
+    <w:p>
+      <w:pPr>
+        <w:numPr>
+          <w:ilvl w:val="0"/>
+          <w:numId w:val="1"/>
+        </w:numPr>
+        <w:spacing w:after="0" w:line="240" w:lineRule="auto"/>
+        <w:textAlignment w:val="baseline"/>
+        <w:rPr>
+          <w:rFonts w:ascii="Arial" w:eastAsia="Times New Roman" w:hAnsi="Arial" w:cs="Arial"/>
+          <w:color w:val="000000"/>
+          <w:lang w:val="en-CA" w:eastAsia="en-CA"/>
+        </w:rPr>
+      </w:pPr>
+      <w:r>
+        <w:rPr>
+          <w:rFonts w:ascii="Arial" w:eastAsia="Times New Roman" w:hAnsi="Arial" w:cs="Arial"/>
+          <w:color w:val="000000"/>
+          <w:lang w:val="en-CA" w:eastAsia="en-CA"/>
+        </w:rPr>
+        <w:t>Home screen - A welcome screen that allows users to connect and start the game.</w:t>
+      </w:r>
+      <w:r>
+        <w:rPr>
+          <w:rFonts w:ascii="Arial" w:eastAsia="Times New Roman" w:hAnsi="Arial" w:cs="Arial"/>
+          <w:color w:val="000000"/>
+          <w:lang w:val="en-CA" w:eastAsia="en-CA"/>
+        </w:rPr>
+        <w:br/>
+      </w:r>
+      <w:r>
+        <w:rPr>
+          <w:rFonts w:ascii="Arial" w:eastAsia="Times New Roman" w:hAnsi="Arial" w:cs="Arial"/>
+          <w:b/>
+          <w:color w:val="000000"/>
+          <w:lang w:val="en-CA" w:eastAsia="en-CA"/>
+        </w:rPr>
+        <w:t>8.1</w:t>
+      </w:r>
+      <w:r>
+        <w:rPr>
+          <w:rFonts w:ascii="Arial" w:eastAsia="Times New Roman" w:hAnsi="Arial" w:cs="Arial"/>
+          <w:color w:val="000000"/>
+          <w:lang w:val="en-CA" w:eastAsia="en-CA"/>
+        </w:rPr>
+        <w:t xml:space="preserve"> Single player mode - Allows a Player to play class</w:t>
+      </w:r>
+      <w:r>
+        <w:rPr>
+          <w:rFonts w:ascii="Arial" w:eastAsia="Times New Roman" w:hAnsi="Arial" w:cs="Arial"/>
+          <w:color w:val="000000"/>
+          <w:lang w:val="en-CA" w:eastAsia="en-CA"/>
+        </w:rPr>
+        <w:br/>
+      </w:r>
+      <w:r>
+        <w:rPr>
+          <w:rFonts w:ascii="Arial" w:eastAsia="Times New Roman" w:hAnsi="Arial" w:cs="Arial"/>
+          <w:b/>
+          <w:color w:val="000000"/>
+          <w:lang w:val="en-CA" w:eastAsia="en-CA"/>
+        </w:rPr>
+        <w:t>8.2</w:t>
+      </w:r>
+      <w:r>
+        <w:rPr>
+          <w:rFonts w:ascii="Arial" w:eastAsia="Times New Roman" w:hAnsi="Arial" w:cs="Arial"/>
+          <w:color w:val="000000"/>
+          <w:lang w:val="en-CA" w:eastAsia="en-CA"/>
+        </w:rPr>
+        <w:t xml:space="preserve"> Multiplayer mode - Allows a Player to connect to another player, using </w:t>
+      </w:r>
+      <w:proofErr w:type="spellStart"/>
+      <w:r>
+        <w:rPr>
+          <w:rFonts w:ascii="Arial" w:eastAsia="Times New Roman" w:hAnsi="Arial" w:cs="Arial"/>
+          <w:color w:val="000000"/>
+          <w:lang w:val="en-CA" w:eastAsia="en-CA"/>
+        </w:rPr>
+        <w:t>WiFi</w:t>
+      </w:r>
+      <w:proofErr w:type="spellEnd"/>
+      <w:r>
+        <w:rPr>
+          <w:rFonts w:ascii="Arial" w:eastAsia="Times New Roman" w:hAnsi="Arial" w:cs="Arial"/>
+          <w:color w:val="000000"/>
+          <w:lang w:val="en-CA" w:eastAsia="en-CA"/>
+        </w:rPr>
+        <w:t>, for a versus style game</w:t>
+      </w:r>
+    </w:p>
+    <w:p>
+      <w:pPr>
+        <w:spacing w:after="0" w:line="240" w:lineRule="auto"/>
+        <w:textAlignment w:val="baseline"/>
+        <w:rPr>
+          <w:rFonts w:ascii="Arial" w:eastAsia="Times New Roman" w:hAnsi="Arial" w:cs="Arial"/>
+          <w:color w:val="000000"/>
+          <w:lang w:val="en-CA" w:eastAsia="en-CA"/>
+        </w:rPr>
+      </w:pPr>
+    </w:p>
+    <w:p>
+      <w:pPr>
+        <w:rPr>
+          <w:rFonts w:ascii="Arial" w:eastAsia="Times New Roman" w:hAnsi="Arial" w:cs="Arial"/>
+          <w:color w:val="000000"/>
+          <w:lang w:val="en-CA" w:eastAsia="en-CA"/>
+        </w:rPr>
+      </w:pPr>
+      <w:r>
+        <w:rPr>
+          <w:rFonts w:ascii="Arial" w:eastAsia="Times New Roman" w:hAnsi="Arial" w:cs="Arial"/>
+          <w:color w:val="000000"/>
+          <w:lang w:val="en-CA" w:eastAsia="en-CA"/>
         </w:rPr>
         <w:br w:type="page"/>
       </w:r>
@@ -268,7 +1049,7 @@
         <mc:AlternateContent>
           <mc:Choice Requires="wpg">
             <w:drawing>
-              <wp:anchor distT="0" distB="0" distL="114300" distR="114300" simplePos="0" relativeHeight="251661312" behindDoc="0" locked="0" layoutInCell="1" allowOverlap="1" wp14:anchorId="6E0B80BA" wp14:editId="4A565CA0">
+              <wp:anchor distT="0" distB="0" distL="114300" distR="114300" simplePos="0" relativeHeight="251659264" behindDoc="0" locked="0" layoutInCell="1" allowOverlap="1" wp14:anchorId="6D92EC93" wp14:editId="388AAEED">
                 <wp:simplePos x="0" y="0"/>
                 <wp:positionH relativeFrom="margin">
                   <wp:align>center</wp:align>
@@ -512,41 +1293,60 @@
           </mc:Choice>
           <mc:Fallback>
             <w:pict>
-              <v:group w14:anchorId="3378CEC9" id="Group 57" o:spid="_x0000_s1026" style="position:absolute;margin-left:0;margin-top:18.15pt;width:592.6pt;height:653.4pt;z-index:251661312;mso-position-horizontal:center;mso-position-horizontal-relative:margin;mso-height-relative:margin" coordsize="75259,82886" o:gfxdata="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">
+              <v:group w14:anchorId="1FE50312" id="Group 57" o:spid="_x0000_s1026" style="position:absolute;margin-left:0;margin-top:18.15pt;width:592.6pt;height:653.4pt;z-index:251659264;mso-position-horizontal:center;mso-position-horizontal-relative:margin;mso-height-relative:margin" coordsize="75259,82886" o:gfxdata="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">
                 <v:group id="Group 29" o:spid="_x0000_s1027" style="position:absolute;width:75259;height:82886" coordsize="75259,82886" o:gfxdata="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">
                   <v:group id="Group 27" o:spid="_x0000_s1028" style="position:absolute;left:849;width:74410;height:82886" coordsize="74409,82886" o:gfxdata="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">
+                    <v:shapetype id="_x0000_t75" coordsize="21600,21600" o:spt="75" o:preferrelative="t" path="m@4@5l@4@11@9@11@9@5xe" filled="f" stroked="f">
+                      <v:stroke joinstyle="miter"/>
+                      <v:formulas>
+                        <v:f eqn="if lineDrawn pixelLineWidth 0"/>
+                        <v:f eqn="sum @0 1 0"/>
+                        <v:f eqn="sum 0 0 @1"/>
+                        <v:f eqn="prod @2 1 2"/>
+                        <v:f eqn="prod @3 21600 pixelWidth"/>
+                        <v:f eqn="prod @3 21600 pixelHeight"/>
+                        <v:f eqn="sum @0 0 1"/>
+                        <v:f eqn="prod @6 1 2"/>
+                        <v:f eqn="prod @7 21600 pixelWidth"/>
+                        <v:f eqn="sum @8 21600 0"/>
+                        <v:f eqn="prod @7 21600 pixelHeight"/>
+                        <v:f eqn="sum @10 21600 0"/>
+                      </v:formulas>
+                      <v:path o:extrusionok="f" gradientshapeok="t" o:connecttype="rect"/>
+                      <o:lock v:ext="edit" aspectratio="t"/>
+                    </v:shapetype>
                     <v:shape id="Picture 8" o:spid="_x0000_s1029" type="#_x0000_t75" style="position:absolute;width:74409;height:79101;visibility:visible;mso-wrap-style:square" o:gfxdata="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">
-                      <v:imagedata r:id="rId18" o:title="" cropleft="1167f" cropright="1699f"/>
+                      <v:imagedata r:id="rId17" o:title="" cropleft="1167f" cropright="1699f"/>
                     </v:shape>
                     <v:shape id="Picture 10" o:spid="_x0000_s1030" type="#_x0000_t75" style="position:absolute;left:533;top:45339;width:21590;height:37547;visibility:visible;mso-wrap-style:square" o:gfxdata="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">
-                      <v:imagedata r:id="rId19" o:title=""/>
+                      <v:imagedata r:id="rId18" o:title=""/>
                       <v:shadow on="t" color="black" opacity="26214f" origin="-.5,-.5" offset=".74836mm,.74836mm"/>
                     </v:shape>
                     <v:shape id="Ink 21" o:spid="_x0000_s1031" type="#_x0000_t75" style="position:absolute;left:3034;top:42353;width:15006;height:2460;visibility:visible;mso-wrap-style:square" o:gfxdata="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">
+                      <v:imagedata r:id="rId19" o:title=""/>
+                    </v:shape>
+                    <v:shape id="Ink 22" o:spid="_x0000_s1032" type="#_x0000_t75" style="position:absolute;left:2404;top:41429;width:15472;height:3626;visibility:visible;mso-wrap-style:square" o:gfxdata="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">
                       <v:imagedata r:id="rId20" o:title=""/>
                     </v:shape>
-                    <v:shape id="Ink 22" o:spid="_x0000_s1032" type="#_x0000_t75" style="position:absolute;left:2404;top:41429;width:15472;height:3626;visibility:visible;mso-wrap-style:square" o:gfxdata="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">
+                    <v:shape id="Ink 23" o:spid="_x0000_s1033" type="#_x0000_t75" style="position:absolute;left:50067;top:41577;width:12539;height:4638;visibility:visible;mso-wrap-style:square" o:gfxdata="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">
                       <v:imagedata r:id="rId21" o:title=""/>
                     </v:shape>
-                    <v:shape id="Ink 23" o:spid="_x0000_s1033" type="#_x0000_t75" style="position:absolute;left:50067;top:41577;width:12539;height:4638;visibility:visible;mso-wrap-style:square" o:gfxdata="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">
+                    <v:shape id="Ink 24" o:spid="_x0000_s1034" type="#_x0000_t75" style="position:absolute;left:346;top:19708;width:5127;height:4714;visibility:visible;mso-wrap-style:square" o:gfxdata="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">
                       <v:imagedata r:id="rId22" o:title=""/>
                     </v:shape>
-                    <v:shape id="Ink 24" o:spid="_x0000_s1034" type="#_x0000_t75" style="position:absolute;left:346;top:19708;width:5127;height:4714;visibility:visible;mso-wrap-style:square" o:gfxdata="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">
+                    <v:shape id="Ink 25" o:spid="_x0000_s1035" type="#_x0000_t75" style="position:absolute;left:30979;top:10028;width:10900;height:3258;visibility:visible;mso-wrap-style:square" o:gfxdata="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">
                       <v:imagedata r:id="rId23" o:title=""/>
                     </v:shape>
-                    <v:shape id="Ink 25" o:spid="_x0000_s1035" type="#_x0000_t75" style="position:absolute;left:30979;top:10028;width:10900;height:3258;visibility:visible;mso-wrap-style:square" o:gfxdata="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">
+                    <v:shape id="Ink 26" o:spid="_x0000_s1036" type="#_x0000_t75" style="position:absolute;left:27169;top:44283;width:12607;height:4508;visibility:visible;mso-wrap-style:square" o:gfxdata="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">
                       <v:imagedata r:id="rId24" o:title=""/>
-                    </v:shape>
-                    <v:shape id="Ink 26" o:spid="_x0000_s1036" type="#_x0000_t75" style="position:absolute;left:27169;top:44283;width:12607;height:4508;visibility:visible;mso-wrap-style:square" o:gfxdata="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">
-                      <v:imagedata r:id="rId25" o:title=""/>
                     </v:shape>
                   </v:group>
                   <v:shape id="Picture 4" o:spid="_x0000_s1037" type="#_x0000_t75" style="position:absolute;top:26259;width:12268;height:15374;visibility:visible;mso-wrap-style:square" o:gfxdata="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">
-                    <v:imagedata r:id="rId26" o:title="" croptop="8851f" cropbottom="6521f" cropleft="21443f" cropright="21569f"/>
+                    <v:imagedata r:id="rId25" o:title="" croptop="8851f" cropbottom="6521f" cropleft="21443f" cropright="21569f"/>
                   </v:shape>
                 </v:group>
                 <v:shape id="Ink 38" o:spid="_x0000_s1038" type="#_x0000_t75" style="position:absolute;left:64745;top:37892;width:8276;height:4482;visibility:visible;mso-wrap-style:square" o:gfxdata="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">
-                  <v:imagedata r:id="rId27" o:title=""/>
+                  <v:imagedata r:id="rId26" o:title=""/>
                 </v:shape>
                 <w10:wrap anchorx="margin"/>
               </v:group>
@@ -562,7 +1362,7 @@
         <mc:AlternateContent>
           <mc:Choice Requires="wpg">
             <w:drawing>
-              <wp:anchor distT="0" distB="0" distL="114300" distR="114300" simplePos="0" relativeHeight="251662336" behindDoc="0" locked="0" layoutInCell="1" allowOverlap="1" wp14:anchorId="6E2C461B" wp14:editId="338A6DCC">
+              <wp:anchor distT="0" distB="0" distL="114300" distR="114300" simplePos="0" relativeHeight="251660288" behindDoc="0" locked="0" layoutInCell="1" allowOverlap="1" wp14:anchorId="3B6586C0" wp14:editId="40EF469F">
                 <wp:simplePos x="0" y="0"/>
                 <wp:positionH relativeFrom="column">
                   <wp:posOffset>3968589</wp:posOffset>
@@ -595,7 +1395,7 @@
                           </pic:cNvPicPr>
                         </pic:nvPicPr>
                         <pic:blipFill>
-                          <a:blip r:embed="rId28" cstate="print">
+                          <a:blip r:embed="rId27" cstate="print">
                             <a:extLst>
                               <a:ext uri="{28A0092B-C50C-407E-A947-70E740481C1C}">
                                 <a14:useLocalDpi xmlns:a14="http://schemas.microsoft.com/office/drawing/2010/main" val="0"/>
@@ -629,7 +1429,7 @@
                           </pic:cNvPicPr>
                         </pic:nvPicPr>
                         <pic:blipFill>
-                          <a:blip r:embed="rId29" cstate="print">
+                          <a:blip r:embed="rId28" cstate="print">
                             <a:extLst>
                               <a:ext uri="{28A0092B-C50C-407E-A947-70E740481C1C}">
                                 <a14:useLocalDpi xmlns:a14="http://schemas.microsoft.com/office/drawing/2010/main" val="0"/>
@@ -663,7 +1463,7 @@
                           </pic:cNvPicPr>
                         </pic:nvPicPr>
                         <pic:blipFill>
-                          <a:blip r:embed="rId30" cstate="print">
+                          <a:blip r:embed="rId29" cstate="print">
                             <a:extLst>
                               <a:ext uri="{28A0092B-C50C-407E-A947-70E740481C1C}">
                                 <a14:useLocalDpi xmlns:a14="http://schemas.microsoft.com/office/drawing/2010/main" val="0"/>
@@ -689,7 +1489,7 @@
                           </a:ln>
                         </pic:spPr>
                       </pic:pic>
-                      <w14:contentPart bwMode="auto" r:id="rId31">
+                      <w14:contentPart bwMode="auto" r:id="rId30">
                         <w14:nvContentPartPr>
                           <w14:cNvPr id="55" name="Ink 55"/>
                           <w14:cNvContentPartPr/>
@@ -707,18 +1507,18 @@
           </mc:Choice>
           <mc:Fallback>
             <w:pict>
-              <v:group w14:anchorId="0127E600" id="Group 56" o:spid="_x0000_s1026" style="position:absolute;margin-left:312.5pt;margin-top:13.75pt;width:202.75pt;height:216.9pt;z-index:251662336" coordsize="25747,27543" o:gfxdata="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">
+              <v:group w14:anchorId="1AA2363F" id="Group 56" o:spid="_x0000_s1026" style="position:absolute;margin-left:312.5pt;margin-top:13.75pt;width:202.75pt;height:216.9pt;z-index:251660288" coordsize="25747,27543" o:gfxdata="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">
                 <v:shape id="Picture 30" o:spid="_x0000_s1027" type="#_x0000_t75" alt="https://lh6.googleusercontent.com/XeAHVHvWIifNALu2W1fuz7qtGZ5HXtpheji6hM3f5zaSl5arfVyVeb2KMb2dI0Yt0j21idUK3g9LUcV87469SFxmOV_f_HXvO4coXgYCx42AUKguH62AayxcAT5PyPDVsam5Vd0E" style="position:absolute;left:5002;top:3037;width:10541;height:7683;visibility:visible;mso-wrap-style:square" o:gfxdata="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">
-                  <v:imagedata r:id="rId32" o:title="XeAHVHvWIifNALu2W1fuz7qtGZ5HXtpheji6hM3f5zaSl5arfVyVeb2KMb2dI0Yt0j21idUK3g9LUcV87469SFxmOV_f_HXvO4coXgYCx42AUKguH62AayxcAT5PyPDVsam5Vd0E"/>
+                  <v:imagedata r:id="rId31" o:title="XeAHVHvWIifNALu2W1fuz7qtGZ5HXtpheji6hM3f5zaSl5arfVyVeb2KMb2dI0Yt0j21idUK3g9LUcV87469SFxmOV_f_HXvO4coXgYCx42AUKguH62AayxcAT5PyPDVsam5Vd0E"/>
                 </v:shape>
                 <v:shape id="Picture 39" o:spid="_x0000_s1028" type="#_x0000_t75" alt="Image result for breakout atari" style="position:absolute;left:13805;top:11924;width:11493;height:7843;visibility:visible;mso-wrap-style:square" o:gfxdata="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">
-                  <v:imagedata r:id="rId33" o:title="Image result for breakout atari"/>
+                  <v:imagedata r:id="rId32" o:title="Image result for breakout atari"/>
                 </v:shape>
                 <v:shape id="Picture 5" o:spid="_x0000_s1029" type="#_x0000_t75" alt="https://lh3.googleusercontent.com/6suBhUrKFcAeMDu1FqxFOd9_6HSWTjlcnD-oU73e2z-YGuCSaNrIB7-K1Yx7hWzNK-RouRaWn4DgY071GpDIIB0kU0hKda14svrcZS5RazzfWP4t4IZu_isGi9wRokMu3OBOnREa" style="position:absolute;left:3891;top:12864;width:7716;height:7341;visibility:visible;mso-wrap-style:square" o:gfxdata="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">
-                  <v:imagedata r:id="rId34" o:title="6suBhUrKFcAeMDu1FqxFOd9_6HSWTjlcnD-oU73e2z-YGuCSaNrIB7-K1Yx7hWzNK-RouRaWn4DgY071GpDIIB0kU0hKda14svrcZS5RazzfWP4t4IZu_isGi9wRokMu3OBOnREa"/>
+                  <v:imagedata r:id="rId33" o:title="6suBhUrKFcAeMDu1FqxFOd9_6HSWTjlcnD-oU73e2z-YGuCSaNrIB7-K1Yx7hWzNK-RouRaWn4DgY071GpDIIB0kU0hKda14svrcZS5RazzfWP4t4IZu_isGi9wRokMu3OBOnREa"/>
                 </v:shape>
                 <v:shape id="Ink 55" o:spid="_x0000_s1030" type="#_x0000_t75" style="position:absolute;left:-90;top:-90;width:25923;height:27720;visibility:visible;mso-wrap-style:square" o:gfxdata="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">
-                  <v:imagedata r:id="rId35" o:title=""/>
+                  <v:imagedata r:id="rId34" o:title=""/>
                 </v:shape>
               </v:group>
             </w:pict>
@@ -735,62 +1535,7 @@
     </w:p>
     <w:p/>
     <w:p>
-      <w:r>
-        <w:br w:type="page"/>
-      </w:r>
-    </w:p>
-    <w:p>
-      <w:pPr>
-        <w:spacing w:after="0" w:line="240" w:lineRule="auto"/>
-        <w:rPr>
-          <w:rFonts w:ascii="Times New Roman" w:eastAsia="Times New Roman" w:hAnsi="Times New Roman" w:cs="Times New Roman"/>
-          <w:sz w:val="24"/>
-          <w:szCs w:val="24"/>
-          <w:lang w:val="en-CA" w:eastAsia="en-CA"/>
-        </w:rPr>
-      </w:pPr>
-      <w:r>
-        <w:rPr>
-          <w:rFonts w:ascii="Arial" w:eastAsia="Times New Roman" w:hAnsi="Arial" w:cs="Arial"/>
-          <w:b/>
-          <w:bCs/>
-          <w:color w:val="000000"/>
-          <w:lang w:val="en-CA" w:eastAsia="en-CA"/>
-        </w:rPr>
-        <w:lastRenderedPageBreak/>
-        <w:t>2.0 Functional Properties</w:t>
-      </w:r>
-      <w:r>
-        <w:rPr>
-          <w:rFonts w:ascii="Arial" w:eastAsia="Times New Roman" w:hAnsi="Arial" w:cs="Arial"/>
-          <w:color w:val="000000"/>
-          <w:lang w:val="en-CA" w:eastAsia="en-CA"/>
-        </w:rPr>
-        <w:t xml:space="preserve"> </w:t>
-      </w:r>
-      <w:r>
-        <w:rPr>
-          <w:rFonts w:ascii="Arial" w:eastAsia="Times New Roman" w:hAnsi="Arial" w:cs="Arial"/>
-          <w:color w:val="000000"/>
-          <w:lang w:val="en-CA" w:eastAsia="en-CA"/>
-        </w:rPr>
-        <w:br/>
-      </w:r>
-      <w:r>
-        <w:rPr>
-          <w:rFonts w:ascii="Arial" w:eastAsia="Times New Roman" w:hAnsi="Arial" w:cs="Arial"/>
-          <w:color w:val="000000"/>
-          <w:lang w:val="en-CA" w:eastAsia="en-CA"/>
-        </w:rPr>
-        <w:br/>
-      </w:r>
-    </w:p>
-    <w:p>
-      <w:pPr>
-        <w:numPr>
-          <w:ilvl w:val="0"/>
-          <w:numId w:val="1"/>
-        </w:numPr>
+      <w:pPr>
         <w:spacing w:after="0" w:line="240" w:lineRule="auto"/>
         <w:textAlignment w:val="baseline"/>
         <w:rPr>
@@ -799,705 +1544,11 @@
           <w:lang w:val="en-CA" w:eastAsia="en-CA"/>
         </w:rPr>
       </w:pPr>
-      <w:r>
-        <w:rPr>
-          <w:rFonts w:ascii="Arial" w:eastAsia="Times New Roman" w:hAnsi="Arial" w:cs="Arial"/>
-          <w:color w:val="000000"/>
-          <w:lang w:val="en-CA" w:eastAsia="en-CA"/>
-        </w:rPr>
-        <w:t>User Accounts - The application syncs the two User screens during gameplay</w:t>
-      </w:r>
-      <w:r>
-        <w:rPr>
-          <w:rFonts w:ascii="Arial" w:eastAsia="Times New Roman" w:hAnsi="Arial" w:cs="Arial"/>
-          <w:color w:val="000000"/>
-          <w:lang w:val="en-CA" w:eastAsia="en-CA"/>
-        </w:rPr>
-        <w:br/>
-      </w:r>
-      <w:r>
-        <w:rPr>
-          <w:rFonts w:ascii="Arial" w:eastAsia="Times New Roman" w:hAnsi="Arial" w:cs="Arial"/>
-          <w:b/>
-          <w:color w:val="000000"/>
-          <w:lang w:val="en-CA" w:eastAsia="en-CA"/>
-        </w:rPr>
-        <w:t>1.1</w:t>
-      </w:r>
-      <w:r>
-        <w:rPr>
-          <w:rFonts w:ascii="Arial" w:eastAsia="Times New Roman" w:hAnsi="Arial" w:cs="Arial"/>
-          <w:color w:val="000000"/>
-          <w:lang w:val="en-CA" w:eastAsia="en-CA"/>
-        </w:rPr>
-        <w:t xml:space="preserve"> Player</w:t>
-      </w:r>
-      <w:r>
-        <w:rPr>
-          <w:rFonts w:ascii="Arial" w:eastAsia="Times New Roman" w:hAnsi="Arial" w:cs="Arial"/>
-          <w:color w:val="000000"/>
-          <w:lang w:val="en-CA" w:eastAsia="en-CA"/>
-        </w:rPr>
-        <w:br/>
-      </w:r>
-      <w:r>
-        <w:rPr>
-          <w:rFonts w:ascii="Arial" w:eastAsia="Times New Roman" w:hAnsi="Arial" w:cs="Arial"/>
-          <w:b/>
-          <w:color w:val="000000"/>
-          <w:lang w:val="en-CA" w:eastAsia="en-CA"/>
-        </w:rPr>
-        <w:t>1.2</w:t>
-      </w:r>
-      <w:r>
-        <w:rPr>
-          <w:rFonts w:ascii="Arial" w:eastAsia="Times New Roman" w:hAnsi="Arial" w:cs="Arial"/>
-          <w:color w:val="000000"/>
-          <w:lang w:val="en-CA" w:eastAsia="en-CA"/>
-        </w:rPr>
-        <w:t xml:space="preserve"> Opponent</w:t>
-      </w:r>
-      <w:r>
-        <w:rPr>
-          <w:rFonts w:ascii="Arial" w:eastAsia="Times New Roman" w:hAnsi="Arial" w:cs="Arial"/>
-          <w:color w:val="000000"/>
-          <w:lang w:val="en-CA" w:eastAsia="en-CA"/>
-        </w:rPr>
-        <w:br/>
-      </w:r>
-    </w:p>
-    <w:p>
-      <w:pPr>
-        <w:numPr>
-          <w:ilvl w:val="0"/>
-          <w:numId w:val="1"/>
-        </w:numPr>
-        <w:spacing w:after="0" w:line="240" w:lineRule="auto"/>
-        <w:textAlignment w:val="baseline"/>
-        <w:rPr>
-          <w:rFonts w:ascii="Arial" w:eastAsia="Times New Roman" w:hAnsi="Arial" w:cs="Arial"/>
-          <w:color w:val="000000"/>
-          <w:lang w:val="en-CA" w:eastAsia="en-CA"/>
-        </w:rPr>
-      </w:pPr>
-      <w:r>
-        <w:rPr>
-          <w:rFonts w:ascii="Arial" w:eastAsia="Times New Roman" w:hAnsi="Arial" w:cs="Arial"/>
-          <w:color w:val="000000"/>
-          <w:lang w:val="en-CA" w:eastAsia="en-CA"/>
-        </w:rPr>
-        <w:t>Paddle - Used by Players to deflect the ball</w:t>
-      </w:r>
-      <w:r>
-        <w:br/>
-      </w:r>
-      <w:r>
-        <w:rPr>
-          <w:rFonts w:ascii="Arial" w:eastAsia="Times New Roman" w:hAnsi="Arial" w:cs="Arial"/>
-          <w:b/>
-          <w:color w:val="000000"/>
-          <w:lang w:val="en-CA" w:eastAsia="en-CA"/>
-        </w:rPr>
-        <w:t>2.1</w:t>
-      </w:r>
-      <w:r>
-        <w:rPr>
-          <w:rFonts w:ascii="Arial" w:eastAsia="Times New Roman" w:hAnsi="Arial" w:cs="Arial"/>
-          <w:color w:val="000000"/>
-          <w:lang w:val="en-CA" w:eastAsia="en-CA"/>
-        </w:rPr>
-        <w:t xml:space="preserve"> Upgraded paddles - Paddles increase in size when the appropriate powerup is picked up</w:t>
-      </w:r>
-      <w:r>
-        <w:rPr>
-          <w:rFonts w:ascii="Arial" w:eastAsia="Times New Roman" w:hAnsi="Arial" w:cs="Arial"/>
-          <w:color w:val="000000"/>
-          <w:lang w:val="en-CA" w:eastAsia="en-CA"/>
-        </w:rPr>
-        <w:br/>
-      </w:r>
-    </w:p>
-    <w:p>
-      <w:pPr>
-        <w:numPr>
-          <w:ilvl w:val="0"/>
-          <w:numId w:val="1"/>
-        </w:numPr>
-        <w:spacing w:after="0" w:line="240" w:lineRule="auto"/>
-        <w:textAlignment w:val="baseline"/>
-        <w:rPr>
-          <w:rFonts w:ascii="Arial" w:eastAsia="Times New Roman" w:hAnsi="Arial" w:cs="Arial"/>
-          <w:color w:val="000000"/>
-          <w:lang w:val="en-CA" w:eastAsia="en-CA"/>
-        </w:rPr>
-      </w:pPr>
-      <w:r>
-        <w:rPr>
-          <w:rFonts w:ascii="Arial" w:eastAsia="Times New Roman" w:hAnsi="Arial" w:cs="Arial"/>
-          <w:color w:val="000000"/>
-          <w:lang w:val="en-CA" w:eastAsia="en-CA"/>
-        </w:rPr>
-        <w:t>Prisons - Holds opponent’s citizens, who need to be freed.</w:t>
-      </w:r>
-      <w:r>
-        <w:rPr>
-          <w:rFonts w:ascii="Arial" w:eastAsia="Times New Roman" w:hAnsi="Arial" w:cs="Arial"/>
-          <w:color w:val="000000"/>
-          <w:lang w:val="en-CA" w:eastAsia="en-CA"/>
-        </w:rPr>
-        <w:br/>
-      </w:r>
       <w:bookmarkStart w:id="0" w:name="_GoBack"/>
       <w:bookmarkEnd w:id="0"/>
-      <w:r>
-        <w:rPr>
-          <w:rFonts w:ascii="Arial" w:eastAsia="Times New Roman" w:hAnsi="Arial" w:cs="Arial"/>
-          <w:b/>
-          <w:color w:val="000000"/>
-          <w:lang w:val="en-CA" w:eastAsia="en-CA"/>
-        </w:rPr>
-        <w:t>3.1</w:t>
-      </w:r>
-      <w:r>
-        <w:rPr>
-          <w:rFonts w:ascii="Arial" w:eastAsia="Times New Roman" w:hAnsi="Arial" w:cs="Arial"/>
-          <w:color w:val="000000"/>
-          <w:lang w:val="en-CA" w:eastAsia="en-CA"/>
-        </w:rPr>
-        <w:t xml:space="preserve"> Fake Prisons - These Prisons do not free any prisoners when they’re destroyed. Instead, they trap and return the ball to the Player’s paddle.</w:t>
-      </w:r>
-      <w:r>
-        <w:rPr>
-          <w:rFonts w:ascii="Arial" w:eastAsia="Times New Roman" w:hAnsi="Arial" w:cs="Arial"/>
-          <w:color w:val="000000"/>
-          <w:lang w:val="en-CA" w:eastAsia="en-CA"/>
-        </w:rPr>
-        <w:br/>
-      </w:r>
-      <w:r>
-        <w:rPr>
-          <w:rFonts w:ascii="Arial" w:eastAsia="Times New Roman" w:hAnsi="Arial" w:cs="Arial"/>
-          <w:b/>
-          <w:color w:val="000000"/>
-          <w:lang w:val="en-CA" w:eastAsia="en-CA"/>
-        </w:rPr>
-        <w:t>3.2</w:t>
-      </w:r>
-      <w:r>
-        <w:rPr>
-          <w:rFonts w:ascii="Arial" w:eastAsia="Times New Roman" w:hAnsi="Arial" w:cs="Arial"/>
-          <w:color w:val="000000"/>
-          <w:lang w:val="en-CA" w:eastAsia="en-CA"/>
-        </w:rPr>
-        <w:t xml:space="preserve"> Real Prisons - These Prisons free the opponent’s citizens when destroyed.</w:t>
-      </w:r>
-      <w:r>
-        <w:rPr>
-          <w:rFonts w:ascii="Arial" w:eastAsia="Times New Roman" w:hAnsi="Arial" w:cs="Arial"/>
-          <w:color w:val="000000"/>
-          <w:lang w:val="en-CA" w:eastAsia="en-CA"/>
-        </w:rPr>
-        <w:br/>
-      </w:r>
-    </w:p>
-    <w:p>
-      <w:pPr>
-        <w:numPr>
-          <w:ilvl w:val="0"/>
-          <w:numId w:val="1"/>
-        </w:numPr>
-        <w:spacing w:after="0" w:line="240" w:lineRule="auto"/>
-        <w:textAlignment w:val="baseline"/>
-        <w:rPr>
-          <w:rFonts w:ascii="Arial" w:eastAsia="Times New Roman" w:hAnsi="Arial" w:cs="Arial"/>
-          <w:color w:val="000000"/>
-          <w:lang w:val="en-CA" w:eastAsia="en-CA"/>
-        </w:rPr>
-      </w:pPr>
-      <w:r>
-        <w:rPr>
-          <w:rFonts w:ascii="Arial" w:eastAsia="Times New Roman" w:hAnsi="Arial" w:cs="Arial"/>
-          <w:color w:val="000000"/>
-          <w:lang w:val="en-CA" w:eastAsia="en-CA"/>
-        </w:rPr>
-        <w:t>Ball - Relayed to destroy Bricks and Prisons</w:t>
-      </w:r>
-      <w:r>
-        <w:rPr>
-          <w:rFonts w:ascii="Arial" w:eastAsia="Times New Roman" w:hAnsi="Arial" w:cs="Arial"/>
-          <w:color w:val="000000"/>
-          <w:lang w:val="en-CA" w:eastAsia="en-CA"/>
-        </w:rPr>
-        <w:br/>
-      </w:r>
-      <w:r>
-        <w:rPr>
-          <w:rFonts w:ascii="Arial" w:eastAsia="Times New Roman" w:hAnsi="Arial" w:cs="Arial"/>
-          <w:b/>
-          <w:color w:val="000000"/>
-          <w:lang w:val="en-CA" w:eastAsia="en-CA"/>
-        </w:rPr>
-        <w:t>4.1</w:t>
-      </w:r>
-      <w:r>
-        <w:rPr>
-          <w:rFonts w:ascii="Arial" w:eastAsia="Times New Roman" w:hAnsi="Arial" w:cs="Arial"/>
-          <w:color w:val="000000"/>
-          <w:lang w:val="en-CA" w:eastAsia="en-CA"/>
-        </w:rPr>
-        <w:t xml:space="preserve"> </w:t>
-      </w:r>
-      <w:r>
-        <w:rPr>
-          <w:rFonts w:ascii="Arial" w:eastAsia="Times New Roman" w:hAnsi="Arial" w:cs="Arial"/>
-          <w:color w:val="000000"/>
-          <w:lang w:val="en-CA" w:eastAsia="en-CA"/>
-        </w:rPr>
-        <w:t>Upgraded ball - The Ball’s speed is increased</w:t>
-      </w:r>
-      <w:r>
-        <w:rPr>
-          <w:rFonts w:ascii="Arial" w:eastAsia="Times New Roman" w:hAnsi="Arial" w:cs="Arial"/>
-          <w:color w:val="000000"/>
-          <w:lang w:val="en-CA" w:eastAsia="en-CA"/>
-        </w:rPr>
-        <w:t>.</w:t>
-      </w:r>
-      <w:r>
-        <w:rPr>
-          <w:rFonts w:ascii="Arial" w:eastAsia="Times New Roman" w:hAnsi="Arial" w:cs="Arial"/>
-          <w:color w:val="000000"/>
-          <w:lang w:val="en-CA" w:eastAsia="en-CA"/>
-        </w:rPr>
-        <w:br/>
-      </w:r>
-    </w:p>
-    <w:p>
-      <w:pPr>
-        <w:numPr>
-          <w:ilvl w:val="0"/>
-          <w:numId w:val="1"/>
-        </w:numPr>
-        <w:spacing w:after="0" w:line="240" w:lineRule="auto"/>
-        <w:textAlignment w:val="baseline"/>
-        <w:rPr>
-          <w:rFonts w:ascii="Arial" w:eastAsia="Times New Roman" w:hAnsi="Arial" w:cs="Arial"/>
-          <w:color w:val="000000"/>
-          <w:lang w:val="en-CA" w:eastAsia="en-CA"/>
-        </w:rPr>
-      </w:pPr>
-      <w:r>
-        <w:rPr>
-          <w:rFonts w:ascii="Arial" w:eastAsia="Times New Roman" w:hAnsi="Arial" w:cs="Arial"/>
-          <w:color w:val="000000"/>
-          <w:lang w:val="en-CA" w:eastAsia="en-CA"/>
-        </w:rPr>
-        <w:t>Bricks - Obstacles to protect Player Prisons</w:t>
-      </w:r>
-      <w:r>
-        <w:rPr>
-          <w:rFonts w:ascii="Arial" w:eastAsia="Times New Roman" w:hAnsi="Arial" w:cs="Arial"/>
-          <w:color w:val="000000"/>
-          <w:lang w:val="en-CA" w:eastAsia="en-CA"/>
-        </w:rPr>
-        <w:br/>
-      </w:r>
-      <w:r>
-        <w:rPr>
-          <w:rFonts w:ascii="Arial" w:eastAsia="Times New Roman" w:hAnsi="Arial" w:cs="Arial"/>
-          <w:b/>
-          <w:color w:val="000000"/>
-          <w:lang w:val="en-CA" w:eastAsia="en-CA"/>
-        </w:rPr>
-        <w:t>5.1</w:t>
-      </w:r>
-      <w:r>
-        <w:rPr>
-          <w:rFonts w:ascii="Arial" w:eastAsia="Times New Roman" w:hAnsi="Arial" w:cs="Arial"/>
-          <w:color w:val="000000"/>
-          <w:lang w:val="en-CA" w:eastAsia="en-CA"/>
-        </w:rPr>
-        <w:t xml:space="preserve"> Pure blocking bricks - Their only function is to protect Prisons. They are destroyed when hit a certain number of times.</w:t>
-      </w:r>
-      <w:r>
-        <w:rPr>
-          <w:rFonts w:ascii="Arial" w:eastAsia="Times New Roman" w:hAnsi="Arial" w:cs="Arial"/>
-          <w:color w:val="000000"/>
-          <w:lang w:val="en-CA" w:eastAsia="en-CA"/>
-        </w:rPr>
-        <w:br/>
-      </w:r>
-      <w:r>
-        <w:rPr>
-          <w:rFonts w:ascii="Arial" w:eastAsia="Times New Roman" w:hAnsi="Arial" w:cs="Arial"/>
-          <w:b/>
-          <w:color w:val="000000"/>
-          <w:lang w:val="en-CA" w:eastAsia="en-CA"/>
-        </w:rPr>
-        <w:t>5.2</w:t>
-      </w:r>
-      <w:r>
-        <w:rPr>
-          <w:rFonts w:ascii="Arial" w:eastAsia="Times New Roman" w:hAnsi="Arial" w:cs="Arial"/>
-          <w:color w:val="000000"/>
-          <w:lang w:val="en-CA" w:eastAsia="en-CA"/>
-        </w:rPr>
-        <w:t xml:space="preserve"> Powerup releasing bricks - They release powerups when they are destroyed.</w:t>
-      </w:r>
-      <w:r>
-        <w:rPr>
-          <w:rFonts w:ascii="Arial" w:eastAsia="Times New Roman" w:hAnsi="Arial" w:cs="Arial"/>
-          <w:color w:val="000000"/>
-          <w:lang w:val="en-CA" w:eastAsia="en-CA"/>
-        </w:rPr>
-        <w:br/>
-      </w:r>
-    </w:p>
-    <w:p>
-      <w:pPr>
-        <w:numPr>
-          <w:ilvl w:val="0"/>
-          <w:numId w:val="1"/>
-        </w:numPr>
-        <w:tabs>
-          <w:tab w:val="clear" w:pos="720"/>
-        </w:tabs>
-        <w:spacing w:after="0" w:line="240" w:lineRule="auto"/>
-        <w:ind w:left="709"/>
-        <w:textAlignment w:val="baseline"/>
-        <w:rPr>
-          <w:rFonts w:ascii="Arial" w:eastAsia="Times New Roman" w:hAnsi="Arial" w:cs="Arial"/>
-          <w:color w:val="000000"/>
-          <w:lang w:val="en-CA" w:eastAsia="en-CA"/>
-        </w:rPr>
-      </w:pPr>
-      <w:r>
-        <w:rPr>
-          <w:rFonts w:ascii="Arial" w:eastAsia="Times New Roman" w:hAnsi="Arial" w:cs="Arial"/>
-          <w:color w:val="000000"/>
-          <w:lang w:val="en-CA" w:eastAsia="en-CA"/>
-        </w:rPr>
-        <w:t>Power-ups - Provide upgrades when picked up by Paddles</w:t>
-      </w:r>
-      <w:r>
-        <w:rPr>
-          <w:rFonts w:ascii="Arial" w:eastAsia="Times New Roman" w:hAnsi="Arial" w:cs="Arial"/>
-          <w:color w:val="000000"/>
-          <w:lang w:val="en-CA" w:eastAsia="en-CA"/>
-        </w:rPr>
-        <w:br/>
-      </w:r>
-      <w:r>
-        <w:rPr>
-          <w:rFonts w:ascii="Arial" w:eastAsia="Times New Roman" w:hAnsi="Arial" w:cs="Arial"/>
-          <w:b/>
-          <w:color w:val="000000"/>
-          <w:lang w:val="en-CA" w:eastAsia="en-CA"/>
-        </w:rPr>
-        <w:t>6.1</w:t>
-      </w:r>
-      <w:r>
-        <w:rPr>
-          <w:rFonts w:ascii="Arial" w:eastAsia="Times New Roman" w:hAnsi="Arial" w:cs="Arial"/>
-          <w:color w:val="000000"/>
-          <w:lang w:val="en-CA" w:eastAsia="en-CA"/>
-        </w:rPr>
-        <w:t xml:space="preserve"> Randomly generated - Generated randomly as the game goes on.</w:t>
-      </w:r>
-      <w:r>
-        <w:rPr>
-          <w:rFonts w:ascii="Arial" w:eastAsia="Times New Roman" w:hAnsi="Arial" w:cs="Arial"/>
-          <w:color w:val="000000"/>
-          <w:lang w:val="en-CA" w:eastAsia="en-CA"/>
-        </w:rPr>
-        <w:br/>
-      </w:r>
-      <w:r>
-        <w:rPr>
-          <w:rFonts w:ascii="Arial" w:eastAsia="Times New Roman" w:hAnsi="Arial" w:cs="Arial"/>
-          <w:b/>
-          <w:color w:val="000000"/>
-          <w:lang w:val="en-CA" w:eastAsia="en-CA"/>
-        </w:rPr>
-        <w:t>6.2</w:t>
-      </w:r>
-      <w:r>
-        <w:rPr>
-          <w:rFonts w:ascii="Arial" w:eastAsia="Times New Roman" w:hAnsi="Arial" w:cs="Arial"/>
-          <w:color w:val="000000"/>
-          <w:lang w:val="en-CA" w:eastAsia="en-CA"/>
-        </w:rPr>
-        <w:t xml:space="preserve"> Stored in Bricks - These are stored in Bricks and released when the Brick is </w:t>
-      </w:r>
-      <w:r>
-        <w:rPr>
-          <w:rFonts w:ascii="Arial" w:eastAsia="Times New Roman" w:hAnsi="Arial" w:cs="Arial"/>
-          <w:color w:val="000000"/>
-          <w:lang w:val="en-CA" w:eastAsia="en-CA"/>
-        </w:rPr>
-        <w:t xml:space="preserve"> </w:t>
-      </w:r>
-      <w:r>
-        <w:rPr>
-          <w:rFonts w:ascii="Arial" w:eastAsia="Times New Roman" w:hAnsi="Arial" w:cs="Arial"/>
-          <w:color w:val="000000"/>
-          <w:lang w:val="en-CA" w:eastAsia="en-CA"/>
-        </w:rPr>
-        <w:t>destroyed.</w:t>
-      </w:r>
-      <w:r>
-        <w:rPr>
-          <w:rFonts w:ascii="Arial" w:eastAsia="Times New Roman" w:hAnsi="Arial" w:cs="Arial"/>
-          <w:color w:val="000000"/>
-          <w:lang w:val="en-CA" w:eastAsia="en-CA"/>
-        </w:rPr>
-        <w:br/>
-      </w:r>
-      <w:r>
-        <w:rPr>
-          <w:rFonts w:ascii="Arial" w:eastAsia="Times New Roman" w:hAnsi="Arial" w:cs="Arial"/>
-          <w:b/>
-          <w:color w:val="000000"/>
-          <w:lang w:val="en-CA" w:eastAsia="en-CA"/>
-        </w:rPr>
-        <w:t>6.3</w:t>
-      </w:r>
-      <w:r>
-        <w:rPr>
-          <w:rFonts w:ascii="Arial" w:eastAsia="Times New Roman" w:hAnsi="Arial" w:cs="Arial"/>
-          <w:color w:val="000000"/>
-          <w:lang w:val="en-CA" w:eastAsia="en-CA"/>
-        </w:rPr>
-        <w:t xml:space="preserve"> Different Types</w:t>
-      </w:r>
-      <w:r>
-        <w:rPr>
-          <w:rFonts w:ascii="Arial" w:eastAsia="Times New Roman" w:hAnsi="Arial" w:cs="Arial"/>
-          <w:color w:val="000000"/>
-          <w:lang w:val="en-CA" w:eastAsia="en-CA"/>
-        </w:rPr>
-        <w:br/>
-        <w:t>    a. Restore Player Prison</w:t>
-      </w:r>
-      <w:r>
-        <w:rPr>
-          <w:rFonts w:ascii="Arial" w:eastAsia="Times New Roman" w:hAnsi="Arial" w:cs="Arial"/>
-          <w:color w:val="000000"/>
-          <w:lang w:val="en-CA" w:eastAsia="en-CA"/>
-        </w:rPr>
-        <w:br/>
-        <w:t>    b. Create a Fake Prison</w:t>
-      </w:r>
-      <w:r>
-        <w:rPr>
-          <w:rFonts w:ascii="Arial" w:eastAsia="Times New Roman" w:hAnsi="Arial" w:cs="Arial"/>
-          <w:color w:val="000000"/>
-          <w:lang w:val="en-CA" w:eastAsia="en-CA"/>
-        </w:rPr>
-        <w:br/>
-        <w:t>    c. Increase player paddle size</w:t>
-      </w:r>
-      <w:r>
-        <w:rPr>
-          <w:rFonts w:ascii="Arial" w:eastAsia="Times New Roman" w:hAnsi="Arial" w:cs="Arial"/>
-          <w:color w:val="000000"/>
-          <w:lang w:val="en-CA" w:eastAsia="en-CA"/>
-        </w:rPr>
-        <w:br/>
-        <w:t>    d. Decrease opponent paddle size</w:t>
-      </w:r>
-      <w:r>
-        <w:rPr>
-          <w:rFonts w:ascii="Arial" w:eastAsia="Times New Roman" w:hAnsi="Arial" w:cs="Arial"/>
-          <w:color w:val="000000"/>
-          <w:lang w:val="en-CA" w:eastAsia="en-CA"/>
-        </w:rPr>
-        <w:br/>
-        <w:t>    e. Slow down the opponent paddle</w:t>
-      </w:r>
-      <w:r>
-        <w:rPr>
-          <w:rFonts w:ascii="Arial" w:eastAsia="Times New Roman" w:hAnsi="Arial" w:cs="Arial"/>
-          <w:color w:val="000000"/>
-          <w:lang w:val="en-CA" w:eastAsia="en-CA"/>
-        </w:rPr>
-        <w:br/>
-      </w:r>
-    </w:p>
-    <w:p>
-      <w:pPr>
-        <w:numPr>
-          <w:ilvl w:val="0"/>
-          <w:numId w:val="1"/>
-        </w:numPr>
-        <w:spacing w:after="0" w:line="240" w:lineRule="auto"/>
-        <w:textAlignment w:val="baseline"/>
-        <w:rPr>
-          <w:rFonts w:ascii="Arial" w:eastAsia="Times New Roman" w:hAnsi="Arial" w:cs="Arial"/>
-          <w:color w:val="000000"/>
-          <w:lang w:val="en-CA" w:eastAsia="en-CA"/>
-        </w:rPr>
-      </w:pPr>
-      <w:r>
-        <w:rPr>
-          <w:rFonts w:ascii="Arial" w:eastAsia="Times New Roman" w:hAnsi="Arial" w:cs="Arial"/>
-          <w:color w:val="000000"/>
-          <w:lang w:val="en-CA" w:eastAsia="en-CA"/>
-        </w:rPr>
-        <w:t xml:space="preserve">Board </w:t>
-      </w:r>
-      <w:r>
-        <w:rPr>
-          <w:rFonts w:ascii="Arial" w:eastAsia="Times New Roman" w:hAnsi="Arial" w:cs="Arial"/>
-          <w:color w:val="000000"/>
-          <w:lang w:val="en-CA" w:eastAsia="en-CA"/>
-        </w:rPr>
-        <w:br/>
-      </w:r>
-      <w:r>
-        <w:rPr>
-          <w:rFonts w:ascii="Arial" w:eastAsia="Times New Roman" w:hAnsi="Arial" w:cs="Arial"/>
-          <w:b/>
-          <w:color w:val="000000"/>
-          <w:lang w:val="en-CA" w:eastAsia="en-CA"/>
-        </w:rPr>
-        <w:t>7.1</w:t>
-      </w:r>
-      <w:r>
-        <w:rPr>
-          <w:rFonts w:ascii="Arial" w:eastAsia="Times New Roman" w:hAnsi="Arial" w:cs="Arial"/>
-          <w:color w:val="000000"/>
-          <w:lang w:val="en-CA" w:eastAsia="en-CA"/>
-        </w:rPr>
-        <w:t xml:space="preserve"> Timer - A simple countdown timer. A game would last for a custom amount of time.</w:t>
-      </w:r>
-      <w:r>
-        <w:rPr>
-          <w:rFonts w:ascii="Arial" w:eastAsia="Times New Roman" w:hAnsi="Arial" w:cs="Arial"/>
-          <w:color w:val="000000"/>
-          <w:lang w:val="en-CA" w:eastAsia="en-CA"/>
-        </w:rPr>
-        <w:br/>
-      </w:r>
-      <w:r>
-        <w:rPr>
-          <w:rFonts w:ascii="Arial" w:eastAsia="Times New Roman" w:hAnsi="Arial" w:cs="Arial"/>
-          <w:b/>
-          <w:color w:val="000000"/>
-          <w:lang w:val="en-CA" w:eastAsia="en-CA"/>
-        </w:rPr>
-        <w:t>7.2</w:t>
-      </w:r>
-      <w:r>
-        <w:rPr>
-          <w:rFonts w:ascii="Arial" w:eastAsia="Times New Roman" w:hAnsi="Arial" w:cs="Arial"/>
-          <w:color w:val="000000"/>
-          <w:lang w:val="en-CA" w:eastAsia="en-CA"/>
-        </w:rPr>
-        <w:t xml:space="preserve"> Scoreboard - Shows the freed prisoner count for both players</w:t>
-      </w:r>
-      <w:r>
-        <w:rPr>
-          <w:rFonts w:ascii="Arial" w:eastAsia="Times New Roman" w:hAnsi="Arial" w:cs="Arial"/>
-          <w:color w:val="000000"/>
-          <w:lang w:val="en-CA" w:eastAsia="en-CA"/>
-        </w:rPr>
-        <w:br/>
-      </w:r>
-    </w:p>
-    <w:p>
-      <w:pPr>
-        <w:numPr>
-          <w:ilvl w:val="0"/>
-          <w:numId w:val="1"/>
-        </w:numPr>
-        <w:spacing w:after="0" w:line="240" w:lineRule="auto"/>
-        <w:textAlignment w:val="baseline"/>
-        <w:rPr>
-          <w:rFonts w:ascii="Arial" w:eastAsia="Times New Roman" w:hAnsi="Arial" w:cs="Arial"/>
-          <w:color w:val="000000"/>
-          <w:lang w:val="en-CA" w:eastAsia="en-CA"/>
-        </w:rPr>
-      </w:pPr>
-      <w:r>
-        <w:rPr>
-          <w:rFonts w:ascii="Arial" w:eastAsia="Times New Roman" w:hAnsi="Arial" w:cs="Arial"/>
-          <w:color w:val="000000"/>
-          <w:lang w:val="en-CA" w:eastAsia="en-CA"/>
-        </w:rPr>
-        <w:t>Home screen - A welcome screen that allows users to connect and start the game.</w:t>
-      </w:r>
-      <w:r>
-        <w:rPr>
-          <w:rFonts w:ascii="Arial" w:eastAsia="Times New Roman" w:hAnsi="Arial" w:cs="Arial"/>
-          <w:color w:val="000000"/>
-          <w:lang w:val="en-CA" w:eastAsia="en-CA"/>
-        </w:rPr>
-        <w:br/>
-      </w:r>
-      <w:r>
-        <w:rPr>
-          <w:rFonts w:ascii="Arial" w:eastAsia="Times New Roman" w:hAnsi="Arial" w:cs="Arial"/>
-          <w:b/>
-          <w:color w:val="000000"/>
-          <w:lang w:val="en-CA" w:eastAsia="en-CA"/>
-        </w:rPr>
-        <w:t>8.1</w:t>
-      </w:r>
-      <w:r>
-        <w:rPr>
-          <w:rFonts w:ascii="Arial" w:eastAsia="Times New Roman" w:hAnsi="Arial" w:cs="Arial"/>
-          <w:color w:val="000000"/>
-          <w:lang w:val="en-CA" w:eastAsia="en-CA"/>
-        </w:rPr>
-        <w:t xml:space="preserve"> Single player mode - Allows a Player to play class</w:t>
-      </w:r>
-      <w:r>
-        <w:rPr>
-          <w:rFonts w:ascii="Arial" w:eastAsia="Times New Roman" w:hAnsi="Arial" w:cs="Arial"/>
-          <w:color w:val="000000"/>
-          <w:lang w:val="en-CA" w:eastAsia="en-CA"/>
-        </w:rPr>
-        <w:br/>
-      </w:r>
-      <w:r>
-        <w:rPr>
-          <w:rFonts w:ascii="Arial" w:eastAsia="Times New Roman" w:hAnsi="Arial" w:cs="Arial"/>
-          <w:b/>
-          <w:color w:val="000000"/>
-          <w:lang w:val="en-CA" w:eastAsia="en-CA"/>
-        </w:rPr>
-        <w:t>8.2</w:t>
-      </w:r>
-      <w:r>
-        <w:rPr>
-          <w:rFonts w:ascii="Arial" w:eastAsia="Times New Roman" w:hAnsi="Arial" w:cs="Arial"/>
-          <w:color w:val="000000"/>
-          <w:lang w:val="en-CA" w:eastAsia="en-CA"/>
-        </w:rPr>
-        <w:t xml:space="preserve"> Multiplayer mode - Allows a Player to connect to another player, using </w:t>
-      </w:r>
-      <w:proofErr w:type="spellStart"/>
-      <w:r>
-        <w:rPr>
-          <w:rFonts w:ascii="Arial" w:eastAsia="Times New Roman" w:hAnsi="Arial" w:cs="Arial"/>
-          <w:color w:val="000000"/>
-          <w:lang w:val="en-CA" w:eastAsia="en-CA"/>
-        </w:rPr>
-        <w:t>WiFi</w:t>
-      </w:r>
-      <w:proofErr w:type="spellEnd"/>
-      <w:r>
-        <w:rPr>
-          <w:rFonts w:ascii="Arial" w:eastAsia="Times New Roman" w:hAnsi="Arial" w:cs="Arial"/>
-          <w:color w:val="000000"/>
-          <w:lang w:val="en-CA" w:eastAsia="en-CA"/>
-        </w:rPr>
-        <w:t>, for a versus style game</w:t>
-      </w:r>
     </w:p>
     <w:sectPr>
-      <w:headerReference w:type="first" r:id="rId36"/>
+      <w:headerReference w:type="first" r:id="rId35"/>
       <w:pgSz w:w="12240" w:h="15840"/>
       <w:pgMar w:top="1440" w:right="1440" w:bottom="1440" w:left="1440" w:header="540" w:footer="720" w:gutter="0"/>
       <w:cols w:space="720"/>
@@ -2046,7 +2097,7 @@
       </w:pPr>
     </w:pPrDefault>
   </w:docDefaults>
-  <w:latentStyles w:defLockedState="0" w:defUIPriority="99" w:defSemiHidden="0" w:defUnhideWhenUsed="0" w:defQFormat="0" w:count="375">
+  <w:latentStyles w:defLockedState="0" w:defUIPriority="99" w:defSemiHidden="0" w:defUnhideWhenUsed="0" w:defQFormat="0" w:count="376">
     <w:lsdException w:name="Normal" w:uiPriority="0" w:qFormat="1"/>
     <w:lsdException w:name="heading 1" w:uiPriority="9" w:qFormat="1"/>
     <w:lsdException w:name="heading 2" w:semiHidden="1" w:uiPriority="9" w:unhideWhenUsed="1" w:qFormat="1"/>
@@ -2152,7 +2203,6 @@
     <w:lsdException w:name="HTML Sample" w:semiHidden="1" w:unhideWhenUsed="1"/>
     <w:lsdException w:name="HTML Typewriter" w:semiHidden="1" w:unhideWhenUsed="1"/>
     <w:lsdException w:name="HTML Variable" w:semiHidden="1" w:unhideWhenUsed="1"/>
-    <w:lsdException w:name="Normal Table" w:semiHidden="1" w:unhideWhenUsed="1"/>
     <w:lsdException w:name="annotation subject" w:semiHidden="1" w:unhideWhenUsed="1"/>
     <w:lsdException w:name="No List" w:semiHidden="1" w:unhideWhenUsed="1"/>
     <w:lsdException w:name="Outline List 1" w:semiHidden="1" w:unhideWhenUsed="1"/>
@@ -2199,10 +2249,8 @@
     <w:lsdException w:name="Table Subtle 2" w:semiHidden="1" w:unhideWhenUsed="1"/>
     <w:lsdException w:name="Table Web 1" w:semiHidden="1" w:unhideWhenUsed="1"/>
     <w:lsdException w:name="Table Web 2" w:semiHidden="1" w:unhideWhenUsed="1"/>
-    <w:lsdException w:name="Table Web 3" w:semiHidden="1" w:unhideWhenUsed="1"/>
     <w:lsdException w:name="Balloon Text" w:semiHidden="1" w:unhideWhenUsed="1"/>
     <w:lsdException w:name="Table Grid" w:uiPriority="39"/>
-    <w:lsdException w:name="Table Theme" w:semiHidden="1" w:unhideWhenUsed="1"/>
     <w:lsdException w:name="Placeholder Text" w:semiHidden="1"/>
     <w:lsdException w:name="No Spacing" w:uiPriority="1" w:qFormat="1"/>
     <w:lsdException w:name="Light Shading" w:uiPriority="60"/>
@@ -2422,6 +2470,7 @@
     <w:lsdException w:name="Smart Hyperlink" w:semiHidden="1" w:unhideWhenUsed="1"/>
     <w:lsdException w:name="Hashtag" w:semiHidden="1" w:unhideWhenUsed="1"/>
     <w:lsdException w:name="Unresolved Mention" w:semiHidden="1" w:unhideWhenUsed="1"/>
+    <w:lsdException w:name="Smart Link" w:semiHidden="1" w:unhideWhenUsed="1"/>
   </w:latentStyles>
   <w:style w:type="paragraph" w:default="1" w:styleId="Normal">
     <w:name w:val="Normal"/>
@@ -2448,6 +2497,7 @@
   <w:style w:type="character" w:default="1" w:styleId="DefaultParagraphFont">
     <w:name w:val="Default Paragraph Font"/>
     <w:uiPriority w:val="1"/>
+    <w:semiHidden/>
     <w:unhideWhenUsed/>
   </w:style>
   <w:style w:type="table" w:default="1" w:styleId="TableNormal">

</xml_diff>

<commit_message>
Added Nonfunctional properties section
</commit_message>
<xml_diff>
--- a/written/D1 - Proposal Document.docx
+++ b/written/D1 - Proposal Document.docx
@@ -317,55 +317,53 @@
         </w:rPr>
         <w:t>User Accounts - The application syncs the two User screens during gameplay</w:t>
       </w:r>
-      <w:r>
-        <w:rPr>
-          <w:rFonts w:ascii="Arial" w:eastAsia="Times New Roman" w:hAnsi="Arial" w:cs="Arial"/>
-          <w:color w:val="000000"/>
-          <w:lang w:val="en-CA" w:eastAsia="en-CA"/>
-        </w:rPr>
-        <w:br/>
-      </w:r>
-      <w:r>
-        <w:rPr>
-          <w:rFonts w:ascii="Arial" w:eastAsia="Times New Roman" w:hAnsi="Arial" w:cs="Arial"/>
-          <w:b/>
-          <w:color w:val="000000"/>
-          <w:lang w:val="en-CA" w:eastAsia="en-CA"/>
-        </w:rPr>
-        <w:t>1.1</w:t>
-      </w:r>
-      <w:r>
-        <w:rPr>
-          <w:rFonts w:ascii="Arial" w:eastAsia="Times New Roman" w:hAnsi="Arial" w:cs="Arial"/>
-          <w:color w:val="000000"/>
-          <w:lang w:val="en-CA" w:eastAsia="en-CA"/>
-        </w:rPr>
-        <w:t xml:space="preserve"> Player</w:t>
-      </w:r>
-      <w:r>
-        <w:rPr>
-          <w:rFonts w:ascii="Arial" w:eastAsia="Times New Roman" w:hAnsi="Arial" w:cs="Arial"/>
-          <w:color w:val="000000"/>
-          <w:lang w:val="en-CA" w:eastAsia="en-CA"/>
-        </w:rPr>
-        <w:br/>
-      </w:r>
-      <w:r>
-        <w:rPr>
-          <w:rFonts w:ascii="Arial" w:eastAsia="Times New Roman" w:hAnsi="Arial" w:cs="Arial"/>
-          <w:b/>
-          <w:color w:val="000000"/>
-          <w:lang w:val="en-CA" w:eastAsia="en-CA"/>
-        </w:rPr>
-        <w:t>1.2</w:t>
-      </w:r>
-      <w:r>
-        <w:rPr>
-          <w:rFonts w:ascii="Arial" w:eastAsia="Times New Roman" w:hAnsi="Arial" w:cs="Arial"/>
-          <w:color w:val="000000"/>
-          <w:lang w:val="en-CA" w:eastAsia="en-CA"/>
-        </w:rPr>
-        <w:t xml:space="preserve"> Opponent</w:t>
+    </w:p>
+    <w:p>
+      <w:pPr>
+        <w:pStyle w:val="ListParagraph"/>
+        <w:numPr>
+          <w:ilvl w:val="0"/>
+          <w:numId w:val="15"/>
+        </w:numPr>
+        <w:spacing w:after="0" w:line="240" w:lineRule="auto"/>
+        <w:textAlignment w:val="baseline"/>
+        <w:rPr>
+          <w:rFonts w:ascii="Arial" w:eastAsia="Times New Roman" w:hAnsi="Arial" w:cs="Arial"/>
+          <w:color w:val="000000"/>
+          <w:lang w:val="en-CA" w:eastAsia="en-CA"/>
+        </w:rPr>
+      </w:pPr>
+      <w:r>
+        <w:rPr>
+          <w:rFonts w:ascii="Arial" w:eastAsia="Times New Roman" w:hAnsi="Arial" w:cs="Arial"/>
+          <w:color w:val="000000"/>
+          <w:lang w:val="en-CA" w:eastAsia="en-CA"/>
+        </w:rPr>
+        <w:t>Player</w:t>
+      </w:r>
+    </w:p>
+    <w:p>
+      <w:pPr>
+        <w:pStyle w:val="ListParagraph"/>
+        <w:numPr>
+          <w:ilvl w:val="0"/>
+          <w:numId w:val="15"/>
+        </w:numPr>
+        <w:spacing w:after="0" w:line="240" w:lineRule="auto"/>
+        <w:textAlignment w:val="baseline"/>
+        <w:rPr>
+          <w:rFonts w:ascii="Arial" w:eastAsia="Times New Roman" w:hAnsi="Arial" w:cs="Arial"/>
+          <w:color w:val="000000"/>
+          <w:lang w:val="en-CA" w:eastAsia="en-CA"/>
+        </w:rPr>
+      </w:pPr>
+      <w:r>
+        <w:rPr>
+          <w:rFonts w:ascii="Arial" w:eastAsia="Times New Roman" w:hAnsi="Arial" w:cs="Arial"/>
+          <w:color w:val="000000"/>
+          <w:lang w:val="en-CA" w:eastAsia="en-CA"/>
+        </w:rPr>
+        <w:t>Opponent</w:t>
       </w:r>
       <w:r>
         <w:rPr>
@@ -398,25 +396,29 @@
         </w:rPr>
         <w:t>Paddle - Used by Players to deflect the ball</w:t>
       </w:r>
-      <w:r>
-        <w:br/>
-      </w:r>
-      <w:r>
-        <w:rPr>
-          <w:rFonts w:ascii="Arial" w:eastAsia="Times New Roman" w:hAnsi="Arial" w:cs="Arial"/>
-          <w:b/>
-          <w:color w:val="000000"/>
-          <w:lang w:val="en-CA" w:eastAsia="en-CA"/>
-        </w:rPr>
-        <w:t>2.1</w:t>
-      </w:r>
-      <w:r>
-        <w:rPr>
-          <w:rFonts w:ascii="Arial" w:eastAsia="Times New Roman" w:hAnsi="Arial" w:cs="Arial"/>
-          <w:color w:val="000000"/>
-          <w:lang w:val="en-CA" w:eastAsia="en-CA"/>
-        </w:rPr>
-        <w:t xml:space="preserve"> Upgraded paddles - Paddles increase in size when the appropriate powerup is picked up</w:t>
+    </w:p>
+    <w:p>
+      <w:pPr>
+        <w:pStyle w:val="ListParagraph"/>
+        <w:numPr>
+          <w:ilvl w:val="0"/>
+          <w:numId w:val="16"/>
+        </w:numPr>
+        <w:spacing w:after="0" w:line="240" w:lineRule="auto"/>
+        <w:textAlignment w:val="baseline"/>
+        <w:rPr>
+          <w:rFonts w:ascii="Arial" w:eastAsia="Times New Roman" w:hAnsi="Arial" w:cs="Arial"/>
+          <w:color w:val="000000"/>
+          <w:lang w:val="en-CA" w:eastAsia="en-CA"/>
+        </w:rPr>
+      </w:pPr>
+      <w:r>
+        <w:rPr>
+          <w:rFonts w:ascii="Arial" w:eastAsia="Times New Roman" w:hAnsi="Arial" w:cs="Arial"/>
+          <w:color w:val="000000"/>
+          <w:lang w:val="en-CA" w:eastAsia="en-CA"/>
+        </w:rPr>
+        <w:t>Upgraded paddles - Paddles increase in size when the appropriate powerup is picked up</w:t>
       </w:r>
       <w:r>
         <w:rPr>
@@ -449,55 +451,53 @@
         </w:rPr>
         <w:t>Prisons - Holds opponent’s citizens, who need to be freed.</w:t>
       </w:r>
-      <w:r>
-        <w:rPr>
-          <w:rFonts w:ascii="Arial" w:eastAsia="Times New Roman" w:hAnsi="Arial" w:cs="Arial"/>
-          <w:color w:val="000000"/>
-          <w:lang w:val="en-CA" w:eastAsia="en-CA"/>
-        </w:rPr>
-        <w:br/>
-      </w:r>
-      <w:r>
-        <w:rPr>
-          <w:rFonts w:ascii="Arial" w:eastAsia="Times New Roman" w:hAnsi="Arial" w:cs="Arial"/>
-          <w:b/>
-          <w:color w:val="000000"/>
-          <w:lang w:val="en-CA" w:eastAsia="en-CA"/>
-        </w:rPr>
-        <w:t>3.1</w:t>
-      </w:r>
-      <w:r>
-        <w:rPr>
-          <w:rFonts w:ascii="Arial" w:eastAsia="Times New Roman" w:hAnsi="Arial" w:cs="Arial"/>
-          <w:color w:val="000000"/>
-          <w:lang w:val="en-CA" w:eastAsia="en-CA"/>
-        </w:rPr>
-        <w:t xml:space="preserve"> Fake Prisons - These Prisons do not free any prisoners when they’re destroyed. Instead, they trap and return the ball to the Player’s paddle.</w:t>
-      </w:r>
-      <w:r>
-        <w:rPr>
-          <w:rFonts w:ascii="Arial" w:eastAsia="Times New Roman" w:hAnsi="Arial" w:cs="Arial"/>
-          <w:color w:val="000000"/>
-          <w:lang w:val="en-CA" w:eastAsia="en-CA"/>
-        </w:rPr>
-        <w:br/>
-      </w:r>
-      <w:r>
-        <w:rPr>
-          <w:rFonts w:ascii="Arial" w:eastAsia="Times New Roman" w:hAnsi="Arial" w:cs="Arial"/>
-          <w:b/>
-          <w:color w:val="000000"/>
-          <w:lang w:val="en-CA" w:eastAsia="en-CA"/>
-        </w:rPr>
-        <w:t>3.2</w:t>
-      </w:r>
-      <w:r>
-        <w:rPr>
-          <w:rFonts w:ascii="Arial" w:eastAsia="Times New Roman" w:hAnsi="Arial" w:cs="Arial"/>
-          <w:color w:val="000000"/>
-          <w:lang w:val="en-CA" w:eastAsia="en-CA"/>
-        </w:rPr>
-        <w:t xml:space="preserve"> Real Prisons - These Prisons free the opponent’s citizens when destroyed.</w:t>
+    </w:p>
+    <w:p>
+      <w:pPr>
+        <w:pStyle w:val="ListParagraph"/>
+        <w:numPr>
+          <w:ilvl w:val="0"/>
+          <w:numId w:val="16"/>
+        </w:numPr>
+        <w:spacing w:after="0" w:line="240" w:lineRule="auto"/>
+        <w:textAlignment w:val="baseline"/>
+        <w:rPr>
+          <w:rFonts w:ascii="Arial" w:eastAsia="Times New Roman" w:hAnsi="Arial" w:cs="Arial"/>
+          <w:color w:val="000000"/>
+          <w:lang w:val="en-CA" w:eastAsia="en-CA"/>
+        </w:rPr>
+      </w:pPr>
+      <w:r>
+        <w:rPr>
+          <w:rFonts w:ascii="Arial" w:eastAsia="Times New Roman" w:hAnsi="Arial" w:cs="Arial"/>
+          <w:color w:val="000000"/>
+          <w:lang w:val="en-CA" w:eastAsia="en-CA"/>
+        </w:rPr>
+        <w:t>Fake Prisons - These Prisons do not free any prisoners when they’re destroyed. Instead, they trap and return the ball to the Player’s paddle.</w:t>
+      </w:r>
+    </w:p>
+    <w:p>
+      <w:pPr>
+        <w:pStyle w:val="ListParagraph"/>
+        <w:numPr>
+          <w:ilvl w:val="0"/>
+          <w:numId w:val="16"/>
+        </w:numPr>
+        <w:spacing w:after="0" w:line="240" w:lineRule="auto"/>
+        <w:textAlignment w:val="baseline"/>
+        <w:rPr>
+          <w:rFonts w:ascii="Arial" w:eastAsia="Times New Roman" w:hAnsi="Arial" w:cs="Arial"/>
+          <w:color w:val="000000"/>
+          <w:lang w:val="en-CA" w:eastAsia="en-CA"/>
+        </w:rPr>
+      </w:pPr>
+      <w:r>
+        <w:rPr>
+          <w:rFonts w:ascii="Arial" w:eastAsia="Times New Roman" w:hAnsi="Arial" w:cs="Arial"/>
+          <w:color w:val="000000"/>
+          <w:lang w:val="en-CA" w:eastAsia="en-CA"/>
+        </w:rPr>
+        <w:t>Real Prisons - These Prisons free the opponent’s citizens when destroyed.</w:t>
       </w:r>
       <w:r>
         <w:rPr>
@@ -530,46 +530,29 @@
         </w:rPr>
         <w:t>Ball - Relayed to destroy Bricks and Prisons</w:t>
       </w:r>
-      <w:r>
-        <w:rPr>
-          <w:rFonts w:ascii="Arial" w:eastAsia="Times New Roman" w:hAnsi="Arial" w:cs="Arial"/>
-          <w:color w:val="000000"/>
-          <w:lang w:val="en-CA" w:eastAsia="en-CA"/>
-        </w:rPr>
-        <w:br/>
-      </w:r>
-      <w:r>
-        <w:rPr>
-          <w:rFonts w:ascii="Arial" w:eastAsia="Times New Roman" w:hAnsi="Arial" w:cs="Arial"/>
-          <w:b/>
-          <w:color w:val="000000"/>
-          <w:lang w:val="en-CA" w:eastAsia="en-CA"/>
-        </w:rPr>
-        <w:t>4.1</w:t>
-      </w:r>
-      <w:r>
-        <w:rPr>
-          <w:rFonts w:ascii="Arial" w:eastAsia="Times New Roman" w:hAnsi="Arial" w:cs="Arial"/>
-          <w:color w:val="000000"/>
-          <w:lang w:val="en-CA" w:eastAsia="en-CA"/>
-        </w:rPr>
-        <w:t xml:space="preserve"> </w:t>
-      </w:r>
-      <w:r>
-        <w:rPr>
-          <w:rFonts w:ascii="Arial" w:eastAsia="Times New Roman" w:hAnsi="Arial" w:cs="Arial"/>
-          <w:color w:val="000000"/>
-          <w:lang w:val="en-CA" w:eastAsia="en-CA"/>
-        </w:rPr>
-        <w:t>Upgraded ball - The Ball’s speed is increased</w:t>
-      </w:r>
-      <w:r>
-        <w:rPr>
-          <w:rFonts w:ascii="Arial" w:eastAsia="Times New Roman" w:hAnsi="Arial" w:cs="Arial"/>
-          <w:color w:val="000000"/>
-          <w:lang w:val="en-CA" w:eastAsia="en-CA"/>
-        </w:rPr>
-        <w:t>.</w:t>
+    </w:p>
+    <w:p>
+      <w:pPr>
+        <w:pStyle w:val="ListParagraph"/>
+        <w:numPr>
+          <w:ilvl w:val="0"/>
+          <w:numId w:val="16"/>
+        </w:numPr>
+        <w:spacing w:after="0" w:line="240" w:lineRule="auto"/>
+        <w:textAlignment w:val="baseline"/>
+        <w:rPr>
+          <w:rFonts w:ascii="Arial" w:eastAsia="Times New Roman" w:hAnsi="Arial" w:cs="Arial"/>
+          <w:color w:val="000000"/>
+          <w:lang w:val="en-CA" w:eastAsia="en-CA"/>
+        </w:rPr>
+      </w:pPr>
+      <w:r>
+        <w:rPr>
+          <w:rFonts w:ascii="Arial" w:eastAsia="Times New Roman" w:hAnsi="Arial" w:cs="Arial"/>
+          <w:color w:val="000000"/>
+          <w:lang w:val="en-CA" w:eastAsia="en-CA"/>
+        </w:rPr>
+        <w:t>Upgraded ball - The Ball’s speed is increased.</w:t>
       </w:r>
       <w:r>
         <w:rPr>
@@ -602,23 +585,22 @@
         </w:rPr>
         <w:t>Bricks - Obstacles to protect Player Prisons</w:t>
       </w:r>
-      <w:r>
-        <w:rPr>
-          <w:rFonts w:ascii="Arial" w:eastAsia="Times New Roman" w:hAnsi="Arial" w:cs="Arial"/>
-          <w:color w:val="000000"/>
-          <w:lang w:val="en-CA" w:eastAsia="en-CA"/>
-        </w:rPr>
-        <w:br/>
-      </w:r>
-      <w:r>
-        <w:rPr>
-          <w:rFonts w:ascii="Arial" w:eastAsia="Times New Roman" w:hAnsi="Arial" w:cs="Arial"/>
-          <w:b/>
-          <w:color w:val="000000"/>
-          <w:lang w:val="en-CA" w:eastAsia="en-CA"/>
-        </w:rPr>
-        <w:t>5.1</w:t>
-      </w:r>
+    </w:p>
+    <w:p>
+      <w:pPr>
+        <w:pStyle w:val="ListParagraph"/>
+        <w:numPr>
+          <w:ilvl w:val="0"/>
+          <w:numId w:val="16"/>
+        </w:numPr>
+        <w:spacing w:after="0" w:line="240" w:lineRule="auto"/>
+        <w:textAlignment w:val="baseline"/>
+        <w:rPr>
+          <w:rFonts w:ascii="Arial" w:eastAsia="Times New Roman" w:hAnsi="Arial" w:cs="Arial"/>
+          <w:color w:val="000000"/>
+          <w:lang w:val="en-CA" w:eastAsia="en-CA"/>
+        </w:rPr>
+      </w:pPr>
       <w:r>
         <w:rPr>
           <w:rFonts w:ascii="Arial" w:eastAsia="Times New Roman" w:hAnsi="Arial" w:cs="Arial"/>
@@ -627,30 +609,29 @@
         </w:rPr>
         <w:t xml:space="preserve"> Pure blocking bricks - Their only function is to protect Prisons. They are destroyed when hit a certain number of times.</w:t>
       </w:r>
-      <w:r>
-        <w:rPr>
-          <w:rFonts w:ascii="Arial" w:eastAsia="Times New Roman" w:hAnsi="Arial" w:cs="Arial"/>
-          <w:color w:val="000000"/>
-          <w:lang w:val="en-CA" w:eastAsia="en-CA"/>
-        </w:rPr>
-        <w:br/>
-      </w:r>
-      <w:r>
-        <w:rPr>
-          <w:rFonts w:ascii="Arial" w:eastAsia="Times New Roman" w:hAnsi="Arial" w:cs="Arial"/>
-          <w:b/>
-          <w:color w:val="000000"/>
-          <w:lang w:val="en-CA" w:eastAsia="en-CA"/>
-        </w:rPr>
-        <w:t>5.2</w:t>
-      </w:r>
-      <w:r>
-        <w:rPr>
-          <w:rFonts w:ascii="Arial" w:eastAsia="Times New Roman" w:hAnsi="Arial" w:cs="Arial"/>
-          <w:color w:val="000000"/>
-          <w:lang w:val="en-CA" w:eastAsia="en-CA"/>
-        </w:rPr>
-        <w:t xml:space="preserve"> Powerup releasing bricks - They release powerups when they are destroyed.</w:t>
+    </w:p>
+    <w:p>
+      <w:pPr>
+        <w:pStyle w:val="ListParagraph"/>
+        <w:numPr>
+          <w:ilvl w:val="0"/>
+          <w:numId w:val="16"/>
+        </w:numPr>
+        <w:spacing w:after="0" w:line="240" w:lineRule="auto"/>
+        <w:textAlignment w:val="baseline"/>
+        <w:rPr>
+          <w:rFonts w:ascii="Arial" w:eastAsia="Times New Roman" w:hAnsi="Arial" w:cs="Arial"/>
+          <w:color w:val="000000"/>
+          <w:lang w:val="en-CA" w:eastAsia="en-CA"/>
+        </w:rPr>
+      </w:pPr>
+      <w:r>
+        <w:rPr>
+          <w:rFonts w:ascii="Arial" w:eastAsia="Times New Roman" w:hAnsi="Arial" w:cs="Arial"/>
+          <w:color w:val="000000"/>
+          <w:lang w:val="en-CA" w:eastAsia="en-CA"/>
+        </w:rPr>
+        <w:t>Powerup releasing bricks - They release powerups when they are destroyed.</w:t>
       </w:r>
       <w:r>
         <w:rPr>
@@ -687,89 +668,88 @@
         </w:rPr>
         <w:t>Power-ups - Provide upgrades when picked up by Paddles</w:t>
       </w:r>
-      <w:r>
-        <w:rPr>
-          <w:rFonts w:ascii="Arial" w:eastAsia="Times New Roman" w:hAnsi="Arial" w:cs="Arial"/>
-          <w:color w:val="000000"/>
-          <w:lang w:val="en-CA" w:eastAsia="en-CA"/>
-        </w:rPr>
-        <w:br/>
-      </w:r>
-      <w:r>
-        <w:rPr>
-          <w:rFonts w:ascii="Arial" w:eastAsia="Times New Roman" w:hAnsi="Arial" w:cs="Arial"/>
-          <w:b/>
-          <w:color w:val="000000"/>
-          <w:lang w:val="en-CA" w:eastAsia="en-CA"/>
-        </w:rPr>
-        <w:t>6.1</w:t>
-      </w:r>
-      <w:r>
-        <w:rPr>
-          <w:rFonts w:ascii="Arial" w:eastAsia="Times New Roman" w:hAnsi="Arial" w:cs="Arial"/>
-          <w:color w:val="000000"/>
-          <w:lang w:val="en-CA" w:eastAsia="en-CA"/>
-        </w:rPr>
-        <w:t xml:space="preserve"> Randomly generated - Generated randomly as the game goes on.</w:t>
-      </w:r>
-      <w:r>
-        <w:rPr>
-          <w:rFonts w:ascii="Arial" w:eastAsia="Times New Roman" w:hAnsi="Arial" w:cs="Arial"/>
-          <w:color w:val="000000"/>
-          <w:lang w:val="en-CA" w:eastAsia="en-CA"/>
-        </w:rPr>
-        <w:br/>
-      </w:r>
-      <w:r>
-        <w:rPr>
-          <w:rFonts w:ascii="Arial" w:eastAsia="Times New Roman" w:hAnsi="Arial" w:cs="Arial"/>
-          <w:b/>
-          <w:color w:val="000000"/>
-          <w:lang w:val="en-CA" w:eastAsia="en-CA"/>
-        </w:rPr>
-        <w:t>6.2</w:t>
-      </w:r>
-      <w:r>
-        <w:rPr>
-          <w:rFonts w:ascii="Arial" w:eastAsia="Times New Roman" w:hAnsi="Arial" w:cs="Arial"/>
-          <w:color w:val="000000"/>
-          <w:lang w:val="en-CA" w:eastAsia="en-CA"/>
-        </w:rPr>
-        <w:t xml:space="preserve"> Stored in Bricks - These are stored in Bricks and released when the Brick is </w:t>
-      </w:r>
-      <w:r>
-        <w:rPr>
-          <w:rFonts w:ascii="Arial" w:eastAsia="Times New Roman" w:hAnsi="Arial" w:cs="Arial"/>
-          <w:color w:val="000000"/>
-          <w:lang w:val="en-CA" w:eastAsia="en-CA"/>
-        </w:rPr>
-        <w:t xml:space="preserve"> </w:t>
-      </w:r>
-      <w:r>
-        <w:rPr>
-          <w:rFonts w:ascii="Arial" w:eastAsia="Times New Roman" w:hAnsi="Arial" w:cs="Arial"/>
-          <w:color w:val="000000"/>
-          <w:lang w:val="en-CA" w:eastAsia="en-CA"/>
-        </w:rPr>
-        <w:t>destroyed.</w:t>
-      </w:r>
-      <w:r>
-        <w:rPr>
-          <w:rFonts w:ascii="Arial" w:eastAsia="Times New Roman" w:hAnsi="Arial" w:cs="Arial"/>
-          <w:color w:val="000000"/>
-          <w:lang w:val="en-CA" w:eastAsia="en-CA"/>
-        </w:rPr>
-        <w:br/>
-      </w:r>
-      <w:r>
-        <w:rPr>
-          <w:rFonts w:ascii="Arial" w:eastAsia="Times New Roman" w:hAnsi="Arial" w:cs="Arial"/>
-          <w:b/>
-          <w:color w:val="000000"/>
-          <w:lang w:val="en-CA" w:eastAsia="en-CA"/>
-        </w:rPr>
-        <w:t>6.3</w:t>
-      </w:r>
+    </w:p>
+    <w:p>
+      <w:pPr>
+        <w:pStyle w:val="ListParagraph"/>
+        <w:numPr>
+          <w:ilvl w:val="0"/>
+          <w:numId w:val="16"/>
+        </w:numPr>
+        <w:spacing w:after="0" w:line="240" w:lineRule="auto"/>
+        <w:textAlignment w:val="baseline"/>
+        <w:rPr>
+          <w:rFonts w:ascii="Arial" w:eastAsia="Times New Roman" w:hAnsi="Arial" w:cs="Arial"/>
+          <w:color w:val="000000"/>
+          <w:lang w:val="en-CA" w:eastAsia="en-CA"/>
+        </w:rPr>
+      </w:pPr>
+      <w:r>
+        <w:rPr>
+          <w:rFonts w:ascii="Arial" w:eastAsia="Times New Roman" w:hAnsi="Arial" w:cs="Arial"/>
+          <w:color w:val="000000"/>
+          <w:lang w:val="en-CA" w:eastAsia="en-CA"/>
+        </w:rPr>
+        <w:t>Randomly generated - Generated randomly as the game goes on.</w:t>
+      </w:r>
+    </w:p>
+    <w:p>
+      <w:pPr>
+        <w:pStyle w:val="ListParagraph"/>
+        <w:numPr>
+          <w:ilvl w:val="0"/>
+          <w:numId w:val="16"/>
+        </w:numPr>
+        <w:spacing w:after="0" w:line="240" w:lineRule="auto"/>
+        <w:textAlignment w:val="baseline"/>
+        <w:rPr>
+          <w:rFonts w:ascii="Arial" w:eastAsia="Times New Roman" w:hAnsi="Arial" w:cs="Arial"/>
+          <w:color w:val="000000"/>
+          <w:lang w:val="en-CA" w:eastAsia="en-CA"/>
+        </w:rPr>
+      </w:pPr>
+      <w:r>
+        <w:rPr>
+          <w:rFonts w:ascii="Arial" w:eastAsia="Times New Roman" w:hAnsi="Arial" w:cs="Arial"/>
+          <w:color w:val="000000"/>
+          <w:lang w:val="en-CA" w:eastAsia="en-CA"/>
+        </w:rPr>
+        <w:t xml:space="preserve">Stored in Bricks - These are stored in Bricks and released when the Brick </w:t>
+      </w:r>
+      <w:proofErr w:type="gramStart"/>
+      <w:r>
+        <w:rPr>
+          <w:rFonts w:ascii="Arial" w:eastAsia="Times New Roman" w:hAnsi="Arial" w:cs="Arial"/>
+          <w:color w:val="000000"/>
+          <w:lang w:val="en-CA" w:eastAsia="en-CA"/>
+        </w:rPr>
+        <w:t>is  destroyed</w:t>
+      </w:r>
+      <w:proofErr w:type="gramEnd"/>
+      <w:r>
+        <w:rPr>
+          <w:rFonts w:ascii="Arial" w:eastAsia="Times New Roman" w:hAnsi="Arial" w:cs="Arial"/>
+          <w:color w:val="000000"/>
+          <w:lang w:val="en-CA" w:eastAsia="en-CA"/>
+        </w:rPr>
+        <w:t>.</w:t>
+      </w:r>
+    </w:p>
+    <w:p>
+      <w:pPr>
+        <w:pStyle w:val="ListParagraph"/>
+        <w:numPr>
+          <w:ilvl w:val="0"/>
+          <w:numId w:val="16"/>
+        </w:numPr>
+        <w:spacing w:after="0" w:line="240" w:lineRule="auto"/>
+        <w:textAlignment w:val="baseline"/>
+        <w:rPr>
+          <w:rFonts w:ascii="Arial" w:eastAsia="Times New Roman" w:hAnsi="Arial" w:cs="Arial"/>
+          <w:color w:val="000000"/>
+          <w:lang w:val="en-CA" w:eastAsia="en-CA"/>
+        </w:rPr>
+      </w:pPr>
       <w:r>
         <w:rPr>
           <w:rFonts w:ascii="Arial" w:eastAsia="Times New Roman" w:hAnsi="Arial" w:cs="Arial"/>
@@ -778,50 +758,125 @@
         </w:rPr>
         <w:t xml:space="preserve"> Different Types</w:t>
       </w:r>
-      <w:r>
-        <w:rPr>
-          <w:rFonts w:ascii="Arial" w:eastAsia="Times New Roman" w:hAnsi="Arial" w:cs="Arial"/>
-          <w:color w:val="000000"/>
-          <w:lang w:val="en-CA" w:eastAsia="en-CA"/>
-        </w:rPr>
-        <w:br/>
-        <w:t>    a. Restore Player Prison</w:t>
-      </w:r>
-      <w:r>
-        <w:rPr>
-          <w:rFonts w:ascii="Arial" w:eastAsia="Times New Roman" w:hAnsi="Arial" w:cs="Arial"/>
-          <w:color w:val="000000"/>
-          <w:lang w:val="en-CA" w:eastAsia="en-CA"/>
-        </w:rPr>
-        <w:br/>
-        <w:t>    b. Create a Fake Prison</w:t>
-      </w:r>
-      <w:r>
-        <w:rPr>
-          <w:rFonts w:ascii="Arial" w:eastAsia="Times New Roman" w:hAnsi="Arial" w:cs="Arial"/>
-          <w:color w:val="000000"/>
-          <w:lang w:val="en-CA" w:eastAsia="en-CA"/>
-        </w:rPr>
-        <w:br/>
-        <w:t>    c. Increase player paddle size</w:t>
-      </w:r>
-      <w:r>
-        <w:rPr>
-          <w:rFonts w:ascii="Arial" w:eastAsia="Times New Roman" w:hAnsi="Arial" w:cs="Arial"/>
-          <w:color w:val="000000"/>
-          <w:lang w:val="en-CA" w:eastAsia="en-CA"/>
-        </w:rPr>
-        <w:br/>
-        <w:t>    d. Decrease opponent paddle size</w:t>
-      </w:r>
-      <w:r>
-        <w:rPr>
-          <w:rFonts w:ascii="Arial" w:eastAsia="Times New Roman" w:hAnsi="Arial" w:cs="Arial"/>
-          <w:color w:val="000000"/>
-          <w:lang w:val="en-CA" w:eastAsia="en-CA"/>
-        </w:rPr>
-        <w:br/>
-        <w:t>    e. Slow down the opponent paddle</w:t>
+    </w:p>
+    <w:p>
+      <w:pPr>
+        <w:pStyle w:val="ListParagraph"/>
+        <w:numPr>
+          <w:ilvl w:val="1"/>
+          <w:numId w:val="16"/>
+        </w:numPr>
+        <w:spacing w:after="0" w:line="240" w:lineRule="auto"/>
+        <w:textAlignment w:val="baseline"/>
+        <w:rPr>
+          <w:rFonts w:ascii="Arial" w:eastAsia="Times New Roman" w:hAnsi="Arial" w:cs="Arial"/>
+          <w:color w:val="000000"/>
+          <w:lang w:val="en-CA" w:eastAsia="en-CA"/>
+        </w:rPr>
+      </w:pPr>
+      <w:r>
+        <w:rPr>
+          <w:rFonts w:ascii="Arial" w:eastAsia="Times New Roman" w:hAnsi="Arial" w:cs="Arial"/>
+          <w:color w:val="000000"/>
+          <w:lang w:val="en-CA" w:eastAsia="en-CA"/>
+        </w:rPr>
+        <w:t>Restore Player Prison</w:t>
+      </w:r>
+    </w:p>
+    <w:p>
+      <w:pPr>
+        <w:pStyle w:val="ListParagraph"/>
+        <w:numPr>
+          <w:ilvl w:val="1"/>
+          <w:numId w:val="16"/>
+        </w:numPr>
+        <w:spacing w:after="0" w:line="240" w:lineRule="auto"/>
+        <w:textAlignment w:val="baseline"/>
+        <w:rPr>
+          <w:rFonts w:ascii="Arial" w:eastAsia="Times New Roman" w:hAnsi="Arial" w:cs="Arial"/>
+          <w:color w:val="000000"/>
+          <w:lang w:val="en-CA" w:eastAsia="en-CA"/>
+        </w:rPr>
+      </w:pPr>
+      <w:r>
+        <w:rPr>
+          <w:rFonts w:ascii="Arial" w:eastAsia="Times New Roman" w:hAnsi="Arial" w:cs="Arial"/>
+          <w:color w:val="000000"/>
+          <w:lang w:val="en-CA" w:eastAsia="en-CA"/>
+        </w:rPr>
+        <w:t xml:space="preserve"> Create a Fake Prison</w:t>
+      </w:r>
+    </w:p>
+    <w:p>
+      <w:pPr>
+        <w:pStyle w:val="ListParagraph"/>
+        <w:numPr>
+          <w:ilvl w:val="1"/>
+          <w:numId w:val="16"/>
+        </w:numPr>
+        <w:spacing w:after="0" w:line="240" w:lineRule="auto"/>
+        <w:textAlignment w:val="baseline"/>
+        <w:rPr>
+          <w:rFonts w:ascii="Arial" w:eastAsia="Times New Roman" w:hAnsi="Arial" w:cs="Arial"/>
+          <w:color w:val="000000"/>
+          <w:lang w:val="en-CA" w:eastAsia="en-CA"/>
+        </w:rPr>
+      </w:pPr>
+      <w:r>
+        <w:rPr>
+          <w:rFonts w:ascii="Arial" w:eastAsia="Times New Roman" w:hAnsi="Arial" w:cs="Arial"/>
+          <w:color w:val="000000"/>
+          <w:lang w:val="en-CA" w:eastAsia="en-CA"/>
+        </w:rPr>
+        <w:t>Increase player paddle size</w:t>
+      </w:r>
+    </w:p>
+    <w:p>
+      <w:pPr>
+        <w:pStyle w:val="ListParagraph"/>
+        <w:numPr>
+          <w:ilvl w:val="1"/>
+          <w:numId w:val="16"/>
+        </w:numPr>
+        <w:spacing w:after="0" w:line="240" w:lineRule="auto"/>
+        <w:textAlignment w:val="baseline"/>
+        <w:rPr>
+          <w:rFonts w:ascii="Arial" w:eastAsia="Times New Roman" w:hAnsi="Arial" w:cs="Arial"/>
+          <w:color w:val="000000"/>
+          <w:lang w:val="en-CA" w:eastAsia="en-CA"/>
+        </w:rPr>
+      </w:pPr>
+      <w:r>
+        <w:rPr>
+          <w:rFonts w:ascii="Arial" w:eastAsia="Times New Roman" w:hAnsi="Arial" w:cs="Arial"/>
+          <w:color w:val="000000"/>
+          <w:lang w:val="en-CA" w:eastAsia="en-CA"/>
+        </w:rPr>
+        <w:t>Decrease opponent paddle size</w:t>
+      </w:r>
+    </w:p>
+    <w:p>
+      <w:pPr>
+        <w:pStyle w:val="ListParagraph"/>
+        <w:numPr>
+          <w:ilvl w:val="1"/>
+          <w:numId w:val="16"/>
+        </w:numPr>
+        <w:spacing w:after="0" w:line="240" w:lineRule="auto"/>
+        <w:textAlignment w:val="baseline"/>
+        <w:rPr>
+          <w:rFonts w:ascii="Arial" w:eastAsia="Times New Roman" w:hAnsi="Arial" w:cs="Arial"/>
+          <w:color w:val="000000"/>
+          <w:lang w:val="en-CA" w:eastAsia="en-CA"/>
+        </w:rPr>
+      </w:pPr>
+      <w:r>
+        <w:rPr>
+          <w:rFonts w:ascii="Arial" w:eastAsia="Times New Roman" w:hAnsi="Arial" w:cs="Arial"/>
+          <w:color w:val="000000"/>
+          <w:lang w:val="en-CA" w:eastAsia="en-CA"/>
+        </w:rPr>
+        <w:t>Slow down the opponent paddle</w:t>
       </w:r>
       <w:r>
         <w:rPr>
@@ -854,55 +909,53 @@
         </w:rPr>
         <w:t xml:space="preserve">Board </w:t>
       </w:r>
-      <w:r>
-        <w:rPr>
-          <w:rFonts w:ascii="Arial" w:eastAsia="Times New Roman" w:hAnsi="Arial" w:cs="Arial"/>
-          <w:color w:val="000000"/>
-          <w:lang w:val="en-CA" w:eastAsia="en-CA"/>
-        </w:rPr>
-        <w:br/>
-      </w:r>
-      <w:r>
-        <w:rPr>
-          <w:rFonts w:ascii="Arial" w:eastAsia="Times New Roman" w:hAnsi="Arial" w:cs="Arial"/>
-          <w:b/>
-          <w:color w:val="000000"/>
-          <w:lang w:val="en-CA" w:eastAsia="en-CA"/>
-        </w:rPr>
-        <w:t>7.1</w:t>
-      </w:r>
-      <w:r>
-        <w:rPr>
-          <w:rFonts w:ascii="Arial" w:eastAsia="Times New Roman" w:hAnsi="Arial" w:cs="Arial"/>
-          <w:color w:val="000000"/>
-          <w:lang w:val="en-CA" w:eastAsia="en-CA"/>
-        </w:rPr>
-        <w:t xml:space="preserve"> Timer - A simple countdown timer. A game would last for a custom amount of time.</w:t>
-      </w:r>
-      <w:r>
-        <w:rPr>
-          <w:rFonts w:ascii="Arial" w:eastAsia="Times New Roman" w:hAnsi="Arial" w:cs="Arial"/>
-          <w:color w:val="000000"/>
-          <w:lang w:val="en-CA" w:eastAsia="en-CA"/>
-        </w:rPr>
-        <w:br/>
-      </w:r>
-      <w:r>
-        <w:rPr>
-          <w:rFonts w:ascii="Arial" w:eastAsia="Times New Roman" w:hAnsi="Arial" w:cs="Arial"/>
-          <w:b/>
-          <w:color w:val="000000"/>
-          <w:lang w:val="en-CA" w:eastAsia="en-CA"/>
-        </w:rPr>
-        <w:t>7.2</w:t>
-      </w:r>
-      <w:r>
-        <w:rPr>
-          <w:rFonts w:ascii="Arial" w:eastAsia="Times New Roman" w:hAnsi="Arial" w:cs="Arial"/>
-          <w:color w:val="000000"/>
-          <w:lang w:val="en-CA" w:eastAsia="en-CA"/>
-        </w:rPr>
-        <w:t xml:space="preserve"> Scoreboard - Shows the freed prisoner count for both players</w:t>
+    </w:p>
+    <w:p>
+      <w:pPr>
+        <w:pStyle w:val="ListParagraph"/>
+        <w:numPr>
+          <w:ilvl w:val="0"/>
+          <w:numId w:val="16"/>
+        </w:numPr>
+        <w:spacing w:after="0" w:line="240" w:lineRule="auto"/>
+        <w:textAlignment w:val="baseline"/>
+        <w:rPr>
+          <w:rFonts w:ascii="Arial" w:eastAsia="Times New Roman" w:hAnsi="Arial" w:cs="Arial"/>
+          <w:color w:val="000000"/>
+          <w:lang w:val="en-CA" w:eastAsia="en-CA"/>
+        </w:rPr>
+      </w:pPr>
+      <w:r>
+        <w:rPr>
+          <w:rFonts w:ascii="Arial" w:eastAsia="Times New Roman" w:hAnsi="Arial" w:cs="Arial"/>
+          <w:color w:val="000000"/>
+          <w:lang w:val="en-CA" w:eastAsia="en-CA"/>
+        </w:rPr>
+        <w:t>Timer - A simple countdown timer. A game would last for a custom amount of time.</w:t>
+      </w:r>
+    </w:p>
+    <w:p>
+      <w:pPr>
+        <w:pStyle w:val="ListParagraph"/>
+        <w:numPr>
+          <w:ilvl w:val="0"/>
+          <w:numId w:val="16"/>
+        </w:numPr>
+        <w:spacing w:after="0" w:line="240" w:lineRule="auto"/>
+        <w:textAlignment w:val="baseline"/>
+        <w:rPr>
+          <w:rFonts w:ascii="Arial" w:eastAsia="Times New Roman" w:hAnsi="Arial" w:cs="Arial"/>
+          <w:color w:val="000000"/>
+          <w:lang w:val="en-CA" w:eastAsia="en-CA"/>
+        </w:rPr>
+      </w:pPr>
+      <w:r>
+        <w:rPr>
+          <w:rFonts w:ascii="Arial" w:eastAsia="Times New Roman" w:hAnsi="Arial" w:cs="Arial"/>
+          <w:color w:val="000000"/>
+          <w:lang w:val="en-CA" w:eastAsia="en-CA"/>
+        </w:rPr>
+        <w:t>Scoreboard - Shows the freed prisoner count for both players</w:t>
       </w:r>
       <w:r>
         <w:rPr>
@@ -935,55 +988,53 @@
         </w:rPr>
         <w:t>Home screen - A welcome screen that allows users to connect and start the game.</w:t>
       </w:r>
-      <w:r>
-        <w:rPr>
-          <w:rFonts w:ascii="Arial" w:eastAsia="Times New Roman" w:hAnsi="Arial" w:cs="Arial"/>
-          <w:color w:val="000000"/>
-          <w:lang w:val="en-CA" w:eastAsia="en-CA"/>
-        </w:rPr>
-        <w:br/>
-      </w:r>
-      <w:r>
-        <w:rPr>
-          <w:rFonts w:ascii="Arial" w:eastAsia="Times New Roman" w:hAnsi="Arial" w:cs="Arial"/>
-          <w:b/>
-          <w:color w:val="000000"/>
-          <w:lang w:val="en-CA" w:eastAsia="en-CA"/>
-        </w:rPr>
-        <w:t>8.1</w:t>
-      </w:r>
-      <w:r>
-        <w:rPr>
-          <w:rFonts w:ascii="Arial" w:eastAsia="Times New Roman" w:hAnsi="Arial" w:cs="Arial"/>
-          <w:color w:val="000000"/>
-          <w:lang w:val="en-CA" w:eastAsia="en-CA"/>
-        </w:rPr>
-        <w:t xml:space="preserve"> Single player mode - Allows a Player to play class</w:t>
-      </w:r>
-      <w:r>
-        <w:rPr>
-          <w:rFonts w:ascii="Arial" w:eastAsia="Times New Roman" w:hAnsi="Arial" w:cs="Arial"/>
-          <w:color w:val="000000"/>
-          <w:lang w:val="en-CA" w:eastAsia="en-CA"/>
-        </w:rPr>
-        <w:br/>
-      </w:r>
-      <w:r>
-        <w:rPr>
-          <w:rFonts w:ascii="Arial" w:eastAsia="Times New Roman" w:hAnsi="Arial" w:cs="Arial"/>
-          <w:b/>
-          <w:color w:val="000000"/>
-          <w:lang w:val="en-CA" w:eastAsia="en-CA"/>
-        </w:rPr>
-        <w:t>8.2</w:t>
-      </w:r>
-      <w:r>
-        <w:rPr>
-          <w:rFonts w:ascii="Arial" w:eastAsia="Times New Roman" w:hAnsi="Arial" w:cs="Arial"/>
-          <w:color w:val="000000"/>
-          <w:lang w:val="en-CA" w:eastAsia="en-CA"/>
-        </w:rPr>
-        <w:t xml:space="preserve"> Multiplayer mode - Allows a Player to connect to another player, using </w:t>
+    </w:p>
+    <w:p>
+      <w:pPr>
+        <w:pStyle w:val="ListParagraph"/>
+        <w:numPr>
+          <w:ilvl w:val="0"/>
+          <w:numId w:val="16"/>
+        </w:numPr>
+        <w:spacing w:after="0" w:line="240" w:lineRule="auto"/>
+        <w:textAlignment w:val="baseline"/>
+        <w:rPr>
+          <w:rFonts w:ascii="Arial" w:eastAsia="Times New Roman" w:hAnsi="Arial" w:cs="Arial"/>
+          <w:color w:val="000000"/>
+          <w:lang w:val="en-CA" w:eastAsia="en-CA"/>
+        </w:rPr>
+      </w:pPr>
+      <w:r>
+        <w:rPr>
+          <w:rFonts w:ascii="Arial" w:eastAsia="Times New Roman" w:hAnsi="Arial" w:cs="Arial"/>
+          <w:color w:val="000000"/>
+          <w:lang w:val="en-CA" w:eastAsia="en-CA"/>
+        </w:rPr>
+        <w:t>Single player mode - Allows a Player to play class</w:t>
+      </w:r>
+    </w:p>
+    <w:p>
+      <w:pPr>
+        <w:pStyle w:val="ListParagraph"/>
+        <w:numPr>
+          <w:ilvl w:val="0"/>
+          <w:numId w:val="16"/>
+        </w:numPr>
+        <w:spacing w:after="0" w:line="240" w:lineRule="auto"/>
+        <w:textAlignment w:val="baseline"/>
+        <w:rPr>
+          <w:rFonts w:ascii="Arial" w:eastAsia="Times New Roman" w:hAnsi="Arial" w:cs="Arial"/>
+          <w:color w:val="000000"/>
+          <w:lang w:val="en-CA" w:eastAsia="en-CA"/>
+        </w:rPr>
+      </w:pPr>
+      <w:r>
+        <w:rPr>
+          <w:rFonts w:ascii="Arial" w:eastAsia="Times New Roman" w:hAnsi="Arial" w:cs="Arial"/>
+          <w:color w:val="000000"/>
+          <w:lang w:val="en-CA" w:eastAsia="en-CA"/>
+        </w:rPr>
+        <w:t xml:space="preserve">Multiplayer mode - Allows a Player to connect to another player, using </w:t>
       </w:r>
       <w:proofErr w:type="spellStart"/>
       <w:r>
@@ -1157,8 +1208,100 @@
           <w:color w:val="000000"/>
           <w:lang w:val="en-CA" w:eastAsia="en-CA"/>
         </w:rPr>
-        <w:t xml:space="preserve">2 Single player Mode </w:t>
-      </w:r>
+        <w:t>2 Singl</w:t>
+      </w:r>
+      <w:r>
+        <w:rPr>
+          <w:rFonts w:ascii="Arial" w:eastAsia="Times New Roman" w:hAnsi="Arial" w:cs="Arial"/>
+          <w:b/>
+          <w:color w:val="000000"/>
+          <w:lang w:val="en-CA" w:eastAsia="en-CA"/>
+        </w:rPr>
+        <w:t>e-P</w:t>
+      </w:r>
+      <w:r>
+        <w:rPr>
+          <w:rFonts w:ascii="Arial" w:eastAsia="Times New Roman" w:hAnsi="Arial" w:cs="Arial"/>
+          <w:b/>
+          <w:color w:val="000000"/>
+          <w:lang w:val="en-CA" w:eastAsia="en-CA"/>
+        </w:rPr>
+        <w:t xml:space="preserve">layer Mode </w:t>
+      </w:r>
+      <w:bookmarkStart w:id="0" w:name="_GoBack"/>
+      <w:bookmarkEnd w:id="0"/>
+    </w:p>
+    <w:p>
+      <w:pPr>
+        <w:spacing w:after="0" w:line="240" w:lineRule="auto"/>
+        <w:rPr>
+          <w:rFonts w:ascii="Arial" w:eastAsia="Times New Roman" w:hAnsi="Arial" w:cs="Arial"/>
+          <w:color w:val="000000"/>
+          <w:lang w:val="en-CA" w:eastAsia="en-CA"/>
+        </w:rPr>
+      </w:pPr>
+      <w:r>
+        <w:rPr>
+          <w:rFonts w:ascii="Arial" w:eastAsia="Times New Roman" w:hAnsi="Arial" w:cs="Arial"/>
+          <w:color w:val="000000"/>
+          <w:lang w:val="en-CA" w:eastAsia="en-CA"/>
+        </w:rPr>
+        <w:t>Sarah is on the train heading back from work. She reaches out for her phone to look for something to pass the time. She decides to play the single player mode against the computer because she does not have any company at the moment. She logs into her account in order to use her pre</w:t>
+      </w:r>
+      <w:r>
+        <w:rPr>
+          <w:rFonts w:ascii="Arial" w:eastAsia="Times New Roman" w:hAnsi="Arial" w:cs="Arial"/>
+          <w:color w:val="000000"/>
+          <w:lang w:val="en-CA" w:eastAsia="en-CA"/>
+        </w:rPr>
+        <w:t>-</w:t>
+      </w:r>
+      <w:r>
+        <w:rPr>
+          <w:rFonts w:ascii="Arial" w:eastAsia="Times New Roman" w:hAnsi="Arial" w:cs="Arial"/>
+          <w:color w:val="000000"/>
+          <w:lang w:val="en-CA" w:eastAsia="en-CA"/>
+        </w:rPr>
+        <w:t xml:space="preserve">set placement of the bricks and prisons. While playing, she uses her paddle to hit a brick that the computer had placed causing it to shatter. The ball then bounces </w:t>
+      </w:r>
+      <w:proofErr w:type="gramStart"/>
+      <w:r>
+        <w:rPr>
+          <w:rFonts w:ascii="Arial" w:eastAsia="Times New Roman" w:hAnsi="Arial" w:cs="Arial"/>
+          <w:color w:val="000000"/>
+          <w:lang w:val="en-CA" w:eastAsia="en-CA"/>
+        </w:rPr>
+        <w:t>back</w:t>
+      </w:r>
+      <w:proofErr w:type="gramEnd"/>
+      <w:r>
+        <w:rPr>
+          <w:rFonts w:ascii="Arial" w:eastAsia="Times New Roman" w:hAnsi="Arial" w:cs="Arial"/>
+          <w:color w:val="000000"/>
+          <w:lang w:val="en-CA" w:eastAsia="en-CA"/>
+        </w:rPr>
+        <w:t xml:space="preserve"> and Sarah uses her paddle to hit the ball directing it towards one of the computer’s prisons. The prison gets destroyed but turns out to be a fake prison that does not increase Sarah’s freed prisoner count. </w:t>
+      </w:r>
+    </w:p>
+    <w:p>
+      <w:pPr>
+        <w:spacing w:after="0" w:line="240" w:lineRule="auto"/>
+        <w:rPr>
+          <w:rFonts w:ascii="Arial" w:eastAsia="Times New Roman" w:hAnsi="Arial" w:cs="Arial"/>
+          <w:color w:val="000000"/>
+          <w:lang w:val="en-CA" w:eastAsia="en-CA"/>
+        </w:rPr>
+      </w:pPr>
+    </w:p>
+    <w:p>
+      <w:pPr>
+        <w:spacing w:after="0" w:line="240" w:lineRule="auto"/>
+        <w:rPr>
+          <w:rFonts w:ascii="Arial" w:eastAsia="Times New Roman" w:hAnsi="Arial" w:cs="Arial"/>
+          <w:color w:val="000000"/>
+          <w:lang w:val="en-CA" w:eastAsia="en-CA"/>
+        </w:rPr>
+      </w:pPr>
     </w:p>
     <w:p>
       <w:pPr>
@@ -1167,71 +1310,412 @@
           <w:rFonts w:ascii="Times New Roman" w:eastAsia="Times New Roman" w:hAnsi="Times New Roman" w:cs="Times New Roman"/>
           <w:sz w:val="24"/>
           <w:szCs w:val="24"/>
-          <w:lang w:val="en-CA" w:eastAsia="en-CA"/>
-        </w:rPr>
-      </w:pPr>
-      <w:bookmarkStart w:id="0" w:name="_GoBack"/>
-      <w:bookmarkEnd w:id="0"/>
-      <w:r>
-        <w:rPr>
-          <w:rFonts w:ascii="Arial" w:eastAsia="Times New Roman" w:hAnsi="Arial" w:cs="Arial"/>
-          <w:color w:val="000000"/>
-          <w:lang w:val="en-CA" w:eastAsia="en-CA"/>
-        </w:rPr>
-        <w:t xml:space="preserve">Sarah is on the train heading back from work. She reaches out for her phone to look for something to pass the time. She decides to play the single player mode against the computer because she does not have any company </w:t>
+          <w:lang w:val="en-CA" w:eastAsia="en-US"/>
+        </w:rPr>
+      </w:pPr>
+      <w:r>
+        <w:rPr>
+          <w:rFonts w:ascii="Arial" w:eastAsia="Times New Roman" w:hAnsi="Arial" w:cs="Arial"/>
+          <w:b/>
+          <w:bCs/>
+          <w:color w:val="000000"/>
+          <w:lang w:val="en-CA" w:eastAsia="en-US"/>
+        </w:rPr>
+        <w:t xml:space="preserve">4.0 </w:t>
       </w:r>
       <w:proofErr w:type="gramStart"/>
       <w:r>
         <w:rPr>
           <w:rFonts w:ascii="Arial" w:eastAsia="Times New Roman" w:hAnsi="Arial" w:cs="Arial"/>
-          <w:color w:val="000000"/>
-          <w:lang w:val="en-CA" w:eastAsia="en-CA"/>
-        </w:rPr>
-        <w:t>at the moment</w:t>
+          <w:b/>
+          <w:bCs/>
+          <w:color w:val="000000"/>
+          <w:lang w:val="en-CA" w:eastAsia="en-US"/>
+        </w:rPr>
+        <w:t>Non Functional</w:t>
       </w:r>
       <w:proofErr w:type="gramEnd"/>
       <w:r>
         <w:rPr>
           <w:rFonts w:ascii="Arial" w:eastAsia="Times New Roman" w:hAnsi="Arial" w:cs="Arial"/>
-          <w:color w:val="000000"/>
-          <w:lang w:val="en-CA" w:eastAsia="en-CA"/>
-        </w:rPr>
-        <w:t>. She logs into her account in order to use her pre</w:t>
-      </w:r>
-      <w:r>
-        <w:rPr>
-          <w:rFonts w:ascii="Arial" w:eastAsia="Times New Roman" w:hAnsi="Arial" w:cs="Arial"/>
-          <w:color w:val="000000"/>
-          <w:lang w:val="en-CA" w:eastAsia="en-CA"/>
-        </w:rPr>
-        <w:t>-</w:t>
-      </w:r>
-      <w:r>
-        <w:rPr>
-          <w:rFonts w:ascii="Arial" w:eastAsia="Times New Roman" w:hAnsi="Arial" w:cs="Arial"/>
-          <w:color w:val="000000"/>
-          <w:lang w:val="en-CA" w:eastAsia="en-CA"/>
-        </w:rPr>
-        <w:t xml:space="preserve">set placement of the bricks and prisons. While playing, she uses her paddle to hit a brick that the computer had placed causing it to shatter. The ball then bounces </w:t>
-      </w:r>
-      <w:proofErr w:type="gramStart"/>
-      <w:r>
-        <w:rPr>
-          <w:rFonts w:ascii="Arial" w:eastAsia="Times New Roman" w:hAnsi="Arial" w:cs="Arial"/>
-          <w:color w:val="000000"/>
-          <w:lang w:val="en-CA" w:eastAsia="en-CA"/>
-        </w:rPr>
-        <w:t>back</w:t>
-      </w:r>
-      <w:proofErr w:type="gramEnd"/>
-      <w:r>
-        <w:rPr>
-          <w:rFonts w:ascii="Arial" w:eastAsia="Times New Roman" w:hAnsi="Arial" w:cs="Arial"/>
-          <w:color w:val="000000"/>
-          <w:lang w:val="en-CA" w:eastAsia="en-CA"/>
-        </w:rPr>
-        <w:t xml:space="preserve"> and Sarah uses her paddle to hit the ball directing it towards one of the computer’s prisons. The prison gets destroyed but turns out to be a fake prison that does not increase Sarah’s freed prisoner count. </w:t>
-      </w:r>
+          <w:b/>
+          <w:bCs/>
+          <w:color w:val="000000"/>
+          <w:lang w:val="en-CA" w:eastAsia="en-US"/>
+        </w:rPr>
+        <w:t xml:space="preserve"> Properties</w:t>
+      </w:r>
+    </w:p>
+    <w:p>
+      <w:pPr>
+        <w:spacing w:after="0" w:line="240" w:lineRule="auto"/>
+        <w:rPr>
+          <w:rFonts w:ascii="Times New Roman" w:eastAsia="Times New Roman" w:hAnsi="Times New Roman" w:cs="Times New Roman"/>
+          <w:sz w:val="24"/>
+          <w:szCs w:val="24"/>
+          <w:lang w:val="en-CA" w:eastAsia="en-US"/>
+        </w:rPr>
+      </w:pPr>
+    </w:p>
+    <w:p>
+      <w:pPr>
+        <w:numPr>
+          <w:ilvl w:val="0"/>
+          <w:numId w:val="7"/>
+        </w:numPr>
+        <w:spacing w:after="0" w:line="240" w:lineRule="auto"/>
+        <w:textAlignment w:val="baseline"/>
+        <w:rPr>
+          <w:rFonts w:ascii="Arial" w:eastAsia="Times New Roman" w:hAnsi="Arial" w:cs="Arial"/>
+          <w:color w:val="000000"/>
+          <w:lang w:val="en-CA" w:eastAsia="en-US"/>
+        </w:rPr>
+      </w:pPr>
+      <w:r>
+        <w:rPr>
+          <w:rFonts w:ascii="Arial" w:eastAsia="Times New Roman" w:hAnsi="Arial" w:cs="Arial"/>
+          <w:color w:val="000000"/>
+          <w:lang w:val="en-CA" w:eastAsia="en-US"/>
+        </w:rPr>
+        <w:t xml:space="preserve">Performance: </w:t>
+      </w:r>
+    </w:p>
+    <w:p>
+      <w:pPr>
+        <w:pStyle w:val="ListParagraph"/>
+        <w:numPr>
+          <w:ilvl w:val="0"/>
+          <w:numId w:val="8"/>
+        </w:numPr>
+        <w:spacing w:after="0" w:line="240" w:lineRule="auto"/>
+        <w:textAlignment w:val="baseline"/>
+        <w:rPr>
+          <w:rFonts w:ascii="Arial" w:eastAsia="Times New Roman" w:hAnsi="Arial" w:cs="Arial"/>
+          <w:color w:val="000000"/>
+          <w:lang w:val="en-CA" w:eastAsia="en-US"/>
+        </w:rPr>
+      </w:pPr>
+      <w:r>
+        <w:rPr>
+          <w:rFonts w:ascii="Arial" w:eastAsia="Times New Roman" w:hAnsi="Arial" w:cs="Arial"/>
+          <w:color w:val="000000"/>
+          <w:lang w:val="en-CA" w:eastAsia="en-US"/>
+        </w:rPr>
+        <w:t xml:space="preserve">Performance is one of the most critical </w:t>
+      </w:r>
+      <w:proofErr w:type="spellStart"/>
+      <w:r>
+        <w:rPr>
+          <w:rFonts w:ascii="Arial" w:eastAsia="Times New Roman" w:hAnsi="Arial" w:cs="Arial"/>
+          <w:color w:val="000000"/>
+          <w:lang w:val="en-CA" w:eastAsia="en-US"/>
+        </w:rPr>
+        <w:t>nonfunctional</w:t>
+      </w:r>
+      <w:proofErr w:type="spellEnd"/>
+      <w:r>
+        <w:rPr>
+          <w:rFonts w:ascii="Arial" w:eastAsia="Times New Roman" w:hAnsi="Arial" w:cs="Arial"/>
+          <w:color w:val="000000"/>
+          <w:lang w:val="en-CA" w:eastAsia="en-US"/>
+        </w:rPr>
+        <w:t xml:space="preserve"> properties for a game.</w:t>
+      </w:r>
+    </w:p>
+    <w:p>
+      <w:pPr>
+        <w:pStyle w:val="ListParagraph"/>
+        <w:numPr>
+          <w:ilvl w:val="0"/>
+          <w:numId w:val="8"/>
+        </w:numPr>
+        <w:spacing w:after="0" w:line="240" w:lineRule="auto"/>
+        <w:textAlignment w:val="baseline"/>
+        <w:rPr>
+          <w:rFonts w:ascii="Arial" w:eastAsia="Times New Roman" w:hAnsi="Arial" w:cs="Arial"/>
+          <w:color w:val="000000"/>
+          <w:lang w:val="en-CA" w:eastAsia="en-US"/>
+        </w:rPr>
+      </w:pPr>
+      <w:r>
+        <w:rPr>
+          <w:rFonts w:ascii="Arial" w:eastAsia="Times New Roman" w:hAnsi="Arial" w:cs="Arial"/>
+          <w:color w:val="000000"/>
+          <w:lang w:val="en-CA" w:eastAsia="en-US"/>
+        </w:rPr>
+        <w:t xml:space="preserve">If a game is not responsive and </w:t>
+      </w:r>
+      <w:proofErr w:type="spellStart"/>
+      <w:r>
+        <w:rPr>
+          <w:rFonts w:ascii="Arial" w:eastAsia="Times New Roman" w:hAnsi="Arial" w:cs="Arial"/>
+          <w:color w:val="000000"/>
+          <w:lang w:val="en-CA" w:eastAsia="en-US"/>
+        </w:rPr>
+        <w:t>laggy</w:t>
+      </w:r>
+      <w:proofErr w:type="spellEnd"/>
+      <w:r>
+        <w:rPr>
+          <w:rFonts w:ascii="Arial" w:eastAsia="Times New Roman" w:hAnsi="Arial" w:cs="Arial"/>
+          <w:color w:val="000000"/>
+          <w:lang w:val="en-CA" w:eastAsia="en-US"/>
+        </w:rPr>
+        <w:t>, the player(s) would lose interest in the game, and moreover, the user experience would be poor</w:t>
+      </w:r>
+    </w:p>
+    <w:p>
+      <w:pPr>
+        <w:spacing w:after="0" w:line="240" w:lineRule="auto"/>
+        <w:rPr>
+          <w:rFonts w:ascii="Times New Roman" w:eastAsia="Times New Roman" w:hAnsi="Times New Roman" w:cs="Times New Roman"/>
+          <w:sz w:val="24"/>
+          <w:szCs w:val="24"/>
+          <w:lang w:val="en-CA" w:eastAsia="en-US"/>
+        </w:rPr>
+      </w:pPr>
+      <w:r>
+        <w:rPr>
+          <w:rFonts w:ascii="Arial" w:eastAsia="Times New Roman" w:hAnsi="Arial" w:cs="Arial"/>
+          <w:color w:val="000000"/>
+          <w:lang w:val="en-CA" w:eastAsia="en-US"/>
+        </w:rPr>
+        <w:tab/>
+      </w:r>
+    </w:p>
+    <w:p>
+      <w:pPr>
+        <w:pStyle w:val="ListParagraph"/>
+        <w:numPr>
+          <w:ilvl w:val="0"/>
+          <w:numId w:val="7"/>
+        </w:numPr>
+        <w:spacing w:after="0" w:line="240" w:lineRule="auto"/>
+        <w:textAlignment w:val="baseline"/>
+        <w:rPr>
+          <w:rFonts w:ascii="Arial" w:eastAsia="Times New Roman" w:hAnsi="Arial" w:cs="Arial"/>
+          <w:color w:val="000000"/>
+          <w:lang w:val="en-CA" w:eastAsia="en-US"/>
+        </w:rPr>
+      </w:pPr>
+      <w:r>
+        <w:rPr>
+          <w:rFonts w:ascii="Arial" w:eastAsia="Times New Roman" w:hAnsi="Arial" w:cs="Arial"/>
+          <w:color w:val="000000"/>
+          <w:lang w:val="en-CA" w:eastAsia="en-US"/>
+        </w:rPr>
+        <w:t>Efficiency:</w:t>
+      </w:r>
+    </w:p>
+    <w:p>
+      <w:pPr>
+        <w:pStyle w:val="ListParagraph"/>
+        <w:numPr>
+          <w:ilvl w:val="0"/>
+          <w:numId w:val="10"/>
+        </w:numPr>
+        <w:spacing w:after="0" w:line="240" w:lineRule="auto"/>
+        <w:textAlignment w:val="baseline"/>
+        <w:rPr>
+          <w:rFonts w:ascii="Arial" w:eastAsia="Times New Roman" w:hAnsi="Arial" w:cs="Arial"/>
+          <w:color w:val="000000"/>
+          <w:lang w:val="en-CA" w:eastAsia="en-US"/>
+        </w:rPr>
+      </w:pPr>
+      <w:r>
+        <w:rPr>
+          <w:rFonts w:ascii="Arial" w:eastAsia="Times New Roman" w:hAnsi="Arial" w:cs="Arial"/>
+          <w:color w:val="000000"/>
+          <w:lang w:val="en-CA" w:eastAsia="en-US"/>
+        </w:rPr>
+        <w:t>For developing games on mobile platforms, it is very important that the games are efficient and use the least amount of resources like battery and bandwidth.  </w:t>
+      </w:r>
+    </w:p>
+    <w:p>
+      <w:pPr>
+        <w:pStyle w:val="ListParagraph"/>
+        <w:numPr>
+          <w:ilvl w:val="0"/>
+          <w:numId w:val="10"/>
+        </w:numPr>
+        <w:spacing w:after="0" w:line="240" w:lineRule="auto"/>
+        <w:textAlignment w:val="baseline"/>
+        <w:rPr>
+          <w:rFonts w:ascii="Arial" w:eastAsia="Times New Roman" w:hAnsi="Arial" w:cs="Arial"/>
+          <w:color w:val="000000"/>
+          <w:lang w:val="en-CA" w:eastAsia="en-US"/>
+        </w:rPr>
+      </w:pPr>
+      <w:r>
+        <w:rPr>
+          <w:rFonts w:ascii="Arial" w:eastAsia="Times New Roman" w:hAnsi="Arial" w:cs="Arial"/>
+          <w:color w:val="000000"/>
+          <w:lang w:val="en-CA" w:eastAsia="en-US"/>
+        </w:rPr>
+        <w:t xml:space="preserve">For example, we would need efficient communication between the two User phones to ensure smooth performance </w:t>
+      </w:r>
+    </w:p>
+    <w:p>
+      <w:pPr>
+        <w:spacing w:after="0" w:line="240" w:lineRule="auto"/>
+        <w:rPr>
+          <w:rFonts w:ascii="Times New Roman" w:eastAsia="Times New Roman" w:hAnsi="Times New Roman" w:cs="Times New Roman"/>
+          <w:sz w:val="24"/>
+          <w:szCs w:val="24"/>
+          <w:lang w:val="en-CA" w:eastAsia="en-US"/>
+        </w:rPr>
+      </w:pPr>
+    </w:p>
+    <w:p>
+      <w:pPr>
+        <w:pStyle w:val="ListParagraph"/>
+        <w:numPr>
+          <w:ilvl w:val="0"/>
+          <w:numId w:val="7"/>
+        </w:numPr>
+        <w:spacing w:after="0" w:line="240" w:lineRule="auto"/>
+        <w:textAlignment w:val="baseline"/>
+        <w:rPr>
+          <w:rFonts w:ascii="Arial" w:eastAsia="Times New Roman" w:hAnsi="Arial" w:cs="Arial"/>
+          <w:color w:val="000000"/>
+          <w:lang w:val="en-CA" w:eastAsia="en-US"/>
+        </w:rPr>
+      </w:pPr>
+      <w:r>
+        <w:rPr>
+          <w:rFonts w:ascii="Arial" w:eastAsia="Times New Roman" w:hAnsi="Arial" w:cs="Arial"/>
+          <w:color w:val="000000"/>
+          <w:lang w:val="en-CA" w:eastAsia="en-US"/>
+        </w:rPr>
+        <w:t>Heterogeneity:</w:t>
+      </w:r>
+    </w:p>
+    <w:p>
+      <w:pPr>
+        <w:pStyle w:val="ListParagraph"/>
+        <w:numPr>
+          <w:ilvl w:val="0"/>
+          <w:numId w:val="10"/>
+        </w:numPr>
+        <w:spacing w:after="0" w:line="240" w:lineRule="auto"/>
+        <w:textAlignment w:val="baseline"/>
+        <w:rPr>
+          <w:rFonts w:ascii="Arial" w:eastAsia="Times New Roman" w:hAnsi="Arial" w:cs="Arial"/>
+          <w:color w:val="000000"/>
+          <w:lang w:val="en-CA" w:eastAsia="en-US"/>
+        </w:rPr>
+      </w:pPr>
+      <w:r>
+        <w:rPr>
+          <w:rFonts w:ascii="Arial" w:eastAsia="Times New Roman" w:hAnsi="Arial" w:cs="Arial"/>
+          <w:color w:val="000000"/>
+          <w:lang w:val="en-CA" w:eastAsia="en-US"/>
+        </w:rPr>
+        <w:t xml:space="preserve">Nowadays it is very important for games to be heterogeneous and serve a variety of phones with different hardware specifications because of the widely spread audience of mobile gaming on the Android platform. </w:t>
+      </w:r>
+    </w:p>
+    <w:p>
+      <w:pPr>
+        <w:spacing w:after="0" w:line="240" w:lineRule="auto"/>
+        <w:ind w:left="1440"/>
+        <w:rPr>
+          <w:rFonts w:ascii="Times New Roman" w:eastAsia="Times New Roman" w:hAnsi="Times New Roman" w:cs="Times New Roman"/>
+          <w:sz w:val="24"/>
+          <w:szCs w:val="24"/>
+          <w:lang w:val="en-CA" w:eastAsia="en-US"/>
+        </w:rPr>
+      </w:pPr>
+      <w:r>
+        <w:rPr>
+          <w:rFonts w:ascii="Arial" w:eastAsia="Times New Roman" w:hAnsi="Arial" w:cs="Arial"/>
+          <w:color w:val="000000"/>
+          <w:lang w:val="en-CA" w:eastAsia="en-US"/>
+        </w:rPr>
+        <w:t xml:space="preserve"> </w:t>
+      </w:r>
+    </w:p>
+    <w:p>
+      <w:pPr>
+        <w:pStyle w:val="ListParagraph"/>
+        <w:numPr>
+          <w:ilvl w:val="0"/>
+          <w:numId w:val="7"/>
+        </w:numPr>
+        <w:spacing w:after="0" w:line="240" w:lineRule="auto"/>
+        <w:textAlignment w:val="baseline"/>
+        <w:rPr>
+          <w:rFonts w:ascii="Arial" w:eastAsia="Times New Roman" w:hAnsi="Arial" w:cs="Arial"/>
+          <w:color w:val="000000"/>
+          <w:lang w:val="en-CA" w:eastAsia="en-US"/>
+        </w:rPr>
+      </w:pPr>
+      <w:r>
+        <w:rPr>
+          <w:rFonts w:ascii="Arial" w:eastAsia="Times New Roman" w:hAnsi="Arial" w:cs="Arial"/>
+          <w:color w:val="000000"/>
+          <w:lang w:val="en-CA" w:eastAsia="en-US"/>
+        </w:rPr>
+        <w:t>Scalability:</w:t>
+      </w:r>
+    </w:p>
+    <w:p>
+      <w:pPr>
+        <w:pStyle w:val="ListParagraph"/>
+        <w:numPr>
+          <w:ilvl w:val="0"/>
+          <w:numId w:val="14"/>
+        </w:numPr>
+        <w:spacing w:after="0" w:line="240" w:lineRule="auto"/>
+        <w:textAlignment w:val="baseline"/>
+        <w:rPr>
+          <w:rFonts w:ascii="Arial" w:eastAsia="Times New Roman" w:hAnsi="Arial" w:cs="Arial"/>
+          <w:color w:val="000000"/>
+          <w:lang w:val="en-CA" w:eastAsia="en-US"/>
+        </w:rPr>
+      </w:pPr>
+      <w:r>
+        <w:rPr>
+          <w:rFonts w:ascii="Arial" w:eastAsia="Times New Roman" w:hAnsi="Arial" w:cs="Arial"/>
+          <w:color w:val="000000"/>
+          <w:lang w:val="en-CA" w:eastAsia="en-US"/>
+        </w:rPr>
+        <w:t xml:space="preserve">With the growing demand of the mobile gaming industry, scalability is always a major factor for development decision making. </w:t>
+      </w:r>
+    </w:p>
+    <w:p>
+      <w:pPr>
+        <w:pStyle w:val="ListParagraph"/>
+        <w:numPr>
+          <w:ilvl w:val="0"/>
+          <w:numId w:val="14"/>
+        </w:numPr>
+        <w:spacing w:after="0" w:line="240" w:lineRule="auto"/>
+        <w:textAlignment w:val="baseline"/>
+        <w:rPr>
+          <w:rFonts w:ascii="Arial" w:eastAsia="Times New Roman" w:hAnsi="Arial" w:cs="Arial"/>
+          <w:color w:val="000000"/>
+          <w:lang w:val="en-CA" w:eastAsia="en-US"/>
+        </w:rPr>
+      </w:pPr>
+      <w:r>
+        <w:rPr>
+          <w:rFonts w:ascii="Arial" w:eastAsia="Times New Roman" w:hAnsi="Arial" w:cs="Arial"/>
+          <w:color w:val="000000"/>
+          <w:lang w:val="en-CA" w:eastAsia="en-US"/>
+        </w:rPr>
+        <w:t>For instance, there have been times when small scale games like Flappy Birds have suddenly gone viral and increased user growth on an exponential level that the developers might not have even imagined.</w:t>
+      </w:r>
+    </w:p>
+    <w:p>
+      <w:pPr>
+        <w:spacing w:after="0" w:line="240" w:lineRule="auto"/>
+        <w:rPr>
+          <w:rFonts w:ascii="Times New Roman" w:eastAsia="Times New Roman" w:hAnsi="Times New Roman" w:cs="Times New Roman"/>
+          <w:sz w:val="24"/>
+          <w:szCs w:val="24"/>
+          <w:lang w:val="en-CA" w:eastAsia="en-CA"/>
+        </w:rPr>
+      </w:pPr>
     </w:p>
     <w:p>
       <w:pPr>
@@ -1915,7 +2399,7 @@
             <w:rPr>
               <w:rFonts w:ascii="Arial" w:hAnsi="Arial" w:cs="Arial"/>
             </w:rPr>
-            <w:t>Eric Luo</w:t>
+            <w:t>Karan Bhandari</w:t>
           </w:r>
         </w:p>
         <w:p>
@@ -1930,7 +2414,7 @@
             <w:rPr>
               <w:rFonts w:ascii="Arial" w:hAnsi="Arial" w:cs="Arial"/>
             </w:rPr>
-            <w:t>e2luo</w:t>
+            <w:t>k3bhanda</w:t>
           </w:r>
         </w:p>
       </w:tc>
@@ -1981,6 +2465,43 @@
               <w:rFonts w:ascii="Arial" w:hAnsi="Arial" w:cs="Arial"/>
             </w:rPr>
           </w:pPr>
+          <w:proofErr w:type="spellStart"/>
+          <w:r>
+            <w:rPr>
+              <w:rFonts w:ascii="Arial" w:hAnsi="Arial" w:cs="Arial"/>
+            </w:rPr>
+            <w:t>Z</w:t>
+          </w:r>
+          <w:r>
+            <w:rPr>
+              <w:rFonts w:ascii="Arial" w:hAnsi="Arial" w:cs="Arial"/>
+            </w:rPr>
+            <w:t>eyad</w:t>
+          </w:r>
+          <w:proofErr w:type="spellEnd"/>
+          <w:r>
+            <w:rPr>
+              <w:rFonts w:ascii="Arial" w:hAnsi="Arial" w:cs="Arial"/>
+            </w:rPr>
+            <w:t xml:space="preserve"> Abdulghani</w:t>
+          </w:r>
+        </w:p>
+        <w:p>
+          <w:pPr>
+            <w:pStyle w:val="Header"/>
+            <w:jc w:val="center"/>
+            <w:rPr>
+              <w:rFonts w:ascii="Arial" w:hAnsi="Arial" w:cs="Arial"/>
+            </w:rPr>
+          </w:pPr>
+          <w:proofErr w:type="spellStart"/>
+          <w:r>
+            <w:rPr>
+              <w:rFonts w:ascii="Arial" w:hAnsi="Arial" w:cs="Arial"/>
+            </w:rPr>
+            <w:t>zaabdulg</w:t>
+          </w:r>
+          <w:proofErr w:type="spellEnd"/>
         </w:p>
       </w:tc>
       <w:tc>
@@ -1995,6 +2516,12 @@
               <w:rFonts w:ascii="Arial" w:hAnsi="Arial" w:cs="Arial"/>
             </w:rPr>
           </w:pPr>
+          <w:r>
+            <w:rPr>
+              <w:rFonts w:ascii="Arial" w:hAnsi="Arial" w:cs="Arial"/>
+            </w:rPr>
+            <w:t>Eric Luo</w:t>
+          </w:r>
         </w:p>
         <w:p>
           <w:pPr>
@@ -2004,6 +2531,18 @@
               <w:rFonts w:ascii="Arial" w:hAnsi="Arial" w:cs="Arial"/>
             </w:rPr>
           </w:pPr>
+          <w:r>
+            <w:rPr>
+              <w:rFonts w:ascii="Arial" w:hAnsi="Arial" w:cs="Arial"/>
+            </w:rPr>
+            <w:t>e2luo</w:t>
+          </w:r>
+          <w:r>
+            <w:rPr>
+              <w:rFonts w:ascii="Arial" w:hAnsi="Arial" w:cs="Arial"/>
+            </w:rPr>
+            <w:t xml:space="preserve"> </w:t>
+          </w:r>
         </w:p>
       </w:tc>
     </w:tr>
@@ -2019,6 +2558,679 @@
 <file path=word/numbering.xml><?xml version="1.0" encoding="utf-8"?>
 <w:numbering xmlns:wpc="http://schemas.microsoft.com/office/word/2010/wordprocessingCanvas" xmlns:cx="http://schemas.microsoft.com/office/drawing/2014/chartex" xmlns:cx1="http://schemas.microsoft.com/office/drawing/2015/9/8/chartex" xmlns:cx2="http://schemas.microsoft.com/office/drawing/2015/10/21/chartex" xmlns:cx3="http://schemas.microsoft.com/office/drawing/2016/5/9/chartex" xmlns:cx4="http://schemas.microsoft.com/office/drawing/2016/5/10/chartex" xmlns:cx5="http://schemas.microsoft.com/office/drawing/2016/5/11/chartex" xmlns:cx6="http://schemas.microsoft.com/office/drawing/2016/5/12/chartex" xmlns:cx7="http://schemas.microsoft.com/office/drawing/2016/5/13/chartex" xmlns:cx8="http://schemas.microsoft.com/office/drawing/2016/5/14/chartex" xmlns:mc="http://schemas.openxmlformats.org/markup-compatibility/2006" xmlns:aink="http://schemas.microsoft.com/office/drawing/2016/ink" xmlns:am3d="http://schemas.microsoft.com/office/drawing/2017/model3d" xmlns:o="urn:schemas-microsoft-com:office:office" xmlns:r="http://schemas.openxmlformats.org/officeDocument/2006/relationships" xmlns:m="http://schemas.openxmlformats.org/officeDocument/2006/math" xmlns:v="urn:schemas-microsoft-com:vml" xmlns:wp14="http://schemas.microsoft.com/office/word/2010/wordprocessingDrawing" xmlns:wp="http://schemas.openxmlformats.org/drawingml/2006/wordprocessingDrawing" xmlns:w10="urn:schemas-microsoft-com:office:word" xmlns:w="http://schemas.openxmlformats.org/wordprocessingml/2006/main" xmlns:w14="http://schemas.microsoft.com/office/word/2010/wordml" xmlns:w15="http://schemas.microsoft.com/office/word/2012/wordml" xmlns:w16cid="http://schemas.microsoft.com/office/word/2016/wordml/cid" xmlns:w16se="http://schemas.microsoft.com/office/word/2015/wordml/symex" xmlns:wpg="http://schemas.microsoft.com/office/word/2010/wordprocessingGroup" xmlns:wpi="http://schemas.microsoft.com/office/word/2010/wordprocessingInk" xmlns:wne="http://schemas.microsoft.com/office/word/2006/wordml" xmlns:wps="http://schemas.microsoft.com/office/word/2010/wordprocessingShape" mc:Ignorable="w14 w15 w16se w16cid wp14">
   <w:abstractNum w:abstractNumId="0" w15:restartNumberingAfterBreak="0">
+    <w:nsid w:val="032E2439"/>
+    <w:multiLevelType w:val="multilevel"/>
+    <w:tmpl w:val="A9CECF38"/>
+    <w:lvl w:ilvl="0">
+      <w:start w:val="3"/>
+      <w:numFmt w:val="decimal"/>
+      <w:lvlText w:val="%1."/>
+      <w:lvlJc w:val="left"/>
+      <w:pPr>
+        <w:tabs>
+          <w:tab w:val="num" w:pos="720"/>
+        </w:tabs>
+        <w:ind w:left="720" w:hanging="360"/>
+      </w:pPr>
+    </w:lvl>
+    <w:lvl w:ilvl="1" w:tentative="1">
+      <w:start w:val="1"/>
+      <w:numFmt w:val="decimal"/>
+      <w:lvlText w:val="%2."/>
+      <w:lvlJc w:val="left"/>
+      <w:pPr>
+        <w:tabs>
+          <w:tab w:val="num" w:pos="1440"/>
+        </w:tabs>
+        <w:ind w:left="1440" w:hanging="360"/>
+      </w:pPr>
+    </w:lvl>
+    <w:lvl w:ilvl="2" w:tentative="1">
+      <w:start w:val="1"/>
+      <w:numFmt w:val="decimal"/>
+      <w:lvlText w:val="%3."/>
+      <w:lvlJc w:val="left"/>
+      <w:pPr>
+        <w:tabs>
+          <w:tab w:val="num" w:pos="2160"/>
+        </w:tabs>
+        <w:ind w:left="2160" w:hanging="360"/>
+      </w:pPr>
+    </w:lvl>
+    <w:lvl w:ilvl="3" w:tentative="1">
+      <w:start w:val="1"/>
+      <w:numFmt w:val="decimal"/>
+      <w:lvlText w:val="%4."/>
+      <w:lvlJc w:val="left"/>
+      <w:pPr>
+        <w:tabs>
+          <w:tab w:val="num" w:pos="2880"/>
+        </w:tabs>
+        <w:ind w:left="2880" w:hanging="360"/>
+      </w:pPr>
+    </w:lvl>
+    <w:lvl w:ilvl="4" w:tentative="1">
+      <w:start w:val="1"/>
+      <w:numFmt w:val="decimal"/>
+      <w:lvlText w:val="%5."/>
+      <w:lvlJc w:val="left"/>
+      <w:pPr>
+        <w:tabs>
+          <w:tab w:val="num" w:pos="3600"/>
+        </w:tabs>
+        <w:ind w:left="3600" w:hanging="360"/>
+      </w:pPr>
+    </w:lvl>
+    <w:lvl w:ilvl="5" w:tentative="1">
+      <w:start w:val="1"/>
+      <w:numFmt w:val="decimal"/>
+      <w:lvlText w:val="%6."/>
+      <w:lvlJc w:val="left"/>
+      <w:pPr>
+        <w:tabs>
+          <w:tab w:val="num" w:pos="4320"/>
+        </w:tabs>
+        <w:ind w:left="4320" w:hanging="360"/>
+      </w:pPr>
+    </w:lvl>
+    <w:lvl w:ilvl="6" w:tentative="1">
+      <w:start w:val="1"/>
+      <w:numFmt w:val="decimal"/>
+      <w:lvlText w:val="%7."/>
+      <w:lvlJc w:val="left"/>
+      <w:pPr>
+        <w:tabs>
+          <w:tab w:val="num" w:pos="5040"/>
+        </w:tabs>
+        <w:ind w:left="5040" w:hanging="360"/>
+      </w:pPr>
+    </w:lvl>
+    <w:lvl w:ilvl="7" w:tentative="1">
+      <w:start w:val="1"/>
+      <w:numFmt w:val="decimal"/>
+      <w:lvlText w:val="%8."/>
+      <w:lvlJc w:val="left"/>
+      <w:pPr>
+        <w:tabs>
+          <w:tab w:val="num" w:pos="5760"/>
+        </w:tabs>
+        <w:ind w:left="5760" w:hanging="360"/>
+      </w:pPr>
+    </w:lvl>
+    <w:lvl w:ilvl="8" w:tentative="1">
+      <w:start w:val="1"/>
+      <w:numFmt w:val="decimal"/>
+      <w:lvlText w:val="%9."/>
+      <w:lvlJc w:val="left"/>
+      <w:pPr>
+        <w:tabs>
+          <w:tab w:val="num" w:pos="6480"/>
+        </w:tabs>
+        <w:ind w:left="6480" w:hanging="360"/>
+      </w:pPr>
+    </w:lvl>
+  </w:abstractNum>
+  <w:abstractNum w:abstractNumId="1" w15:restartNumberingAfterBreak="0">
+    <w:nsid w:val="0BD8193B"/>
+    <w:multiLevelType w:val="multilevel"/>
+    <w:tmpl w:val="5C44209C"/>
+    <w:lvl w:ilvl="0">
+      <w:start w:val="1"/>
+      <w:numFmt w:val="bullet"/>
+      <w:lvlText w:val=""/>
+      <w:lvlJc w:val="left"/>
+      <w:pPr>
+        <w:tabs>
+          <w:tab w:val="num" w:pos="720"/>
+        </w:tabs>
+        <w:ind w:left="720" w:hanging="360"/>
+      </w:pPr>
+      <w:rPr>
+        <w:rFonts w:ascii="Symbol" w:hAnsi="Symbol" w:hint="default"/>
+        <w:sz w:val="20"/>
+      </w:rPr>
+    </w:lvl>
+    <w:lvl w:ilvl="1" w:tentative="1">
+      <w:start w:val="1"/>
+      <w:numFmt w:val="bullet"/>
+      <w:lvlText w:val="o"/>
+      <w:lvlJc w:val="left"/>
+      <w:pPr>
+        <w:tabs>
+          <w:tab w:val="num" w:pos="1440"/>
+        </w:tabs>
+        <w:ind w:left="1440" w:hanging="360"/>
+      </w:pPr>
+      <w:rPr>
+        <w:rFonts w:ascii="Courier New" w:hAnsi="Courier New" w:hint="default"/>
+        <w:sz w:val="20"/>
+      </w:rPr>
+    </w:lvl>
+    <w:lvl w:ilvl="2" w:tentative="1">
+      <w:start w:val="1"/>
+      <w:numFmt w:val="bullet"/>
+      <w:lvlText w:val=""/>
+      <w:lvlJc w:val="left"/>
+      <w:pPr>
+        <w:tabs>
+          <w:tab w:val="num" w:pos="2160"/>
+        </w:tabs>
+        <w:ind w:left="2160" w:hanging="360"/>
+      </w:pPr>
+      <w:rPr>
+        <w:rFonts w:ascii="Wingdings" w:hAnsi="Wingdings" w:hint="default"/>
+        <w:sz w:val="20"/>
+      </w:rPr>
+    </w:lvl>
+    <w:lvl w:ilvl="3" w:tentative="1">
+      <w:start w:val="1"/>
+      <w:numFmt w:val="bullet"/>
+      <w:lvlText w:val=""/>
+      <w:lvlJc w:val="left"/>
+      <w:pPr>
+        <w:tabs>
+          <w:tab w:val="num" w:pos="2880"/>
+        </w:tabs>
+        <w:ind w:left="2880" w:hanging="360"/>
+      </w:pPr>
+      <w:rPr>
+        <w:rFonts w:ascii="Wingdings" w:hAnsi="Wingdings" w:hint="default"/>
+        <w:sz w:val="20"/>
+      </w:rPr>
+    </w:lvl>
+    <w:lvl w:ilvl="4" w:tentative="1">
+      <w:start w:val="1"/>
+      <w:numFmt w:val="bullet"/>
+      <w:lvlText w:val=""/>
+      <w:lvlJc w:val="left"/>
+      <w:pPr>
+        <w:tabs>
+          <w:tab w:val="num" w:pos="3600"/>
+        </w:tabs>
+        <w:ind w:left="3600" w:hanging="360"/>
+      </w:pPr>
+      <w:rPr>
+        <w:rFonts w:ascii="Wingdings" w:hAnsi="Wingdings" w:hint="default"/>
+        <w:sz w:val="20"/>
+      </w:rPr>
+    </w:lvl>
+    <w:lvl w:ilvl="5" w:tentative="1">
+      <w:start w:val="1"/>
+      <w:numFmt w:val="bullet"/>
+      <w:lvlText w:val=""/>
+      <w:lvlJc w:val="left"/>
+      <w:pPr>
+        <w:tabs>
+          <w:tab w:val="num" w:pos="4320"/>
+        </w:tabs>
+        <w:ind w:left="4320" w:hanging="360"/>
+      </w:pPr>
+      <w:rPr>
+        <w:rFonts w:ascii="Wingdings" w:hAnsi="Wingdings" w:hint="default"/>
+        <w:sz w:val="20"/>
+      </w:rPr>
+    </w:lvl>
+    <w:lvl w:ilvl="6" w:tentative="1">
+      <w:start w:val="1"/>
+      <w:numFmt w:val="bullet"/>
+      <w:lvlText w:val=""/>
+      <w:lvlJc w:val="left"/>
+      <w:pPr>
+        <w:tabs>
+          <w:tab w:val="num" w:pos="5040"/>
+        </w:tabs>
+        <w:ind w:left="5040" w:hanging="360"/>
+      </w:pPr>
+      <w:rPr>
+        <w:rFonts w:ascii="Wingdings" w:hAnsi="Wingdings" w:hint="default"/>
+        <w:sz w:val="20"/>
+      </w:rPr>
+    </w:lvl>
+    <w:lvl w:ilvl="7" w:tentative="1">
+      <w:start w:val="1"/>
+      <w:numFmt w:val="bullet"/>
+      <w:lvlText w:val=""/>
+      <w:lvlJc w:val="left"/>
+      <w:pPr>
+        <w:tabs>
+          <w:tab w:val="num" w:pos="5760"/>
+        </w:tabs>
+        <w:ind w:left="5760" w:hanging="360"/>
+      </w:pPr>
+      <w:rPr>
+        <w:rFonts w:ascii="Wingdings" w:hAnsi="Wingdings" w:hint="default"/>
+        <w:sz w:val="20"/>
+      </w:rPr>
+    </w:lvl>
+    <w:lvl w:ilvl="8" w:tentative="1">
+      <w:start w:val="1"/>
+      <w:numFmt w:val="bullet"/>
+      <w:lvlText w:val=""/>
+      <w:lvlJc w:val="left"/>
+      <w:pPr>
+        <w:tabs>
+          <w:tab w:val="num" w:pos="6480"/>
+        </w:tabs>
+        <w:ind w:left="6480" w:hanging="360"/>
+      </w:pPr>
+      <w:rPr>
+        <w:rFonts w:ascii="Wingdings" w:hAnsi="Wingdings" w:hint="default"/>
+        <w:sz w:val="20"/>
+      </w:rPr>
+    </w:lvl>
+  </w:abstractNum>
+  <w:abstractNum w:abstractNumId="2" w15:restartNumberingAfterBreak="0">
+    <w:nsid w:val="139C0887"/>
+    <w:multiLevelType w:val="multilevel"/>
+    <w:tmpl w:val="897CE6E8"/>
+    <w:lvl w:ilvl="0">
+      <w:start w:val="1"/>
+      <w:numFmt w:val="bullet"/>
+      <w:lvlText w:val=""/>
+      <w:lvlJc w:val="left"/>
+      <w:pPr>
+        <w:tabs>
+          <w:tab w:val="num" w:pos="1080"/>
+        </w:tabs>
+        <w:ind w:left="1080" w:hanging="360"/>
+      </w:pPr>
+      <w:rPr>
+        <w:rFonts w:ascii="Symbol" w:hAnsi="Symbol" w:hint="default"/>
+        <w:sz w:val="20"/>
+      </w:rPr>
+    </w:lvl>
+    <w:lvl w:ilvl="1" w:tentative="1">
+      <w:start w:val="1"/>
+      <w:numFmt w:val="bullet"/>
+      <w:lvlText w:val="o"/>
+      <w:lvlJc w:val="left"/>
+      <w:pPr>
+        <w:tabs>
+          <w:tab w:val="num" w:pos="1800"/>
+        </w:tabs>
+        <w:ind w:left="1800" w:hanging="360"/>
+      </w:pPr>
+      <w:rPr>
+        <w:rFonts w:ascii="Courier New" w:hAnsi="Courier New" w:hint="default"/>
+        <w:sz w:val="20"/>
+      </w:rPr>
+    </w:lvl>
+    <w:lvl w:ilvl="2" w:tentative="1">
+      <w:start w:val="1"/>
+      <w:numFmt w:val="bullet"/>
+      <w:lvlText w:val=""/>
+      <w:lvlJc w:val="left"/>
+      <w:pPr>
+        <w:tabs>
+          <w:tab w:val="num" w:pos="2520"/>
+        </w:tabs>
+        <w:ind w:left="2520" w:hanging="360"/>
+      </w:pPr>
+      <w:rPr>
+        <w:rFonts w:ascii="Wingdings" w:hAnsi="Wingdings" w:hint="default"/>
+        <w:sz w:val="20"/>
+      </w:rPr>
+    </w:lvl>
+    <w:lvl w:ilvl="3" w:tentative="1">
+      <w:start w:val="1"/>
+      <w:numFmt w:val="bullet"/>
+      <w:lvlText w:val=""/>
+      <w:lvlJc w:val="left"/>
+      <w:pPr>
+        <w:tabs>
+          <w:tab w:val="num" w:pos="3240"/>
+        </w:tabs>
+        <w:ind w:left="3240" w:hanging="360"/>
+      </w:pPr>
+      <w:rPr>
+        <w:rFonts w:ascii="Wingdings" w:hAnsi="Wingdings" w:hint="default"/>
+        <w:sz w:val="20"/>
+      </w:rPr>
+    </w:lvl>
+    <w:lvl w:ilvl="4" w:tentative="1">
+      <w:start w:val="1"/>
+      <w:numFmt w:val="bullet"/>
+      <w:lvlText w:val=""/>
+      <w:lvlJc w:val="left"/>
+      <w:pPr>
+        <w:tabs>
+          <w:tab w:val="num" w:pos="3960"/>
+        </w:tabs>
+        <w:ind w:left="3960" w:hanging="360"/>
+      </w:pPr>
+      <w:rPr>
+        <w:rFonts w:ascii="Wingdings" w:hAnsi="Wingdings" w:hint="default"/>
+        <w:sz w:val="20"/>
+      </w:rPr>
+    </w:lvl>
+    <w:lvl w:ilvl="5" w:tentative="1">
+      <w:start w:val="1"/>
+      <w:numFmt w:val="bullet"/>
+      <w:lvlText w:val=""/>
+      <w:lvlJc w:val="left"/>
+      <w:pPr>
+        <w:tabs>
+          <w:tab w:val="num" w:pos="4680"/>
+        </w:tabs>
+        <w:ind w:left="4680" w:hanging="360"/>
+      </w:pPr>
+      <w:rPr>
+        <w:rFonts w:ascii="Wingdings" w:hAnsi="Wingdings" w:hint="default"/>
+        <w:sz w:val="20"/>
+      </w:rPr>
+    </w:lvl>
+    <w:lvl w:ilvl="6" w:tentative="1">
+      <w:start w:val="1"/>
+      <w:numFmt w:val="bullet"/>
+      <w:lvlText w:val=""/>
+      <w:lvlJc w:val="left"/>
+      <w:pPr>
+        <w:tabs>
+          <w:tab w:val="num" w:pos="5400"/>
+        </w:tabs>
+        <w:ind w:left="5400" w:hanging="360"/>
+      </w:pPr>
+      <w:rPr>
+        <w:rFonts w:ascii="Wingdings" w:hAnsi="Wingdings" w:hint="default"/>
+        <w:sz w:val="20"/>
+      </w:rPr>
+    </w:lvl>
+    <w:lvl w:ilvl="7" w:tentative="1">
+      <w:start w:val="1"/>
+      <w:numFmt w:val="bullet"/>
+      <w:lvlText w:val=""/>
+      <w:lvlJc w:val="left"/>
+      <w:pPr>
+        <w:tabs>
+          <w:tab w:val="num" w:pos="6120"/>
+        </w:tabs>
+        <w:ind w:left="6120" w:hanging="360"/>
+      </w:pPr>
+      <w:rPr>
+        <w:rFonts w:ascii="Wingdings" w:hAnsi="Wingdings" w:hint="default"/>
+        <w:sz w:val="20"/>
+      </w:rPr>
+    </w:lvl>
+    <w:lvl w:ilvl="8" w:tentative="1">
+      <w:start w:val="1"/>
+      <w:numFmt w:val="bullet"/>
+      <w:lvlText w:val=""/>
+      <w:lvlJc w:val="left"/>
+      <w:pPr>
+        <w:tabs>
+          <w:tab w:val="num" w:pos="6840"/>
+        </w:tabs>
+        <w:ind w:left="6840" w:hanging="360"/>
+      </w:pPr>
+      <w:rPr>
+        <w:rFonts w:ascii="Wingdings" w:hAnsi="Wingdings" w:hint="default"/>
+        <w:sz w:val="20"/>
+      </w:rPr>
+    </w:lvl>
+  </w:abstractNum>
+  <w:abstractNum w:abstractNumId="3" w15:restartNumberingAfterBreak="0">
+    <w:nsid w:val="206A2BDE"/>
+    <w:multiLevelType w:val="multilevel"/>
+    <w:tmpl w:val="3A16BE6C"/>
+    <w:lvl w:ilvl="0">
+      <w:start w:val="1"/>
+      <w:numFmt w:val="bullet"/>
+      <w:lvlText w:val=""/>
+      <w:lvlJc w:val="left"/>
+      <w:pPr>
+        <w:tabs>
+          <w:tab w:val="num" w:pos="1080"/>
+        </w:tabs>
+        <w:ind w:left="1080" w:hanging="360"/>
+      </w:pPr>
+      <w:rPr>
+        <w:rFonts w:ascii="Symbol" w:hAnsi="Symbol" w:hint="default"/>
+        <w:sz w:val="20"/>
+      </w:rPr>
+    </w:lvl>
+    <w:lvl w:ilvl="1" w:tentative="1">
+      <w:start w:val="1"/>
+      <w:numFmt w:val="bullet"/>
+      <w:lvlText w:val="o"/>
+      <w:lvlJc w:val="left"/>
+      <w:pPr>
+        <w:tabs>
+          <w:tab w:val="num" w:pos="1800"/>
+        </w:tabs>
+        <w:ind w:left="1800" w:hanging="360"/>
+      </w:pPr>
+      <w:rPr>
+        <w:rFonts w:ascii="Courier New" w:hAnsi="Courier New" w:hint="default"/>
+        <w:sz w:val="20"/>
+      </w:rPr>
+    </w:lvl>
+    <w:lvl w:ilvl="2" w:tentative="1">
+      <w:start w:val="1"/>
+      <w:numFmt w:val="bullet"/>
+      <w:lvlText w:val=""/>
+      <w:lvlJc w:val="left"/>
+      <w:pPr>
+        <w:tabs>
+          <w:tab w:val="num" w:pos="2520"/>
+        </w:tabs>
+        <w:ind w:left="2520" w:hanging="360"/>
+      </w:pPr>
+      <w:rPr>
+        <w:rFonts w:ascii="Wingdings" w:hAnsi="Wingdings" w:hint="default"/>
+        <w:sz w:val="20"/>
+      </w:rPr>
+    </w:lvl>
+    <w:lvl w:ilvl="3" w:tentative="1">
+      <w:start w:val="1"/>
+      <w:numFmt w:val="bullet"/>
+      <w:lvlText w:val=""/>
+      <w:lvlJc w:val="left"/>
+      <w:pPr>
+        <w:tabs>
+          <w:tab w:val="num" w:pos="3240"/>
+        </w:tabs>
+        <w:ind w:left="3240" w:hanging="360"/>
+      </w:pPr>
+      <w:rPr>
+        <w:rFonts w:ascii="Wingdings" w:hAnsi="Wingdings" w:hint="default"/>
+        <w:sz w:val="20"/>
+      </w:rPr>
+    </w:lvl>
+    <w:lvl w:ilvl="4" w:tentative="1">
+      <w:start w:val="1"/>
+      <w:numFmt w:val="bullet"/>
+      <w:lvlText w:val=""/>
+      <w:lvlJc w:val="left"/>
+      <w:pPr>
+        <w:tabs>
+          <w:tab w:val="num" w:pos="3960"/>
+        </w:tabs>
+        <w:ind w:left="3960" w:hanging="360"/>
+      </w:pPr>
+      <w:rPr>
+        <w:rFonts w:ascii="Wingdings" w:hAnsi="Wingdings" w:hint="default"/>
+        <w:sz w:val="20"/>
+      </w:rPr>
+    </w:lvl>
+    <w:lvl w:ilvl="5" w:tentative="1">
+      <w:start w:val="1"/>
+      <w:numFmt w:val="bullet"/>
+      <w:lvlText w:val=""/>
+      <w:lvlJc w:val="left"/>
+      <w:pPr>
+        <w:tabs>
+          <w:tab w:val="num" w:pos="4680"/>
+        </w:tabs>
+        <w:ind w:left="4680" w:hanging="360"/>
+      </w:pPr>
+      <w:rPr>
+        <w:rFonts w:ascii="Wingdings" w:hAnsi="Wingdings" w:hint="default"/>
+        <w:sz w:val="20"/>
+      </w:rPr>
+    </w:lvl>
+    <w:lvl w:ilvl="6" w:tentative="1">
+      <w:start w:val="1"/>
+      <w:numFmt w:val="bullet"/>
+      <w:lvlText w:val=""/>
+      <w:lvlJc w:val="left"/>
+      <w:pPr>
+        <w:tabs>
+          <w:tab w:val="num" w:pos="5400"/>
+        </w:tabs>
+        <w:ind w:left="5400" w:hanging="360"/>
+      </w:pPr>
+      <w:rPr>
+        <w:rFonts w:ascii="Wingdings" w:hAnsi="Wingdings" w:hint="default"/>
+        <w:sz w:val="20"/>
+      </w:rPr>
+    </w:lvl>
+    <w:lvl w:ilvl="7" w:tentative="1">
+      <w:start w:val="1"/>
+      <w:numFmt w:val="bullet"/>
+      <w:lvlText w:val=""/>
+      <w:lvlJc w:val="left"/>
+      <w:pPr>
+        <w:tabs>
+          <w:tab w:val="num" w:pos="6120"/>
+        </w:tabs>
+        <w:ind w:left="6120" w:hanging="360"/>
+      </w:pPr>
+      <w:rPr>
+        <w:rFonts w:ascii="Wingdings" w:hAnsi="Wingdings" w:hint="default"/>
+        <w:sz w:val="20"/>
+      </w:rPr>
+    </w:lvl>
+    <w:lvl w:ilvl="8" w:tentative="1">
+      <w:start w:val="1"/>
+      <w:numFmt w:val="bullet"/>
+      <w:lvlText w:val=""/>
+      <w:lvlJc w:val="left"/>
+      <w:pPr>
+        <w:tabs>
+          <w:tab w:val="num" w:pos="6840"/>
+        </w:tabs>
+        <w:ind w:left="6840" w:hanging="360"/>
+      </w:pPr>
+      <w:rPr>
+        <w:rFonts w:ascii="Wingdings" w:hAnsi="Wingdings" w:hint="default"/>
+        <w:sz w:val="20"/>
+      </w:rPr>
+    </w:lvl>
+  </w:abstractNum>
+  <w:abstractNum w:abstractNumId="4" w15:restartNumberingAfterBreak="0">
+    <w:nsid w:val="32F931DD"/>
+    <w:multiLevelType w:val="multilevel"/>
+    <w:tmpl w:val="6EAACEC6"/>
+    <w:lvl w:ilvl="0">
+      <w:start w:val="4"/>
+      <w:numFmt w:val="decimal"/>
+      <w:lvlText w:val="%1."/>
+      <w:lvlJc w:val="left"/>
+      <w:pPr>
+        <w:tabs>
+          <w:tab w:val="num" w:pos="720"/>
+        </w:tabs>
+        <w:ind w:left="720" w:hanging="360"/>
+      </w:pPr>
+    </w:lvl>
+    <w:lvl w:ilvl="1" w:tentative="1">
+      <w:start w:val="1"/>
+      <w:numFmt w:val="decimal"/>
+      <w:lvlText w:val="%2."/>
+      <w:lvlJc w:val="left"/>
+      <w:pPr>
+        <w:tabs>
+          <w:tab w:val="num" w:pos="1440"/>
+        </w:tabs>
+        <w:ind w:left="1440" w:hanging="360"/>
+      </w:pPr>
+    </w:lvl>
+    <w:lvl w:ilvl="2" w:tentative="1">
+      <w:start w:val="1"/>
+      <w:numFmt w:val="decimal"/>
+      <w:lvlText w:val="%3."/>
+      <w:lvlJc w:val="left"/>
+      <w:pPr>
+        <w:tabs>
+          <w:tab w:val="num" w:pos="2160"/>
+        </w:tabs>
+        <w:ind w:left="2160" w:hanging="360"/>
+      </w:pPr>
+    </w:lvl>
+    <w:lvl w:ilvl="3" w:tentative="1">
+      <w:start w:val="1"/>
+      <w:numFmt w:val="decimal"/>
+      <w:lvlText w:val="%4."/>
+      <w:lvlJc w:val="left"/>
+      <w:pPr>
+        <w:tabs>
+          <w:tab w:val="num" w:pos="2880"/>
+        </w:tabs>
+        <w:ind w:left="2880" w:hanging="360"/>
+      </w:pPr>
+    </w:lvl>
+    <w:lvl w:ilvl="4" w:tentative="1">
+      <w:start w:val="1"/>
+      <w:numFmt w:val="decimal"/>
+      <w:lvlText w:val="%5."/>
+      <w:lvlJc w:val="left"/>
+      <w:pPr>
+        <w:tabs>
+          <w:tab w:val="num" w:pos="3600"/>
+        </w:tabs>
+        <w:ind w:left="3600" w:hanging="360"/>
+      </w:pPr>
+    </w:lvl>
+    <w:lvl w:ilvl="5" w:tentative="1">
+      <w:start w:val="1"/>
+      <w:numFmt w:val="decimal"/>
+      <w:lvlText w:val="%6."/>
+      <w:lvlJc w:val="left"/>
+      <w:pPr>
+        <w:tabs>
+          <w:tab w:val="num" w:pos="4320"/>
+        </w:tabs>
+        <w:ind w:left="4320" w:hanging="360"/>
+      </w:pPr>
+    </w:lvl>
+    <w:lvl w:ilvl="6" w:tentative="1">
+      <w:start w:val="1"/>
+      <w:numFmt w:val="decimal"/>
+      <w:lvlText w:val="%7."/>
+      <w:lvlJc w:val="left"/>
+      <w:pPr>
+        <w:tabs>
+          <w:tab w:val="num" w:pos="5040"/>
+        </w:tabs>
+        <w:ind w:left="5040" w:hanging="360"/>
+      </w:pPr>
+    </w:lvl>
+    <w:lvl w:ilvl="7" w:tentative="1">
+      <w:start w:val="1"/>
+      <w:numFmt w:val="decimal"/>
+      <w:lvlText w:val="%8."/>
+      <w:lvlJc w:val="left"/>
+      <w:pPr>
+        <w:tabs>
+          <w:tab w:val="num" w:pos="5760"/>
+        </w:tabs>
+        <w:ind w:left="5760" w:hanging="360"/>
+      </w:pPr>
+    </w:lvl>
+    <w:lvl w:ilvl="8" w:tentative="1">
+      <w:start w:val="1"/>
+      <w:numFmt w:val="decimal"/>
+      <w:lvlText w:val="%9."/>
+      <w:lvlJc w:val="left"/>
+      <w:pPr>
+        <w:tabs>
+          <w:tab w:val="num" w:pos="6480"/>
+        </w:tabs>
+        <w:ind w:left="6480" w:hanging="360"/>
+      </w:pPr>
+    </w:lvl>
+  </w:abstractNum>
+  <w:abstractNum w:abstractNumId="5" w15:restartNumberingAfterBreak="0">
     <w:nsid w:val="49300A21"/>
     <w:multiLevelType w:val="multilevel"/>
     <w:tmpl w:val="9A96D7E0"/>
@@ -2131,7 +3343,495 @@
       </w:pPr>
     </w:lvl>
   </w:abstractNum>
-  <w:abstractNum w:abstractNumId="1" w15:restartNumberingAfterBreak="0">
+  <w:abstractNum w:abstractNumId="6" w15:restartNumberingAfterBreak="0">
+    <w:nsid w:val="50FF7CDC"/>
+    <w:multiLevelType w:val="hybridMultilevel"/>
+    <w:tmpl w:val="AF10AF02"/>
+    <w:lvl w:ilvl="0" w:tplc="04090001">
+      <w:start w:val="1"/>
+      <w:numFmt w:val="bullet"/>
+      <w:lvlText w:val=""/>
+      <w:lvlJc w:val="left"/>
+      <w:pPr>
+        <w:ind w:left="1440" w:hanging="360"/>
+      </w:pPr>
+      <w:rPr>
+        <w:rFonts w:ascii="Symbol" w:hAnsi="Symbol" w:hint="default"/>
+      </w:rPr>
+    </w:lvl>
+    <w:lvl w:ilvl="1" w:tplc="04090003">
+      <w:start w:val="1"/>
+      <w:numFmt w:val="bullet"/>
+      <w:lvlText w:val="o"/>
+      <w:lvlJc w:val="left"/>
+      <w:pPr>
+        <w:ind w:left="2160" w:hanging="360"/>
+      </w:pPr>
+      <w:rPr>
+        <w:rFonts w:ascii="Courier New" w:hAnsi="Courier New" w:cs="Courier New" w:hint="default"/>
+      </w:rPr>
+    </w:lvl>
+    <w:lvl w:ilvl="2" w:tplc="04090005" w:tentative="1">
+      <w:start w:val="1"/>
+      <w:numFmt w:val="bullet"/>
+      <w:lvlText w:val=""/>
+      <w:lvlJc w:val="left"/>
+      <w:pPr>
+        <w:ind w:left="2880" w:hanging="360"/>
+      </w:pPr>
+      <w:rPr>
+        <w:rFonts w:ascii="Wingdings" w:hAnsi="Wingdings" w:hint="default"/>
+      </w:rPr>
+    </w:lvl>
+    <w:lvl w:ilvl="3" w:tplc="04090001" w:tentative="1">
+      <w:start w:val="1"/>
+      <w:numFmt w:val="bullet"/>
+      <w:lvlText w:val=""/>
+      <w:lvlJc w:val="left"/>
+      <w:pPr>
+        <w:ind w:left="3600" w:hanging="360"/>
+      </w:pPr>
+      <w:rPr>
+        <w:rFonts w:ascii="Symbol" w:hAnsi="Symbol" w:hint="default"/>
+      </w:rPr>
+    </w:lvl>
+    <w:lvl w:ilvl="4" w:tplc="04090003" w:tentative="1">
+      <w:start w:val="1"/>
+      <w:numFmt w:val="bullet"/>
+      <w:lvlText w:val="o"/>
+      <w:lvlJc w:val="left"/>
+      <w:pPr>
+        <w:ind w:left="4320" w:hanging="360"/>
+      </w:pPr>
+      <w:rPr>
+        <w:rFonts w:ascii="Courier New" w:hAnsi="Courier New" w:cs="Courier New" w:hint="default"/>
+      </w:rPr>
+    </w:lvl>
+    <w:lvl w:ilvl="5" w:tplc="04090005" w:tentative="1">
+      <w:start w:val="1"/>
+      <w:numFmt w:val="bullet"/>
+      <w:lvlText w:val=""/>
+      <w:lvlJc w:val="left"/>
+      <w:pPr>
+        <w:ind w:left="5040" w:hanging="360"/>
+      </w:pPr>
+      <w:rPr>
+        <w:rFonts w:ascii="Wingdings" w:hAnsi="Wingdings" w:hint="default"/>
+      </w:rPr>
+    </w:lvl>
+    <w:lvl w:ilvl="6" w:tplc="04090001" w:tentative="1">
+      <w:start w:val="1"/>
+      <w:numFmt w:val="bullet"/>
+      <w:lvlText w:val=""/>
+      <w:lvlJc w:val="left"/>
+      <w:pPr>
+        <w:ind w:left="5760" w:hanging="360"/>
+      </w:pPr>
+      <w:rPr>
+        <w:rFonts w:ascii="Symbol" w:hAnsi="Symbol" w:hint="default"/>
+      </w:rPr>
+    </w:lvl>
+    <w:lvl w:ilvl="7" w:tplc="04090003" w:tentative="1">
+      <w:start w:val="1"/>
+      <w:numFmt w:val="bullet"/>
+      <w:lvlText w:val="o"/>
+      <w:lvlJc w:val="left"/>
+      <w:pPr>
+        <w:ind w:left="6480" w:hanging="360"/>
+      </w:pPr>
+      <w:rPr>
+        <w:rFonts w:ascii="Courier New" w:hAnsi="Courier New" w:cs="Courier New" w:hint="default"/>
+      </w:rPr>
+    </w:lvl>
+    <w:lvl w:ilvl="8" w:tplc="04090005" w:tentative="1">
+      <w:start w:val="1"/>
+      <w:numFmt w:val="bullet"/>
+      <w:lvlText w:val=""/>
+      <w:lvlJc w:val="left"/>
+      <w:pPr>
+        <w:ind w:left="7200" w:hanging="360"/>
+      </w:pPr>
+      <w:rPr>
+        <w:rFonts w:ascii="Wingdings" w:hAnsi="Wingdings" w:hint="default"/>
+      </w:rPr>
+    </w:lvl>
+  </w:abstractNum>
+  <w:abstractNum w:abstractNumId="7" w15:restartNumberingAfterBreak="0">
+    <w:nsid w:val="51D8167C"/>
+    <w:multiLevelType w:val="multilevel"/>
+    <w:tmpl w:val="7870EBA2"/>
+    <w:lvl w:ilvl="0">
+      <w:start w:val="2"/>
+      <w:numFmt w:val="decimal"/>
+      <w:lvlText w:val="%1."/>
+      <w:lvlJc w:val="left"/>
+      <w:pPr>
+        <w:tabs>
+          <w:tab w:val="num" w:pos="720"/>
+        </w:tabs>
+        <w:ind w:left="720" w:hanging="360"/>
+      </w:pPr>
+    </w:lvl>
+    <w:lvl w:ilvl="1" w:tentative="1">
+      <w:start w:val="1"/>
+      <w:numFmt w:val="decimal"/>
+      <w:lvlText w:val="%2."/>
+      <w:lvlJc w:val="left"/>
+      <w:pPr>
+        <w:tabs>
+          <w:tab w:val="num" w:pos="1440"/>
+        </w:tabs>
+        <w:ind w:left="1440" w:hanging="360"/>
+      </w:pPr>
+    </w:lvl>
+    <w:lvl w:ilvl="2" w:tentative="1">
+      <w:start w:val="1"/>
+      <w:numFmt w:val="decimal"/>
+      <w:lvlText w:val="%3."/>
+      <w:lvlJc w:val="left"/>
+      <w:pPr>
+        <w:tabs>
+          <w:tab w:val="num" w:pos="2160"/>
+        </w:tabs>
+        <w:ind w:left="2160" w:hanging="360"/>
+      </w:pPr>
+    </w:lvl>
+    <w:lvl w:ilvl="3" w:tentative="1">
+      <w:start w:val="1"/>
+      <w:numFmt w:val="decimal"/>
+      <w:lvlText w:val="%4."/>
+      <w:lvlJc w:val="left"/>
+      <w:pPr>
+        <w:tabs>
+          <w:tab w:val="num" w:pos="2880"/>
+        </w:tabs>
+        <w:ind w:left="2880" w:hanging="360"/>
+      </w:pPr>
+    </w:lvl>
+    <w:lvl w:ilvl="4" w:tentative="1">
+      <w:start w:val="1"/>
+      <w:numFmt w:val="decimal"/>
+      <w:lvlText w:val="%5."/>
+      <w:lvlJc w:val="left"/>
+      <w:pPr>
+        <w:tabs>
+          <w:tab w:val="num" w:pos="3600"/>
+        </w:tabs>
+        <w:ind w:left="3600" w:hanging="360"/>
+      </w:pPr>
+    </w:lvl>
+    <w:lvl w:ilvl="5" w:tentative="1">
+      <w:start w:val="1"/>
+      <w:numFmt w:val="decimal"/>
+      <w:lvlText w:val="%6."/>
+      <w:lvlJc w:val="left"/>
+      <w:pPr>
+        <w:tabs>
+          <w:tab w:val="num" w:pos="4320"/>
+        </w:tabs>
+        <w:ind w:left="4320" w:hanging="360"/>
+      </w:pPr>
+    </w:lvl>
+    <w:lvl w:ilvl="6" w:tentative="1">
+      <w:start w:val="1"/>
+      <w:numFmt w:val="decimal"/>
+      <w:lvlText w:val="%7."/>
+      <w:lvlJc w:val="left"/>
+      <w:pPr>
+        <w:tabs>
+          <w:tab w:val="num" w:pos="5040"/>
+        </w:tabs>
+        <w:ind w:left="5040" w:hanging="360"/>
+      </w:pPr>
+    </w:lvl>
+    <w:lvl w:ilvl="7" w:tentative="1">
+      <w:start w:val="1"/>
+      <w:numFmt w:val="decimal"/>
+      <w:lvlText w:val="%8."/>
+      <w:lvlJc w:val="left"/>
+      <w:pPr>
+        <w:tabs>
+          <w:tab w:val="num" w:pos="5760"/>
+        </w:tabs>
+        <w:ind w:left="5760" w:hanging="360"/>
+      </w:pPr>
+    </w:lvl>
+    <w:lvl w:ilvl="8" w:tentative="1">
+      <w:start w:val="1"/>
+      <w:numFmt w:val="decimal"/>
+      <w:lvlText w:val="%9."/>
+      <w:lvlJc w:val="left"/>
+      <w:pPr>
+        <w:tabs>
+          <w:tab w:val="num" w:pos="6480"/>
+        </w:tabs>
+        <w:ind w:left="6480" w:hanging="360"/>
+      </w:pPr>
+    </w:lvl>
+  </w:abstractNum>
+  <w:abstractNum w:abstractNumId="8" w15:restartNumberingAfterBreak="0">
+    <w:nsid w:val="58143B97"/>
+    <w:multiLevelType w:val="multilevel"/>
+    <w:tmpl w:val="8BD29320"/>
+    <w:lvl w:ilvl="0">
+      <w:start w:val="1"/>
+      <w:numFmt w:val="bullet"/>
+      <w:lvlText w:val=""/>
+      <w:lvlJc w:val="left"/>
+      <w:pPr>
+        <w:tabs>
+          <w:tab w:val="num" w:pos="1080"/>
+        </w:tabs>
+        <w:ind w:left="1080" w:hanging="360"/>
+      </w:pPr>
+      <w:rPr>
+        <w:rFonts w:ascii="Symbol" w:hAnsi="Symbol" w:hint="default"/>
+        <w:sz w:val="20"/>
+      </w:rPr>
+    </w:lvl>
+    <w:lvl w:ilvl="1" w:tentative="1">
+      <w:start w:val="1"/>
+      <w:numFmt w:val="bullet"/>
+      <w:lvlText w:val="o"/>
+      <w:lvlJc w:val="left"/>
+      <w:pPr>
+        <w:tabs>
+          <w:tab w:val="num" w:pos="1800"/>
+        </w:tabs>
+        <w:ind w:left="1800" w:hanging="360"/>
+      </w:pPr>
+      <w:rPr>
+        <w:rFonts w:ascii="Courier New" w:hAnsi="Courier New" w:hint="default"/>
+        <w:sz w:val="20"/>
+      </w:rPr>
+    </w:lvl>
+    <w:lvl w:ilvl="2" w:tentative="1">
+      <w:start w:val="1"/>
+      <w:numFmt w:val="bullet"/>
+      <w:lvlText w:val=""/>
+      <w:lvlJc w:val="left"/>
+      <w:pPr>
+        <w:tabs>
+          <w:tab w:val="num" w:pos="2520"/>
+        </w:tabs>
+        <w:ind w:left="2520" w:hanging="360"/>
+      </w:pPr>
+      <w:rPr>
+        <w:rFonts w:ascii="Wingdings" w:hAnsi="Wingdings" w:hint="default"/>
+        <w:sz w:val="20"/>
+      </w:rPr>
+    </w:lvl>
+    <w:lvl w:ilvl="3" w:tentative="1">
+      <w:start w:val="1"/>
+      <w:numFmt w:val="bullet"/>
+      <w:lvlText w:val=""/>
+      <w:lvlJc w:val="left"/>
+      <w:pPr>
+        <w:tabs>
+          <w:tab w:val="num" w:pos="3240"/>
+        </w:tabs>
+        <w:ind w:left="3240" w:hanging="360"/>
+      </w:pPr>
+      <w:rPr>
+        <w:rFonts w:ascii="Wingdings" w:hAnsi="Wingdings" w:hint="default"/>
+        <w:sz w:val="20"/>
+      </w:rPr>
+    </w:lvl>
+    <w:lvl w:ilvl="4" w:tentative="1">
+      <w:start w:val="1"/>
+      <w:numFmt w:val="bullet"/>
+      <w:lvlText w:val=""/>
+      <w:lvlJc w:val="left"/>
+      <w:pPr>
+        <w:tabs>
+          <w:tab w:val="num" w:pos="3960"/>
+        </w:tabs>
+        <w:ind w:left="3960" w:hanging="360"/>
+      </w:pPr>
+      <w:rPr>
+        <w:rFonts w:ascii="Wingdings" w:hAnsi="Wingdings" w:hint="default"/>
+        <w:sz w:val="20"/>
+      </w:rPr>
+    </w:lvl>
+    <w:lvl w:ilvl="5" w:tentative="1">
+      <w:start w:val="1"/>
+      <w:numFmt w:val="bullet"/>
+      <w:lvlText w:val=""/>
+      <w:lvlJc w:val="left"/>
+      <w:pPr>
+        <w:tabs>
+          <w:tab w:val="num" w:pos="4680"/>
+        </w:tabs>
+        <w:ind w:left="4680" w:hanging="360"/>
+      </w:pPr>
+      <w:rPr>
+        <w:rFonts w:ascii="Wingdings" w:hAnsi="Wingdings" w:hint="default"/>
+        <w:sz w:val="20"/>
+      </w:rPr>
+    </w:lvl>
+    <w:lvl w:ilvl="6" w:tentative="1">
+      <w:start w:val="1"/>
+      <w:numFmt w:val="bullet"/>
+      <w:lvlText w:val=""/>
+      <w:lvlJc w:val="left"/>
+      <w:pPr>
+        <w:tabs>
+          <w:tab w:val="num" w:pos="5400"/>
+        </w:tabs>
+        <w:ind w:left="5400" w:hanging="360"/>
+      </w:pPr>
+      <w:rPr>
+        <w:rFonts w:ascii="Wingdings" w:hAnsi="Wingdings" w:hint="defaul